<commit_message>
Page number typo fixed
</commit_message>
<xml_diff>
--- a/Jersi-les-regles.docx
+++ b/Jersi-les-regles.docx
@@ -242,13 +242,8 @@
           </w:tcPr>
           <w:p>
             <w:r>
-              <w:t xml:space="preserve">Auteur : Lucas </w:t>
-            </w:r>
-            <w:proofErr w:type="spellStart"/>
-            <w:r>
-              <w:t>Borboleta</w:t>
-            </w:r>
-            <w:proofErr w:type="spellEnd"/>
+              <w:t>Auteur : Lucas Borboleta</w:t>
+            </w:r>
           </w:p>
         </w:tc>
         <w:tc>
@@ -257,13 +252,8 @@
           </w:tcPr>
           <w:p>
             <w:r>
-              <w:t xml:space="preserve">Illustrateur : Lucas </w:t>
-            </w:r>
-            <w:proofErr w:type="spellStart"/>
-            <w:r>
-              <w:t>Borboleta</w:t>
-            </w:r>
-            <w:proofErr w:type="spellEnd"/>
+              <w:t>Illustrateur : Lucas Borboleta</w:t>
+            </w:r>
           </w:p>
         </w:tc>
         <w:tc>
@@ -5419,7 +5409,13 @@
     </w:p>
     <w:p>
       <w:r>
-        <w:t>Voir aussi les schémas de synthèse en page 4.</w:t>
+        <w:t xml:space="preserve">Voir aussi les schémas de synthèse en page </w:t>
+      </w:r>
+      <w:r>
+        <w:t>5</w:t>
+      </w:r>
+      <w:r>
+        <w:t>.</w:t>
       </w:r>
     </w:p>
     <w:p>
@@ -9048,15 +9044,7 @@
           </w:tcPr>
           <w:p>
             <w:r>
-              <w:t xml:space="preserve">Déplacer la pile « </w:t>
-            </w:r>
-            <w:proofErr w:type="spellStart"/>
-            <w:r>
-              <w:t>a+b</w:t>
-            </w:r>
-            <w:proofErr w:type="spellEnd"/>
-            <w:r>
-              <w:t xml:space="preserve"> »</w:t>
+              <w:t>Déplacer la pile « a+b »</w:t>
             </w:r>
           </w:p>
           <w:p>
@@ -9678,15 +9666,7 @@
           </w:tcPr>
           <w:p>
             <w:r>
-              <w:t xml:space="preserve">Déplacer la pile « </w:t>
-            </w:r>
-            <w:proofErr w:type="spellStart"/>
-            <w:r>
-              <w:t>a+b</w:t>
-            </w:r>
-            <w:proofErr w:type="spellEnd"/>
-            <w:r>
-              <w:t xml:space="preserve"> »</w:t>
+              <w:t>Déplacer la pile « a+b »</w:t>
             </w:r>
           </w:p>
           <w:p>
@@ -11505,21 +11485,8 @@
                 <w:sz w:val="16"/>
                 <w:szCs w:val="16"/>
               </w:rPr>
-              <w:t>f4=d</w:t>
-            </w:r>
-            <w:proofErr w:type="gramStart"/>
-            <w:r>
-              <w:rPr>
-                <w:rFonts w:ascii="Courier New" w:hAnsi="Courier New" w:cs="Courier New"/>
-                <w:b/>
-                <w:i/>
-                <w:iCs/>
-                <w:sz w:val="16"/>
-                <w:szCs w:val="16"/>
-              </w:rPr>
-              <w:t>3!</w:t>
-            </w:r>
-            <w:proofErr w:type="gramEnd"/>
+              <w:t>f4=d3!</w:t>
+            </w:r>
           </w:p>
           <w:p>
             <w:pPr>
@@ -11543,9 +11510,32 @@
                 <w:sz w:val="16"/>
                 <w:szCs w:val="16"/>
               </w:rPr>
-              <w:t>d5=d</w:t>
-            </w:r>
-            <w:proofErr w:type="gramStart"/>
+              <w:t xml:space="preserve">d5=d3!-e4     </w:t>
+            </w:r>
+            <w:r>
+              <w:rPr>
+                <w:rFonts w:ascii="Courier New" w:hAnsi="Courier New" w:cs="Courier New"/>
+                <w:b/>
+                <w:i/>
+                <w:iCs/>
+                <w:sz w:val="16"/>
+                <w:szCs w:val="16"/>
+              </w:rPr>
+              <w:t>M:f3/M:f4</w:t>
+            </w:r>
+          </w:p>
+          <w:p>
+            <w:pPr>
+              <w:spacing w:after="0"/>
+              <w:rPr>
+                <w:rFonts w:ascii="Courier New" w:hAnsi="Courier New" w:cs="Courier New"/>
+                <w:b/>
+                <w:i/>
+                <w:iCs/>
+                <w:sz w:val="16"/>
+                <w:szCs w:val="16"/>
+              </w:rPr>
+            </w:pPr>
             <w:r>
               <w:rPr>
                 <w:rFonts w:ascii="Courier New" w:hAnsi="Courier New" w:cs="Courier New"/>
@@ -11556,9 +11546,32 @@
                 <w:sz w:val="16"/>
                 <w:szCs w:val="16"/>
               </w:rPr>
-              <w:t>3!-</w:t>
-            </w:r>
-            <w:proofErr w:type="gramEnd"/>
+              <w:t xml:space="preserve">a4-a3=c2      </w:t>
+            </w:r>
+            <w:r>
+              <w:rPr>
+                <w:rFonts w:ascii="Courier New" w:hAnsi="Courier New" w:cs="Courier New"/>
+                <w:b/>
+                <w:i/>
+                <w:iCs/>
+                <w:sz w:val="16"/>
+                <w:szCs w:val="16"/>
+              </w:rPr>
+              <w:t>i1-i2=g3</w:t>
+            </w:r>
+          </w:p>
+          <w:p>
+            <w:pPr>
+              <w:spacing w:after="0"/>
+              <w:rPr>
+                <w:rFonts w:ascii="Courier New" w:hAnsi="Courier New" w:cs="Courier New"/>
+                <w:b/>
+                <w:i/>
+                <w:iCs/>
+                <w:sz w:val="16"/>
+                <w:szCs w:val="16"/>
+              </w:rPr>
+            </w:pPr>
             <w:r>
               <w:rPr>
                 <w:rFonts w:ascii="Courier New" w:hAnsi="Courier New" w:cs="Courier New"/>
@@ -11569,7 +11582,7 @@
                 <w:sz w:val="16"/>
                 <w:szCs w:val="16"/>
               </w:rPr>
-              <w:t xml:space="preserve">e4     </w:t>
+              <w:t xml:space="preserve">c2=e2         </w:t>
             </w:r>
             <w:r>
               <w:rPr>
@@ -11580,7 +11593,7 @@
                 <w:sz w:val="16"/>
                 <w:szCs w:val="16"/>
               </w:rPr>
-              <w:t>M:f3/M:f4</w:t>
+              <w:t>h1-h2=f1</w:t>
             </w:r>
           </w:p>
           <w:p>
@@ -11605,32 +11618,8 @@
                 <w:sz w:val="16"/>
                 <w:szCs w:val="16"/>
               </w:rPr>
-              <w:t xml:space="preserve">a4-a3=c2      </w:t>
-            </w:r>
-            <w:r>
-              <w:rPr>
-                <w:rFonts w:ascii="Courier New" w:hAnsi="Courier New" w:cs="Courier New"/>
-                <w:b/>
-                <w:i/>
-                <w:iCs/>
-                <w:sz w:val="16"/>
-                <w:szCs w:val="16"/>
-              </w:rPr>
-              <w:t>i1-i2=g3</w:t>
-            </w:r>
-          </w:p>
-          <w:p>
-            <w:pPr>
-              <w:spacing w:after="0"/>
-              <w:rPr>
-                <w:rFonts w:ascii="Courier New" w:hAnsi="Courier New" w:cs="Courier New"/>
-                <w:b/>
-                <w:i/>
-                <w:iCs/>
-                <w:sz w:val="16"/>
-                <w:szCs w:val="16"/>
-              </w:rPr>
-            </w:pPr>
+              <w:t xml:space="preserve">e2=g2-h2  </w:t>
+            </w:r>
             <w:r>
               <w:rPr>
                 <w:rFonts w:ascii="Courier New" w:hAnsi="Courier New" w:cs="Courier New"/>
@@ -11641,7 +11630,7 @@
                 <w:sz w:val="16"/>
                 <w:szCs w:val="16"/>
               </w:rPr>
-              <w:t xml:space="preserve">c2=e2         </w:t>
+              <w:t xml:space="preserve">    </w:t>
             </w:r>
             <w:r>
               <w:rPr>
@@ -11652,7 +11641,7 @@
                 <w:sz w:val="16"/>
                 <w:szCs w:val="16"/>
               </w:rPr>
-              <w:t>h1-h2=f1</w:t>
+              <w:t>f1=h2!!-g2!/K:a2</w:t>
             </w:r>
           </w:p>
           <w:p>
@@ -11677,19 +11666,7 @@
                 <w:sz w:val="16"/>
                 <w:szCs w:val="16"/>
               </w:rPr>
-              <w:t xml:space="preserve">e2=g2-h2  </w:t>
-            </w:r>
-            <w:r>
-              <w:rPr>
-                <w:rFonts w:ascii="Courier New" w:hAnsi="Courier New" w:cs="Courier New"/>
-                <w:b/>
-                <w:i/>
-                <w:iCs/>
-                <w:color w:val="FFFFFF" w:themeColor="background1"/>
-                <w:sz w:val="16"/>
-                <w:szCs w:val="16"/>
-              </w:rPr>
-              <w:t xml:space="preserve">    </w:t>
+              <w:t xml:space="preserve">e4-d3=f2      </w:t>
             </w:r>
             <w:r>
               <w:rPr>
@@ -11700,81 +11677,8 @@
                 <w:sz w:val="16"/>
                 <w:szCs w:val="16"/>
               </w:rPr>
-              <w:t>f1=h</w:t>
-            </w:r>
-            <w:proofErr w:type="gramStart"/>
-            <w:r>
-              <w:rPr>
-                <w:rFonts w:ascii="Courier New" w:hAnsi="Courier New" w:cs="Courier New"/>
-                <w:b/>
-                <w:i/>
-                <w:iCs/>
-                <w:sz w:val="16"/>
-                <w:szCs w:val="16"/>
-              </w:rPr>
-              <w:t>2!!</w:t>
-            </w:r>
-            <w:proofErr w:type="gramEnd"/>
-            <w:r>
-              <w:rPr>
-                <w:rFonts w:ascii="Courier New" w:hAnsi="Courier New" w:cs="Courier New"/>
-                <w:b/>
-                <w:i/>
-                <w:iCs/>
-                <w:sz w:val="16"/>
-                <w:szCs w:val="16"/>
-              </w:rPr>
-              <w:t>-g2!/K:a2</w:t>
-            </w:r>
-          </w:p>
-          <w:p>
-            <w:pPr>
-              <w:spacing w:after="0"/>
-              <w:rPr>
-                <w:rFonts w:ascii="Courier New" w:hAnsi="Courier New" w:cs="Courier New"/>
-                <w:b/>
-                <w:i/>
-                <w:iCs/>
-                <w:sz w:val="16"/>
-                <w:szCs w:val="16"/>
-              </w:rPr>
-            </w:pPr>
-            <w:r>
-              <w:rPr>
-                <w:rFonts w:ascii="Courier New" w:hAnsi="Courier New" w:cs="Courier New"/>
-                <w:b/>
-                <w:i/>
-                <w:iCs/>
-                <w:color w:val="FFFFFF" w:themeColor="background1"/>
-                <w:sz w:val="16"/>
-                <w:szCs w:val="16"/>
-              </w:rPr>
-              <w:t xml:space="preserve">e4-d3=f2      </w:t>
-            </w:r>
-            <w:r>
-              <w:rPr>
-                <w:rFonts w:ascii="Courier New" w:hAnsi="Courier New" w:cs="Courier New"/>
-                <w:b/>
-                <w:i/>
-                <w:iCs/>
-                <w:sz w:val="16"/>
-                <w:szCs w:val="16"/>
-              </w:rPr>
-              <w:t>g2-f</w:t>
-            </w:r>
-            <w:proofErr w:type="gramStart"/>
-            <w:r>
-              <w:rPr>
-                <w:rFonts w:ascii="Courier New" w:hAnsi="Courier New" w:cs="Courier New"/>
-                <w:b/>
-                <w:i/>
-                <w:iCs/>
-                <w:sz w:val="16"/>
-                <w:szCs w:val="16"/>
-              </w:rPr>
-              <w:t>2!</w:t>
-            </w:r>
-            <w:proofErr w:type="gramEnd"/>
+              <w:t>g2-f2!</w:t>
+            </w:r>
           </w:p>
           <w:p>
             <w:pPr>
@@ -12064,7 +11968,6 @@
                 <w:szCs w:val="16"/>
               </w:rPr>
             </w:pPr>
-            <w:proofErr w:type="gramStart"/>
             <w:r>
               <w:rPr>
                 <w:rFonts w:ascii="Courier New" w:hAnsi="Courier New" w:cs="Courier New"/>
@@ -12075,9 +11978,33 @@
                 <w:sz w:val="16"/>
                 <w:szCs w:val="16"/>
               </w:rPr>
-              <w:t>M:d</w:t>
-            </w:r>
-            <w:proofErr w:type="gramEnd"/>
+              <w:t xml:space="preserve">M:d4/M:d5     </w:t>
+            </w:r>
+            <w:r>
+              <w:rPr>
+                <w:rFonts w:ascii="Courier New" w:hAnsi="Courier New" w:cs="Courier New"/>
+                <w:b/>
+                <w:i/>
+                <w:iCs/>
+                <w:sz w:val="16"/>
+                <w:szCs w:val="16"/>
+              </w:rPr>
+              <w:t>h5-h6=f7</w:t>
+            </w:r>
+          </w:p>
+          <w:p>
+            <w:pPr>
+              <w:spacing w:after="0"/>
+              <w:rPr>
+                <w:rFonts w:ascii="Courier New" w:hAnsi="Courier New" w:cs="Courier New"/>
+                <w:b/>
+                <w:i/>
+                <w:iCs/>
+                <w:color w:val="808080" w:themeColor="background1" w:themeShade="80"/>
+                <w:sz w:val="16"/>
+                <w:szCs w:val="16"/>
+              </w:rPr>
+            </w:pPr>
             <w:r>
               <w:rPr>
                 <w:rFonts w:ascii="Courier New" w:hAnsi="Courier New" w:cs="Courier New"/>
@@ -12088,7 +12015,7 @@
                 <w:sz w:val="16"/>
                 <w:szCs w:val="16"/>
               </w:rPr>
-              <w:t xml:space="preserve">4/M:d5     </w:t>
+              <w:t xml:space="preserve">b5-b6=d7      </w:t>
             </w:r>
             <w:r>
               <w:rPr>
@@ -12099,7 +12026,79 @@
                 <w:sz w:val="16"/>
                 <w:szCs w:val="16"/>
               </w:rPr>
-              <w:t>h5-h6=f7</w:t>
+              <w:t>i6-i5=g6</w:t>
+            </w:r>
+          </w:p>
+          <w:p>
+            <w:pPr>
+              <w:spacing w:after="0"/>
+              <w:rPr>
+                <w:rFonts w:ascii="Courier New" w:hAnsi="Courier New" w:cs="Courier New"/>
+                <w:b/>
+                <w:i/>
+                <w:iCs/>
+                <w:sz w:val="16"/>
+                <w:szCs w:val="16"/>
+              </w:rPr>
+            </w:pPr>
+            <w:r>
+              <w:rPr>
+                <w:rFonts w:ascii="Courier New" w:hAnsi="Courier New" w:cs="Courier New"/>
+                <w:b/>
+                <w:i/>
+                <w:iCs/>
+                <w:color w:val="FFFFFF" w:themeColor="background1"/>
+                <w:sz w:val="16"/>
+                <w:szCs w:val="16"/>
+              </w:rPr>
+              <w:t xml:space="preserve">d7=f8-f7!     </w:t>
+            </w:r>
+            <w:r>
+              <w:rPr>
+                <w:rFonts w:ascii="Courier New" w:hAnsi="Courier New" w:cs="Courier New"/>
+                <w:b/>
+                <w:i/>
+                <w:iCs/>
+                <w:sz w:val="16"/>
+                <w:szCs w:val="16"/>
+              </w:rPr>
+              <w:t>g6=g7-f8!</w:t>
+            </w:r>
+          </w:p>
+          <w:p>
+            <w:pPr>
+              <w:spacing w:after="0"/>
+              <w:rPr>
+                <w:rFonts w:ascii="Courier New" w:hAnsi="Courier New" w:cs="Courier New"/>
+                <w:b/>
+                <w:i/>
+                <w:iCs/>
+                <w:sz w:val="16"/>
+                <w:szCs w:val="16"/>
+              </w:rPr>
+            </w:pPr>
+            <w:r>
+              <w:rPr>
+                <w:rFonts w:ascii="Courier New" w:hAnsi="Courier New" w:cs="Courier New"/>
+                <w:b/>
+                <w:i/>
+                <w:iCs/>
+                <w:color w:val="FFFFFF" w:themeColor="background1"/>
+                <w:sz w:val="16"/>
+                <w:szCs w:val="16"/>
+              </w:rPr>
+              <w:t xml:space="preserve">f7-f8!        </w:t>
+            </w:r>
+            <w:r>
+              <w:rPr>
+                <w:rFonts w:ascii="Courier New" w:hAnsi="Courier New" w:cs="Courier New"/>
+                <w:b/>
+                <w:i/>
+                <w:iCs/>
+                <w:sz w:val="16"/>
+                <w:szCs w:val="16"/>
+              </w:rPr>
+              <w:t>h8-g7=f8!</w:t>
             </w:r>
           </w:p>
           <w:p>
@@ -12125,7 +12124,7 @@
                 <w:sz w:val="16"/>
                 <w:szCs w:val="16"/>
               </w:rPr>
-              <w:t xml:space="preserve">b5-b6=d7      </w:t>
+              <w:t xml:space="preserve">a6-a5=b6      </w:t>
             </w:r>
             <w:r>
               <w:rPr>
@@ -12133,10 +12132,11 @@
                 <w:b/>
                 <w:i/>
                 <w:iCs/>
+                <w:color w:val="000000" w:themeColor="text1"/>
                 <w:sz w:val="16"/>
                 <w:szCs w:val="16"/>
               </w:rPr>
-              <w:t>i6-i5=g6</w:t>
+              <w:t>i7-h7=f6</w:t>
             </w:r>
           </w:p>
           <w:p>
@@ -12147,6 +12147,7 @@
                 <w:b/>
                 <w:i/>
                 <w:iCs/>
+                <w:color w:val="000000" w:themeColor="text1"/>
                 <w:sz w:val="16"/>
                 <w:szCs w:val="16"/>
               </w:rPr>
@@ -12161,9 +12162,34 @@
                 <w:sz w:val="16"/>
                 <w:szCs w:val="16"/>
               </w:rPr>
-              <w:t>d7=f8-f</w:t>
-            </w:r>
-            <w:proofErr w:type="gramStart"/>
+              <w:t xml:space="preserve">b8-a7         </w:t>
+            </w:r>
+            <w:r>
+              <w:rPr>
+                <w:rFonts w:ascii="Courier New" w:hAnsi="Courier New" w:cs="Courier New"/>
+                <w:b/>
+                <w:i/>
+                <w:iCs/>
+                <w:color w:val="000000" w:themeColor="text1"/>
+                <w:sz w:val="16"/>
+                <w:szCs w:val="16"/>
+              </w:rPr>
+              <w:t>g4=e6-e5</w:t>
+            </w:r>
+          </w:p>
+          <w:p>
+            <w:pPr>
+              <w:spacing w:after="0"/>
+              <w:rPr>
+                <w:rFonts w:ascii="Courier New" w:hAnsi="Courier New" w:cs="Courier New"/>
+                <w:b/>
+                <w:i/>
+                <w:iCs/>
+                <w:color w:val="000000" w:themeColor="text1"/>
+                <w:sz w:val="16"/>
+                <w:szCs w:val="16"/>
+              </w:rPr>
+            </w:pPr>
             <w:r>
               <w:rPr>
                 <w:rFonts w:ascii="Courier New" w:hAnsi="Courier New" w:cs="Courier New"/>
@@ -12174,9 +12200,34 @@
                 <w:sz w:val="16"/>
                 <w:szCs w:val="16"/>
               </w:rPr>
-              <w:t>7!</w:t>
-            </w:r>
-            <w:proofErr w:type="gramEnd"/>
+              <w:t xml:space="preserve">b6-b7=c6      </w:t>
+            </w:r>
+            <w:r>
+              <w:rPr>
+                <w:rFonts w:ascii="Courier New" w:hAnsi="Courier New" w:cs="Courier New"/>
+                <w:b/>
+                <w:i/>
+                <w:iCs/>
+                <w:color w:val="000000" w:themeColor="text1"/>
+                <w:sz w:val="16"/>
+                <w:szCs w:val="16"/>
+              </w:rPr>
+              <w:t>f8=d7-c6!</w:t>
+            </w:r>
+          </w:p>
+          <w:p>
+            <w:pPr>
+              <w:spacing w:after="0"/>
+              <w:rPr>
+                <w:rFonts w:ascii="Courier New" w:hAnsi="Courier New" w:cs="Courier New"/>
+                <w:b/>
+                <w:i/>
+                <w:iCs/>
+                <w:color w:val="000000" w:themeColor="text1"/>
+                <w:sz w:val="16"/>
+                <w:szCs w:val="16"/>
+              </w:rPr>
+            </w:pPr>
             <w:r>
               <w:rPr>
                 <w:rFonts w:ascii="Courier New" w:hAnsi="Courier New" w:cs="Courier New"/>
@@ -12187,132 +12238,7 @@
                 <w:sz w:val="16"/>
                 <w:szCs w:val="16"/>
               </w:rPr>
-              <w:t xml:space="preserve">     </w:t>
-            </w:r>
-            <w:r>
-              <w:rPr>
-                <w:rFonts w:ascii="Courier New" w:hAnsi="Courier New" w:cs="Courier New"/>
-                <w:b/>
-                <w:i/>
-                <w:iCs/>
-                <w:sz w:val="16"/>
-                <w:szCs w:val="16"/>
-              </w:rPr>
-              <w:t>g6=g7-f</w:t>
-            </w:r>
-            <w:proofErr w:type="gramStart"/>
-            <w:r>
-              <w:rPr>
-                <w:rFonts w:ascii="Courier New" w:hAnsi="Courier New" w:cs="Courier New"/>
-                <w:b/>
-                <w:i/>
-                <w:iCs/>
-                <w:sz w:val="16"/>
-                <w:szCs w:val="16"/>
-              </w:rPr>
-              <w:t>8!</w:t>
-            </w:r>
-            <w:proofErr w:type="gramEnd"/>
-          </w:p>
-          <w:p>
-            <w:pPr>
-              <w:spacing w:after="0"/>
-              <w:rPr>
-                <w:rFonts w:ascii="Courier New" w:hAnsi="Courier New" w:cs="Courier New"/>
-                <w:b/>
-                <w:i/>
-                <w:iCs/>
-                <w:sz w:val="16"/>
-                <w:szCs w:val="16"/>
-              </w:rPr>
-            </w:pPr>
-            <w:r>
-              <w:rPr>
-                <w:rFonts w:ascii="Courier New" w:hAnsi="Courier New" w:cs="Courier New"/>
-                <w:b/>
-                <w:i/>
-                <w:iCs/>
-                <w:color w:val="FFFFFF" w:themeColor="background1"/>
-                <w:sz w:val="16"/>
-                <w:szCs w:val="16"/>
-              </w:rPr>
-              <w:t>f7-f</w:t>
-            </w:r>
-            <w:proofErr w:type="gramStart"/>
-            <w:r>
-              <w:rPr>
-                <w:rFonts w:ascii="Courier New" w:hAnsi="Courier New" w:cs="Courier New"/>
-                <w:b/>
-                <w:i/>
-                <w:iCs/>
-                <w:color w:val="FFFFFF" w:themeColor="background1"/>
-                <w:sz w:val="16"/>
-                <w:szCs w:val="16"/>
-              </w:rPr>
-              <w:t>8!</w:t>
-            </w:r>
-            <w:proofErr w:type="gramEnd"/>
-            <w:r>
-              <w:rPr>
-                <w:rFonts w:ascii="Courier New" w:hAnsi="Courier New" w:cs="Courier New"/>
-                <w:b/>
-                <w:i/>
-                <w:iCs/>
-                <w:color w:val="FFFFFF" w:themeColor="background1"/>
-                <w:sz w:val="16"/>
-                <w:szCs w:val="16"/>
-              </w:rPr>
-              <w:t xml:space="preserve">        </w:t>
-            </w:r>
-            <w:r>
-              <w:rPr>
-                <w:rFonts w:ascii="Courier New" w:hAnsi="Courier New" w:cs="Courier New"/>
-                <w:b/>
-                <w:i/>
-                <w:iCs/>
-                <w:sz w:val="16"/>
-                <w:szCs w:val="16"/>
-              </w:rPr>
-              <w:t>h8-g7=f</w:t>
-            </w:r>
-            <w:proofErr w:type="gramStart"/>
-            <w:r>
-              <w:rPr>
-                <w:rFonts w:ascii="Courier New" w:hAnsi="Courier New" w:cs="Courier New"/>
-                <w:b/>
-                <w:i/>
-                <w:iCs/>
-                <w:sz w:val="16"/>
-                <w:szCs w:val="16"/>
-              </w:rPr>
-              <w:t>8!</w:t>
-            </w:r>
-            <w:proofErr w:type="gramEnd"/>
-          </w:p>
-          <w:p>
-            <w:pPr>
-              <w:spacing w:after="0"/>
-              <w:rPr>
-                <w:rFonts w:ascii="Courier New" w:hAnsi="Courier New" w:cs="Courier New"/>
-                <w:b/>
-                <w:i/>
-                <w:iCs/>
-                <w:color w:val="808080" w:themeColor="background1" w:themeShade="80"/>
-                <w:sz w:val="16"/>
-                <w:szCs w:val="16"/>
-              </w:rPr>
-            </w:pPr>
-            <w:r>
-              <w:rPr>
-                <w:rFonts w:ascii="Courier New" w:hAnsi="Courier New" w:cs="Courier New"/>
-                <w:b/>
-                <w:i/>
-                <w:iCs/>
-                <w:color w:val="FFFFFF" w:themeColor="background1"/>
-                <w:sz w:val="16"/>
-                <w:szCs w:val="16"/>
-              </w:rPr>
-              <w:t xml:space="preserve">a6-a5=b6      </w:t>
+              <w:t xml:space="preserve">a7=c6!-d7!    </w:t>
             </w:r>
             <w:r>
               <w:rPr>
@@ -12324,187 +12250,7 @@
                 <w:sz w:val="16"/>
                 <w:szCs w:val="16"/>
               </w:rPr>
-              <w:t>i7-h7=f6</w:t>
-            </w:r>
-          </w:p>
-          <w:p>
-            <w:pPr>
-              <w:spacing w:after="0"/>
-              <w:rPr>
-                <w:rFonts w:ascii="Courier New" w:hAnsi="Courier New" w:cs="Courier New"/>
-                <w:b/>
-                <w:i/>
-                <w:iCs/>
-                <w:color w:val="000000" w:themeColor="text1"/>
-                <w:sz w:val="16"/>
-                <w:szCs w:val="16"/>
-              </w:rPr>
-            </w:pPr>
-            <w:r>
-              <w:rPr>
-                <w:rFonts w:ascii="Courier New" w:hAnsi="Courier New" w:cs="Courier New"/>
-                <w:b/>
-                <w:i/>
-                <w:iCs/>
-                <w:color w:val="FFFFFF" w:themeColor="background1"/>
-                <w:sz w:val="16"/>
-                <w:szCs w:val="16"/>
-              </w:rPr>
-              <w:t xml:space="preserve">b8-a7         </w:t>
-            </w:r>
-            <w:r>
-              <w:rPr>
-                <w:rFonts w:ascii="Courier New" w:hAnsi="Courier New" w:cs="Courier New"/>
-                <w:b/>
-                <w:i/>
-                <w:iCs/>
-                <w:color w:val="000000" w:themeColor="text1"/>
-                <w:sz w:val="16"/>
-                <w:szCs w:val="16"/>
-              </w:rPr>
-              <w:t>g4=e6-e5</w:t>
-            </w:r>
-          </w:p>
-          <w:p>
-            <w:pPr>
-              <w:spacing w:after="0"/>
-              <w:rPr>
-                <w:rFonts w:ascii="Courier New" w:hAnsi="Courier New" w:cs="Courier New"/>
-                <w:b/>
-                <w:i/>
-                <w:iCs/>
-                <w:color w:val="000000" w:themeColor="text1"/>
-                <w:sz w:val="16"/>
-                <w:szCs w:val="16"/>
-              </w:rPr>
-            </w:pPr>
-            <w:r>
-              <w:rPr>
-                <w:rFonts w:ascii="Courier New" w:hAnsi="Courier New" w:cs="Courier New"/>
-                <w:b/>
-                <w:i/>
-                <w:iCs/>
-                <w:color w:val="FFFFFF" w:themeColor="background1"/>
-                <w:sz w:val="16"/>
-                <w:szCs w:val="16"/>
-              </w:rPr>
-              <w:t xml:space="preserve">b6-b7=c6      </w:t>
-            </w:r>
-            <w:r>
-              <w:rPr>
-                <w:rFonts w:ascii="Courier New" w:hAnsi="Courier New" w:cs="Courier New"/>
-                <w:b/>
-                <w:i/>
-                <w:iCs/>
-                <w:color w:val="000000" w:themeColor="text1"/>
-                <w:sz w:val="16"/>
-                <w:szCs w:val="16"/>
-              </w:rPr>
-              <w:t>f8=d7-c</w:t>
-            </w:r>
-            <w:proofErr w:type="gramStart"/>
-            <w:r>
-              <w:rPr>
-                <w:rFonts w:ascii="Courier New" w:hAnsi="Courier New" w:cs="Courier New"/>
-                <w:b/>
-                <w:i/>
-                <w:iCs/>
-                <w:color w:val="000000" w:themeColor="text1"/>
-                <w:sz w:val="16"/>
-                <w:szCs w:val="16"/>
-              </w:rPr>
-              <w:t>6!</w:t>
-            </w:r>
-            <w:proofErr w:type="gramEnd"/>
-          </w:p>
-          <w:p>
-            <w:pPr>
-              <w:spacing w:after="0"/>
-              <w:rPr>
-                <w:rFonts w:ascii="Courier New" w:hAnsi="Courier New" w:cs="Courier New"/>
-                <w:b/>
-                <w:i/>
-                <w:iCs/>
-                <w:color w:val="000000" w:themeColor="text1"/>
-                <w:sz w:val="16"/>
-                <w:szCs w:val="16"/>
-              </w:rPr>
-            </w:pPr>
-            <w:r>
-              <w:rPr>
-                <w:rFonts w:ascii="Courier New" w:hAnsi="Courier New" w:cs="Courier New"/>
-                <w:b/>
-                <w:i/>
-                <w:iCs/>
-                <w:color w:val="FFFFFF" w:themeColor="background1"/>
-                <w:sz w:val="16"/>
-                <w:szCs w:val="16"/>
-              </w:rPr>
-              <w:t>a7=c</w:t>
-            </w:r>
-            <w:proofErr w:type="gramStart"/>
-            <w:r>
-              <w:rPr>
-                <w:rFonts w:ascii="Courier New" w:hAnsi="Courier New" w:cs="Courier New"/>
-                <w:b/>
-                <w:i/>
-                <w:iCs/>
-                <w:color w:val="FFFFFF" w:themeColor="background1"/>
-                <w:sz w:val="16"/>
-                <w:szCs w:val="16"/>
-              </w:rPr>
-              <w:t>6!-</w:t>
-            </w:r>
-            <w:proofErr w:type="gramEnd"/>
-            <w:r>
-              <w:rPr>
-                <w:rFonts w:ascii="Courier New" w:hAnsi="Courier New" w:cs="Courier New"/>
-                <w:b/>
-                <w:i/>
-                <w:iCs/>
-                <w:color w:val="FFFFFF" w:themeColor="background1"/>
-                <w:sz w:val="16"/>
-                <w:szCs w:val="16"/>
-              </w:rPr>
-              <w:t xml:space="preserve">d7!    </w:t>
-            </w:r>
-            <w:r>
-              <w:rPr>
-                <w:rFonts w:ascii="Courier New" w:hAnsi="Courier New" w:cs="Courier New"/>
-                <w:b/>
-                <w:i/>
-                <w:iCs/>
-                <w:color w:val="000000" w:themeColor="text1"/>
-                <w:sz w:val="16"/>
-                <w:szCs w:val="16"/>
-              </w:rPr>
-              <w:t>f6=d</w:t>
-            </w:r>
-            <w:proofErr w:type="gramStart"/>
-            <w:r>
-              <w:rPr>
-                <w:rFonts w:ascii="Courier New" w:hAnsi="Courier New" w:cs="Courier New"/>
-                <w:b/>
-                <w:i/>
-                <w:iCs/>
-                <w:color w:val="000000" w:themeColor="text1"/>
-                <w:sz w:val="16"/>
-                <w:szCs w:val="16"/>
-              </w:rPr>
-              <w:t>7!=</w:t>
-            </w:r>
-            <w:proofErr w:type="gramEnd"/>
-            <w:r>
-              <w:rPr>
-                <w:rFonts w:ascii="Courier New" w:hAnsi="Courier New" w:cs="Courier New"/>
-                <w:b/>
-                <w:i/>
-                <w:iCs/>
-                <w:color w:val="000000" w:themeColor="text1"/>
-                <w:sz w:val="16"/>
-                <w:szCs w:val="16"/>
-              </w:rPr>
-              <w:t>e7</w:t>
+              <w:t>f6=d7!=e7</w:t>
             </w:r>
           </w:p>
         </w:tc>
@@ -12760,7 +12506,6 @@
                 <w:szCs w:val="16"/>
               </w:rPr>
             </w:pPr>
-            <w:proofErr w:type="gramStart"/>
             <w:r>
               <w:rPr>
                 <w:rFonts w:ascii="Courier New" w:hAnsi="Courier New" w:cs="Courier New"/>
@@ -12771,9 +12516,34 @@
                 <w:sz w:val="16"/>
                 <w:szCs w:val="16"/>
               </w:rPr>
-              <w:t>W:</w:t>
-            </w:r>
-            <w:proofErr w:type="gramEnd"/>
+              <w:t xml:space="preserve">W:c7/W:b7     </w:t>
+            </w:r>
+            <w:r>
+              <w:rPr>
+                <w:rFonts w:ascii="Courier New" w:hAnsi="Courier New" w:cs="Courier New"/>
+                <w:b/>
+                <w:i/>
+                <w:iCs/>
+                <w:color w:val="000000" w:themeColor="text1"/>
+                <w:sz w:val="16"/>
+                <w:szCs w:val="16"/>
+              </w:rPr>
+              <w:t>g3=g1-f1</w:t>
+            </w:r>
+          </w:p>
+          <w:p>
+            <w:pPr>
+              <w:spacing w:after="0"/>
+              <w:rPr>
+                <w:rFonts w:ascii="Courier New" w:hAnsi="Courier New" w:cs="Courier New"/>
+                <w:b/>
+                <w:i/>
+                <w:iCs/>
+                <w:color w:val="000000" w:themeColor="text1"/>
+                <w:sz w:val="16"/>
+                <w:szCs w:val="16"/>
+              </w:rPr>
+            </w:pPr>
             <w:r>
               <w:rPr>
                 <w:rFonts w:ascii="Courier New" w:hAnsi="Courier New" w:cs="Courier New"/>
@@ -12784,7 +12554,7 @@
                 <w:sz w:val="16"/>
                 <w:szCs w:val="16"/>
               </w:rPr>
-              <w:t xml:space="preserve">c7/W:b7     </w:t>
+              <w:t xml:space="preserve">c6-c7=e9      </w:t>
             </w:r>
             <w:r>
               <w:rPr>
@@ -12796,7 +12566,7 @@
                 <w:sz w:val="16"/>
                 <w:szCs w:val="16"/>
               </w:rPr>
-              <w:t>g3=g1-f1</w:t>
+              <w:t>e6-e7=e9!</w:t>
             </w:r>
           </w:p>
           <w:p>
@@ -12822,7 +12592,7 @@
                 <w:sz w:val="16"/>
                 <w:szCs w:val="16"/>
               </w:rPr>
-              <w:t xml:space="preserve">c6-c7=e9      </w:t>
+              <w:t xml:space="preserve">b7-b6=b4      </w:t>
             </w:r>
             <w:r>
               <w:rPr>
@@ -12834,10 +12604,12 @@
                 <w:sz w:val="16"/>
                 <w:szCs w:val="16"/>
               </w:rPr>
-              <w:t>e6-e7=e</w:t>
-            </w:r>
-            <w:proofErr w:type="gramStart"/>
-            <w:r>
+              <w:t>f1-f2=e3</w:t>
+            </w:r>
+          </w:p>
+          <w:p>
+            <w:pPr>
+              <w:spacing w:after="0"/>
               <w:rPr>
                 <w:rFonts w:ascii="Courier New" w:hAnsi="Courier New" w:cs="Courier New"/>
                 <w:b/>
@@ -12847,13 +12619,20 @@
                 <w:sz w:val="16"/>
                 <w:szCs w:val="16"/>
               </w:rPr>
-              <w:t>9!</w:t>
-            </w:r>
-            <w:proofErr w:type="gramEnd"/>
-          </w:p>
-          <w:p>
-            <w:pPr>
-              <w:spacing w:after="0"/>
+            </w:pPr>
+            <w:r>
+              <w:rPr>
+                <w:rFonts w:ascii="Courier New" w:hAnsi="Courier New" w:cs="Courier New"/>
+                <w:b/>
+                <w:i/>
+                <w:iCs/>
+                <w:color w:val="FFFFFF" w:themeColor="background1"/>
+                <w:sz w:val="16"/>
+                <w:szCs w:val="16"/>
+              </w:rPr>
+              <w:t xml:space="preserve">b4=d3-c3      </w:t>
+            </w:r>
+            <w:r>
               <w:rPr>
                 <w:rFonts w:ascii="Courier New" w:hAnsi="Courier New" w:cs="Courier New"/>
                 <w:b/>
@@ -12863,6 +12642,21 @@
                 <w:sz w:val="16"/>
                 <w:szCs w:val="16"/>
               </w:rPr>
+              <w:t>e3=c1-b1!</w:t>
+            </w:r>
+          </w:p>
+          <w:p>
+            <w:pPr>
+              <w:spacing w:after="0"/>
+              <w:rPr>
+                <w:rFonts w:ascii="Courier New" w:hAnsi="Courier New" w:cs="Courier New"/>
+                <w:b/>
+                <w:i/>
+                <w:iCs/>
+                <w:color w:val="000000" w:themeColor="text1"/>
+                <w:sz w:val="16"/>
+                <w:szCs w:val="16"/>
+              </w:rPr>
             </w:pPr>
             <w:r>
               <w:rPr>
@@ -12874,7 +12668,7 @@
                 <w:sz w:val="16"/>
                 <w:szCs w:val="16"/>
               </w:rPr>
-              <w:t xml:space="preserve">b7-b6=b4      </w:t>
+              <w:t xml:space="preserve">c2=b3-b4      </w:t>
             </w:r>
             <w:r>
               <w:rPr>
@@ -12886,7 +12680,7 @@
                 <w:sz w:val="16"/>
                 <w:szCs w:val="16"/>
               </w:rPr>
-              <w:t>f1-f2=e3</w:t>
+              <w:t>e9=e7-e6</w:t>
             </w:r>
           </w:p>
           <w:p>
@@ -12912,7 +12706,7 @@
                 <w:sz w:val="16"/>
                 <w:szCs w:val="16"/>
               </w:rPr>
-              <w:t xml:space="preserve">b4=d3-c3      </w:t>
+              <w:t xml:space="preserve">d3-c3=c1!     </w:t>
             </w:r>
             <w:r>
               <w:rPr>
@@ -12924,10 +12718,12 @@
                 <w:sz w:val="16"/>
                 <w:szCs w:val="16"/>
               </w:rPr>
-              <w:t>e3=c1-b</w:t>
-            </w:r>
-            <w:proofErr w:type="gramStart"/>
-            <w:r>
+              <w:t>e5-e6=c6</w:t>
+            </w:r>
+          </w:p>
+          <w:p>
+            <w:pPr>
+              <w:spacing w:after="0"/>
               <w:rPr>
                 <w:rFonts w:ascii="Courier New" w:hAnsi="Courier New" w:cs="Courier New"/>
                 <w:b/>
@@ -12937,13 +12733,20 @@
                 <w:sz w:val="16"/>
                 <w:szCs w:val="16"/>
               </w:rPr>
-              <w:t>1!</w:t>
-            </w:r>
-            <w:proofErr w:type="gramEnd"/>
-          </w:p>
-          <w:p>
-            <w:pPr>
-              <w:spacing w:after="0"/>
+            </w:pPr>
+            <w:r>
+              <w:rPr>
+                <w:rFonts w:ascii="Courier New" w:hAnsi="Courier New" w:cs="Courier New"/>
+                <w:b/>
+                <w:i/>
+                <w:iCs/>
+                <w:color w:val="FFFFFF" w:themeColor="background1"/>
+                <w:sz w:val="16"/>
+                <w:szCs w:val="16"/>
+              </w:rPr>
+              <w:t xml:space="preserve">M:b6/M:b7     </w:t>
+            </w:r>
+            <w:r>
               <w:rPr>
                 <w:rFonts w:ascii="Courier New" w:hAnsi="Courier New" w:cs="Courier New"/>
                 <w:b/>
@@ -12953,6 +12756,21 @@
                 <w:sz w:val="16"/>
                 <w:szCs w:val="16"/>
               </w:rPr>
+              <w:t>c6-d7=b8</w:t>
+            </w:r>
+          </w:p>
+          <w:p>
+            <w:pPr>
+              <w:spacing w:after="0"/>
+              <w:rPr>
+                <w:rFonts w:ascii="Courier New" w:hAnsi="Courier New" w:cs="Courier New"/>
+                <w:b/>
+                <w:i/>
+                <w:iCs/>
+                <w:color w:val="000000" w:themeColor="text1"/>
+                <w:sz w:val="16"/>
+                <w:szCs w:val="16"/>
+              </w:rPr>
             </w:pPr>
             <w:r>
               <w:rPr>
@@ -12964,7 +12782,7 @@
                 <w:sz w:val="16"/>
                 <w:szCs w:val="16"/>
               </w:rPr>
-              <w:t xml:space="preserve">c2=b3-b4      </w:t>
+              <w:t xml:space="preserve">c1=b1!        </w:t>
             </w:r>
             <w:r>
               <w:rPr>
@@ -12976,12 +12794,47 @@
                 <w:sz w:val="16"/>
                 <w:szCs w:val="16"/>
               </w:rPr>
-              <w:t>e9=e7-e6</w:t>
+              <w:t>b8-a7</w:t>
             </w:r>
           </w:p>
           <w:p>
             <w:pPr>
               <w:spacing w:after="0"/>
+              <w:rPr>
+                <w:rFonts w:ascii="Courier New" w:hAnsi="Courier New" w:cs="Courier New"/>
+                <w:b/>
+                <w:i/>
+                <w:iCs/>
+                <w:color w:val="808080" w:themeColor="background1" w:themeShade="80"/>
+                <w:sz w:val="16"/>
+                <w:szCs w:val="16"/>
+              </w:rPr>
+            </w:pPr>
+            <w:r>
+              <w:rPr>
+                <w:rFonts w:ascii="Courier New" w:hAnsi="Courier New" w:cs="Courier New"/>
+                <w:b/>
+                <w:i/>
+                <w:iCs/>
+                <w:color w:val="FFFFFF" w:themeColor="background1"/>
+                <w:sz w:val="16"/>
+                <w:szCs w:val="16"/>
+              </w:rPr>
+              <w:t xml:space="preserve">0 </w:t>
+            </w:r>
+            <w:r>
+              <w:rPr>
+                <w:rFonts w:ascii="Courier New" w:hAnsi="Courier New" w:cs="Courier New"/>
+                <w:b/>
+                <w:i/>
+                <w:iCs/>
+                <w:color w:val="808080" w:themeColor="background1" w:themeShade="80"/>
+                <w:sz w:val="16"/>
+                <w:szCs w:val="16"/>
+              </w:rPr>
+              <w:t xml:space="preserve">            </w:t>
+            </w:r>
+            <w:r>
               <w:rPr>
                 <w:rFonts w:ascii="Courier New" w:hAnsi="Courier New" w:cs="Courier New"/>
                 <w:b/>
@@ -12991,221 +12844,6 @@
                 <w:sz w:val="16"/>
                 <w:szCs w:val="16"/>
               </w:rPr>
-            </w:pPr>
-            <w:r>
-              <w:rPr>
-                <w:rFonts w:ascii="Courier New" w:hAnsi="Courier New" w:cs="Courier New"/>
-                <w:b/>
-                <w:i/>
-                <w:iCs/>
-                <w:color w:val="FFFFFF" w:themeColor="background1"/>
-                <w:sz w:val="16"/>
-                <w:szCs w:val="16"/>
-              </w:rPr>
-              <w:t>d3-c3=c</w:t>
-            </w:r>
-            <w:proofErr w:type="gramStart"/>
-            <w:r>
-              <w:rPr>
-                <w:rFonts w:ascii="Courier New" w:hAnsi="Courier New" w:cs="Courier New"/>
-                <w:b/>
-                <w:i/>
-                <w:iCs/>
-                <w:color w:val="FFFFFF" w:themeColor="background1"/>
-                <w:sz w:val="16"/>
-                <w:szCs w:val="16"/>
-              </w:rPr>
-              <w:t>1!</w:t>
-            </w:r>
-            <w:proofErr w:type="gramEnd"/>
-            <w:r>
-              <w:rPr>
-                <w:rFonts w:ascii="Courier New" w:hAnsi="Courier New" w:cs="Courier New"/>
-                <w:b/>
-                <w:i/>
-                <w:iCs/>
-                <w:color w:val="FFFFFF" w:themeColor="background1"/>
-                <w:sz w:val="16"/>
-                <w:szCs w:val="16"/>
-              </w:rPr>
-              <w:t xml:space="preserve">     </w:t>
-            </w:r>
-            <w:r>
-              <w:rPr>
-                <w:rFonts w:ascii="Courier New" w:hAnsi="Courier New" w:cs="Courier New"/>
-                <w:b/>
-                <w:i/>
-                <w:iCs/>
-                <w:color w:val="000000" w:themeColor="text1"/>
-                <w:sz w:val="16"/>
-                <w:szCs w:val="16"/>
-              </w:rPr>
-              <w:t>e5-e6=c6</w:t>
-            </w:r>
-          </w:p>
-          <w:p>
-            <w:pPr>
-              <w:spacing w:after="0"/>
-              <w:rPr>
-                <w:rFonts w:ascii="Courier New" w:hAnsi="Courier New" w:cs="Courier New"/>
-                <w:b/>
-                <w:i/>
-                <w:iCs/>
-                <w:color w:val="000000" w:themeColor="text1"/>
-                <w:sz w:val="16"/>
-                <w:szCs w:val="16"/>
-              </w:rPr>
-            </w:pPr>
-            <w:proofErr w:type="gramStart"/>
-            <w:r>
-              <w:rPr>
-                <w:rFonts w:ascii="Courier New" w:hAnsi="Courier New" w:cs="Courier New"/>
-                <w:b/>
-                <w:i/>
-                <w:iCs/>
-                <w:color w:val="FFFFFF" w:themeColor="background1"/>
-                <w:sz w:val="16"/>
-                <w:szCs w:val="16"/>
-              </w:rPr>
-              <w:t>M:b</w:t>
-            </w:r>
-            <w:proofErr w:type="gramEnd"/>
-            <w:r>
-              <w:rPr>
-                <w:rFonts w:ascii="Courier New" w:hAnsi="Courier New" w:cs="Courier New"/>
-                <w:b/>
-                <w:i/>
-                <w:iCs/>
-                <w:color w:val="FFFFFF" w:themeColor="background1"/>
-                <w:sz w:val="16"/>
-                <w:szCs w:val="16"/>
-              </w:rPr>
-              <w:t xml:space="preserve">6/M:b7     </w:t>
-            </w:r>
-            <w:r>
-              <w:rPr>
-                <w:rFonts w:ascii="Courier New" w:hAnsi="Courier New" w:cs="Courier New"/>
-                <w:b/>
-                <w:i/>
-                <w:iCs/>
-                <w:color w:val="000000" w:themeColor="text1"/>
-                <w:sz w:val="16"/>
-                <w:szCs w:val="16"/>
-              </w:rPr>
-              <w:t>c6-d7=b8</w:t>
-            </w:r>
-          </w:p>
-          <w:p>
-            <w:pPr>
-              <w:spacing w:after="0"/>
-              <w:rPr>
-                <w:rFonts w:ascii="Courier New" w:hAnsi="Courier New" w:cs="Courier New"/>
-                <w:b/>
-                <w:i/>
-                <w:iCs/>
-                <w:color w:val="000000" w:themeColor="text1"/>
-                <w:sz w:val="16"/>
-                <w:szCs w:val="16"/>
-              </w:rPr>
-            </w:pPr>
-            <w:r>
-              <w:rPr>
-                <w:rFonts w:ascii="Courier New" w:hAnsi="Courier New" w:cs="Courier New"/>
-                <w:b/>
-                <w:i/>
-                <w:iCs/>
-                <w:color w:val="FFFFFF" w:themeColor="background1"/>
-                <w:sz w:val="16"/>
-                <w:szCs w:val="16"/>
-              </w:rPr>
-              <w:t>c1=b</w:t>
-            </w:r>
-            <w:proofErr w:type="gramStart"/>
-            <w:r>
-              <w:rPr>
-                <w:rFonts w:ascii="Courier New" w:hAnsi="Courier New" w:cs="Courier New"/>
-                <w:b/>
-                <w:i/>
-                <w:iCs/>
-                <w:color w:val="FFFFFF" w:themeColor="background1"/>
-                <w:sz w:val="16"/>
-                <w:szCs w:val="16"/>
-              </w:rPr>
-              <w:t>1!</w:t>
-            </w:r>
-            <w:proofErr w:type="gramEnd"/>
-            <w:r>
-              <w:rPr>
-                <w:rFonts w:ascii="Courier New" w:hAnsi="Courier New" w:cs="Courier New"/>
-                <w:b/>
-                <w:i/>
-                <w:iCs/>
-                <w:color w:val="FFFFFF" w:themeColor="background1"/>
-                <w:sz w:val="16"/>
-                <w:szCs w:val="16"/>
-              </w:rPr>
-              <w:t xml:space="preserve">        </w:t>
-            </w:r>
-            <w:r>
-              <w:rPr>
-                <w:rFonts w:ascii="Courier New" w:hAnsi="Courier New" w:cs="Courier New"/>
-                <w:b/>
-                <w:i/>
-                <w:iCs/>
-                <w:color w:val="000000" w:themeColor="text1"/>
-                <w:sz w:val="16"/>
-                <w:szCs w:val="16"/>
-              </w:rPr>
-              <w:t>b8-a7</w:t>
-            </w:r>
-          </w:p>
-          <w:p>
-            <w:pPr>
-              <w:spacing w:after="0"/>
-              <w:rPr>
-                <w:rFonts w:ascii="Courier New" w:hAnsi="Courier New" w:cs="Courier New"/>
-                <w:b/>
-                <w:i/>
-                <w:iCs/>
-                <w:color w:val="808080" w:themeColor="background1" w:themeShade="80"/>
-                <w:sz w:val="16"/>
-                <w:szCs w:val="16"/>
-              </w:rPr>
-            </w:pPr>
-            <w:r>
-              <w:rPr>
-                <w:rFonts w:ascii="Courier New" w:hAnsi="Courier New" w:cs="Courier New"/>
-                <w:b/>
-                <w:i/>
-                <w:iCs/>
-                <w:color w:val="FFFFFF" w:themeColor="background1"/>
-                <w:sz w:val="16"/>
-                <w:szCs w:val="16"/>
-              </w:rPr>
-              <w:t xml:space="preserve">0 </w:t>
-            </w:r>
-            <w:r>
-              <w:rPr>
-                <w:rFonts w:ascii="Courier New" w:hAnsi="Courier New" w:cs="Courier New"/>
-                <w:b/>
-                <w:i/>
-                <w:iCs/>
-                <w:color w:val="808080" w:themeColor="background1" w:themeShade="80"/>
-                <w:sz w:val="16"/>
-                <w:szCs w:val="16"/>
-              </w:rPr>
-              <w:t xml:space="preserve">            </w:t>
-            </w:r>
-            <w:r>
-              <w:rPr>
-                <w:rFonts w:ascii="Courier New" w:hAnsi="Courier New" w:cs="Courier New"/>
-                <w:b/>
-                <w:i/>
-                <w:iCs/>
-                <w:color w:val="000000" w:themeColor="text1"/>
-                <w:sz w:val="16"/>
-                <w:szCs w:val="16"/>
-              </w:rPr>
               <w:t>1</w:t>
             </w:r>
           </w:p>
@@ -13391,16 +13029,11 @@
         <w:t>, « At »</w:t>
       </w:r>
       <w:r>
-        <w:t xml:space="preserve"> et « </w:t>
-      </w:r>
-      <w:proofErr w:type="spellStart"/>
-      <w:r>
-        <w:t>B</w:t>
+        <w:t xml:space="preserve"> et « B</w:t>
       </w:r>
       <w:r>
         <w:t>n</w:t>
       </w:r>
-      <w:proofErr w:type="spellEnd"/>
       <w:r>
         <w:t xml:space="preserve"> », </w:t>
       </w:r>
@@ -13486,15 +13119,7 @@
         <w:t>critiques</w:t>
       </w:r>
       <w:r>
-        <w:t xml:space="preserve"> de « </w:t>
-      </w:r>
-      <w:proofErr w:type="spellStart"/>
-      <w:r>
-        <w:t>Yh</w:t>
-      </w:r>
-      <w:proofErr w:type="spellEnd"/>
-      <w:r>
-        <w:t> »</w:t>
+        <w:t xml:space="preserve"> de « Yh »</w:t>
       </w:r>
       <w:r>
         <w:t>,</w:t>
@@ -13518,15 +13143,7 @@
         <w:t xml:space="preserve">de </w:t>
       </w:r>
       <w:r>
-        <w:t>« </w:t>
-      </w:r>
-      <w:proofErr w:type="spellStart"/>
-      <w:r>
-        <w:t>Board</w:t>
-      </w:r>
-      <w:proofErr w:type="spellEnd"/>
-      <w:r>
-        <w:t xml:space="preserve"> Game Geek » m’ont </w:t>
+        <w:t xml:space="preserve">« Board Game Geek » m’ont </w:t>
       </w:r>
       <w:r>
         <w:t>convaincu</w:t>
@@ -13686,13 +13303,8 @@
         <w:t>20</w:t>
       </w:r>
       <w:r>
-        <w:t xml:space="preserve"> Lucas </w:t>
-      </w:r>
-      <w:proofErr w:type="spellStart"/>
-      <w:r>
-        <w:t>Borboleta</w:t>
-      </w:r>
-      <w:proofErr w:type="spellEnd"/>
+        <w:t xml:space="preserve"> Lucas Borboleta</w:t>
+      </w:r>
     </w:p>
     <w:p>
       <w:pPr>
@@ -13764,11 +13376,9 @@
         </w:rPr>
         <w:t xml:space="preserve">Lucas </w:t>
       </w:r>
-      <w:proofErr w:type="spellStart"/>
       <w:r>
         <w:t>Borboleta</w:t>
       </w:r>
-      <w:proofErr w:type="spellEnd"/>
       <w:r>
         <w:t xml:space="preserve"> </w:t>
       </w:r>
@@ -13964,14 +13574,27 @@
         <w:r>
           <w:t>/</w:t>
         </w:r>
-        <w:fldSimple w:instr=" NUMPAGES   \* MERGEFORMAT ">
-          <w:r>
-            <w:rPr>
-              <w:noProof/>
-            </w:rPr>
-            <w:t>4</w:t>
-          </w:r>
-        </w:fldSimple>
+        <w:r>
+          <w:fldChar w:fldCharType="begin"/>
+        </w:r>
+        <w:r>
+          <w:instrText xml:space="preserve"> NUMPAGES   \* MERGEFORMAT </w:instrText>
+        </w:r>
+        <w:r>
+          <w:fldChar w:fldCharType="separate"/>
+        </w:r>
+        <w:r>
+          <w:rPr>
+            <w:noProof/>
+          </w:rPr>
+          <w:t>4</w:t>
+        </w:r>
+        <w:r>
+          <w:rPr>
+            <w:noProof/>
+          </w:rPr>
+          <w:fldChar w:fldCharType="end"/>
+        </w:r>
       </w:p>
     </w:sdtContent>
   </w:sdt>
@@ -13991,14 +13614,27 @@
       <w:pStyle w:val="En-tte"/>
       <w:jc w:val="center"/>
     </w:pPr>
-    <w:fldSimple w:instr=" FILENAME \* MERGEFORMAT ">
-      <w:r>
-        <w:rPr>
-          <w:noProof/>
-        </w:rPr>
-        <w:t>Jersi-les-regles</w:t>
-      </w:r>
-    </w:fldSimple>
+    <w:r>
+      <w:fldChar w:fldCharType="begin"/>
+    </w:r>
+    <w:r>
+      <w:instrText xml:space="preserve"> FILENAME \* MERGEFORMAT </w:instrText>
+    </w:r>
+    <w:r>
+      <w:fldChar w:fldCharType="separate"/>
+    </w:r>
+    <w:r>
+      <w:rPr>
+        <w:noProof/>
+      </w:rPr>
+      <w:t>Jersi-les-regles</w:t>
+    </w:r>
+    <w:r>
+      <w:rPr>
+        <w:noProof/>
+      </w:rPr>
+      <w:fldChar w:fldCharType="end"/>
+    </w:r>
   </w:p>
 </w:ftr>
 </file>
@@ -17794,7 +17430,7 @@
 </file>
 
 <file path=customXml/itemProps1.xml><?xml version="1.0" encoding="utf-8"?>
-<ds:datastoreItem xmlns:ds="http://schemas.openxmlformats.org/officeDocument/2006/customXml" ds:itemID="{5DDCE21B-6AC6-4FCA-BCAC-7C4388C4FC00}">
+<ds:datastoreItem xmlns:ds="http://schemas.openxmlformats.org/officeDocument/2006/customXml" ds:itemID="{4BC52B7A-1E45-43A2-8B72-E8B2B2119BCB}">
   <ds:schemaRefs>
     <ds:schemaRef ds:uri="http://schemas.openxmlformats.org/officeDocument/2006/bibliography"/>
   </ds:schemaRefs>

</xml_diff>

<commit_message>
On going English translation
</commit_message>
<xml_diff>
--- a/Jersi-les-regles.docx
+++ b/Jersi-les-regles.docx
@@ -8210,14 +8210,21 @@
                 <w:bCs/>
                 <w:vertAlign w:val="superscript"/>
               </w:rPr>
-              <w:t>st</w:t>
+              <w:t>er</w:t>
             </w:r>
             <w:r>
               <w:rPr>
                 <w:b/>
                 <w:bCs/>
               </w:rPr>
-              <w:t xml:space="preserve"> déplacement</w:t>
+              <w:t xml:space="preserve"> </w:t>
+            </w:r>
+            <w:r>
+              <w:rPr>
+                <w:b/>
+                <w:bCs/>
+              </w:rPr>
+              <w:t>déplacement</w:t>
             </w:r>
           </w:p>
         </w:tc>
@@ -14015,27 +14022,14 @@
         <w:r>
           <w:t>/</w:t>
         </w:r>
-        <w:r>
-          <w:fldChar w:fldCharType="begin"/>
-        </w:r>
-        <w:r>
-          <w:instrText xml:space="preserve"> NUMPAGES   \* MERGEFORMAT </w:instrText>
-        </w:r>
-        <w:r>
-          <w:fldChar w:fldCharType="separate"/>
-        </w:r>
-        <w:r>
-          <w:rPr>
-            <w:noProof/>
-          </w:rPr>
-          <w:t>4</w:t>
-        </w:r>
-        <w:r>
-          <w:rPr>
-            <w:noProof/>
-          </w:rPr>
-          <w:fldChar w:fldCharType="end"/>
-        </w:r>
+        <w:fldSimple w:instr=" NUMPAGES   \* MERGEFORMAT ">
+          <w:r>
+            <w:rPr>
+              <w:noProof/>
+            </w:rPr>
+            <w:t>4</w:t>
+          </w:r>
+        </w:fldSimple>
       </w:p>
     </w:sdtContent>
   </w:sdt>
@@ -14055,27 +14049,14 @@
       <w:pStyle w:val="En-tte"/>
       <w:jc w:val="center"/>
     </w:pPr>
-    <w:r>
-      <w:fldChar w:fldCharType="begin"/>
-    </w:r>
-    <w:r>
-      <w:instrText xml:space="preserve"> FILENAME \* MERGEFORMAT </w:instrText>
-    </w:r>
-    <w:r>
-      <w:fldChar w:fldCharType="separate"/>
-    </w:r>
-    <w:r>
-      <w:rPr>
-        <w:noProof/>
-      </w:rPr>
-      <w:t>Jersi-les-regles</w:t>
-    </w:r>
-    <w:r>
-      <w:rPr>
-        <w:noProof/>
-      </w:rPr>
-      <w:fldChar w:fldCharType="end"/>
-    </w:r>
+    <w:fldSimple w:instr=" FILENAME \* MERGEFORMAT ">
+      <w:r>
+        <w:rPr>
+          <w:noProof/>
+        </w:rPr>
+        <w:t>Jersi-les-regles</w:t>
+      </w:r>
+    </w:fldSimple>
   </w:p>
 </w:ftr>
 </file>
@@ -17944,7 +17925,7 @@
 </file>
 
 <file path=customXml/itemProps1.xml><?xml version="1.0" encoding="utf-8"?>
-<ds:datastoreItem xmlns:ds="http://schemas.openxmlformats.org/officeDocument/2006/customXml" ds:itemID="{2EE503D3-84C4-43F2-B173-D04AE65CDF64}">
+<ds:datastoreItem xmlns:ds="http://schemas.openxmlformats.org/officeDocument/2006/customXml" ds:itemID="{0EAB1BAB-0883-47B7-8FB8-7796773CDDB9}">
   <ds:schemaRefs>
     <ds:schemaRef ds:uri="http://schemas.openxmlformats.org/officeDocument/2006/bibliography"/>
   </ds:schemaRefs>

</xml_diff>

<commit_message>
Feedback integrated Fr and En
</commit_message>
<xml_diff>
--- a/Jersi-les-regles.docx
+++ b/Jersi-les-regles.docx
@@ -424,7 +424,13 @@
         <w:t xml:space="preserve">des cases servent </w:t>
       </w:r>
       <w:r>
-        <w:t xml:space="preserve">à préciser les règles et </w:t>
+        <w:t xml:space="preserve">à </w:t>
+      </w:r>
+      <w:r>
+        <w:t>expliquer</w:t>
+      </w:r>
+      <w:r>
+        <w:t xml:space="preserve"> les règles et </w:t>
       </w:r>
       <w:r>
         <w:t>à</w:t>
@@ -3596,7 +3602,13 @@
         <w:t>cubes</w:t>
       </w:r>
       <w:r>
-        <w:t xml:space="preserve"> évoluent sur le plateau ou sont parachutés depuis l</w:t>
+        <w:t xml:space="preserve"> </w:t>
+      </w:r>
+      <w:r>
+        <w:t>se déplacent</w:t>
+      </w:r>
+      <w:r>
+        <w:t xml:space="preserve"> sur le plateau ou sont parachutés depuis l</w:t>
       </w:r>
       <w:r>
         <w:t>es</w:t>
@@ -5695,10 +5707,7 @@
         <w:t xml:space="preserve">de la page 5 résument visuellement </w:t>
       </w:r>
       <w:r>
-        <w:t>l</w:t>
-      </w:r>
-      <w:r>
-        <w:t>’essentiel du</w:t>
+        <w:t>le</w:t>
       </w:r>
       <w:r>
         <w:t xml:space="preserve"> texte </w:t>
@@ -5707,10 +5716,13 @@
         <w:t>ci-dessous</w:t>
       </w:r>
       <w:r>
-        <w:t xml:space="preserve"> détaill</w:t>
-      </w:r>
-      <w:r>
-        <w:t xml:space="preserve">ant </w:t>
+        <w:t xml:space="preserve"> </w:t>
+      </w:r>
+      <w:r>
+        <w:t>expliquant</w:t>
+      </w:r>
+      <w:r>
+        <w:t xml:space="preserve"> </w:t>
       </w:r>
       <w:r>
         <w:t>les actions.</w:t>
@@ -6172,10 +6184,7 @@
     </w:p>
     <w:p>
       <w:r>
-        <w:t xml:space="preserve">En deux étapes, </w:t>
-      </w:r>
-      <w:r>
-        <w:t>l</w:t>
+        <w:t>En deux étapes, l</w:t>
       </w:r>
       <w:r>
         <w:t>e joueur enchaîne deux actions</w:t>
@@ -6503,10 +6512,7 @@
               <w:t>battent</w:t>
             </w:r>
             <w:r>
-              <w:t xml:space="preserve"> aucun cube</w:t>
-            </w:r>
-            <w:r>
-              <w:t> ;</w:t>
+              <w:t xml:space="preserve"> aucun cube ;</w:t>
             </w:r>
           </w:p>
           <w:p>
@@ -6551,10 +6557,7 @@
               <w:t>feuille bat fou et pierre</w:t>
             </w:r>
             <w:r>
-              <w:t xml:space="preserve">, </w:t>
-            </w:r>
-            <w:r>
-              <w:t xml:space="preserve">ainsi que le </w:t>
+              <w:t xml:space="preserve">, ainsi que le </w:t>
             </w:r>
             <w:r>
               <w:t>roi</w:t>
@@ -6584,10 +6587,7 @@
               <w:t>ciseaux bat fou et feuille</w:t>
             </w:r>
             <w:r>
-              <w:t xml:space="preserve">, </w:t>
-            </w:r>
-            <w:r>
-              <w:t xml:space="preserve">ainsi que le </w:t>
+              <w:t xml:space="preserve">, ainsi que le </w:t>
             </w:r>
             <w:r>
               <w:t>roi</w:t>
@@ -6617,10 +6617,7 @@
               <w:t>fou bat fou, pierre, feuille et ciseaux</w:t>
             </w:r>
             <w:r>
-              <w:t xml:space="preserve">, </w:t>
-            </w:r>
-            <w:r>
-              <w:t xml:space="preserve">ainsi que le </w:t>
+              <w:t xml:space="preserve">, ainsi que le </w:t>
             </w:r>
             <w:r>
               <w:t>roi</w:t>
@@ -6647,13 +6644,22 @@
               </w:numPr>
             </w:pPr>
             <w:r>
-              <w:t xml:space="preserve">L’unité capturée, </w:t>
+              <w:t>L’unité capturée</w:t>
+            </w:r>
+            <w:r>
+              <w:t xml:space="preserve"> (</w:t>
             </w:r>
             <w:r>
               <w:t>cube</w:t>
             </w:r>
             <w:r>
-              <w:t xml:space="preserve"> ou pile, est entièrement retirée du plateau</w:t>
+              <w:t xml:space="preserve"> ou pile</w:t>
+            </w:r>
+            <w:r>
+              <w:t>)</w:t>
+            </w:r>
+            <w:r>
+              <w:t xml:space="preserve"> est entièrement retirée du plateau</w:t>
             </w:r>
             <w:r>
               <w:t xml:space="preserve"> et n’est plus jouée.</w:t>
@@ -8573,6 +8579,7 @@
             </w:tcBorders>
           </w:tcPr>
           <w:p>
+            <w:bookmarkStart w:id="17" w:name="_Hlk40981890"/>
             <w:r>
               <w:t>Actions</w:t>
             </w:r>
@@ -11601,8 +11608,9 @@
           <w:lang w:val="fr-FR"/>
         </w:rPr>
       </w:pPr>
-      <w:bookmarkStart w:id="17" w:name="_Toc40687024"/>
       <w:bookmarkStart w:id="18" w:name="_Toc40687022"/>
+      <w:bookmarkStart w:id="19" w:name="_Toc40687024"/>
+      <w:bookmarkEnd w:id="17"/>
       <w:r>
         <w:rPr>
           <w:rStyle w:val="Titre1Car"/>
@@ -11708,7 +11716,7 @@
         </w:rPr>
         <w:t>Notation</w:t>
       </w:r>
-      <w:bookmarkEnd w:id="17"/>
+      <w:bookmarkEnd w:id="19"/>
       <w:r>
         <w:rPr>
           <w:rStyle w:val="Titre1Car"/>
@@ -14312,7 +14320,7 @@
           <w:lang w:val="fr-FR"/>
         </w:rPr>
       </w:pPr>
-      <w:bookmarkStart w:id="19" w:name="_Toc40687026"/>
+      <w:bookmarkStart w:id="20" w:name="_Toc40687026"/>
       <w:r>
         <w:rPr>
           <w:rStyle w:val="Titre1Car"/>
@@ -14321,10 +14329,10 @@
         </w:rPr>
         <w:t>Remerciements</w:t>
       </w:r>
-      <w:bookmarkEnd w:id="19"/>
+      <w:bookmarkEnd w:id="20"/>
     </w:p>
     <w:p>
-      <w:bookmarkStart w:id="20" w:name="_Hlk32770468"/>
+      <w:bookmarkStart w:id="21" w:name="_Hlk32770468"/>
       <w:r>
         <w:t>Je remercie ma femme « P</w:t>
       </w:r>
@@ -14548,8 +14556,8 @@
           <w:lang w:val="fr-FR"/>
         </w:rPr>
       </w:pPr>
-      <w:bookmarkStart w:id="21" w:name="_Toc40687027"/>
-      <w:bookmarkEnd w:id="20"/>
+      <w:bookmarkStart w:id="22" w:name="_Toc40687027"/>
+      <w:bookmarkEnd w:id="21"/>
       <w:r>
         <w:rPr>
           <w:rStyle w:val="Titre1Car"/>
@@ -14558,7 +14566,7 @@
         </w:rPr>
         <w:t>Copyright</w:t>
       </w:r>
-      <w:bookmarkEnd w:id="21"/>
+      <w:bookmarkEnd w:id="22"/>
     </w:p>
     <w:p>
       <w:r>
@@ -14910,14 +14918,27 @@
         <w:r>
           <w:t>/</w:t>
         </w:r>
-        <w:fldSimple w:instr=" NUMPAGES   \* MERGEFORMAT ">
-          <w:r>
-            <w:rPr>
-              <w:noProof/>
-            </w:rPr>
-            <w:t>4</w:t>
-          </w:r>
-        </w:fldSimple>
+        <w:r>
+          <w:fldChar w:fldCharType="begin"/>
+        </w:r>
+        <w:r>
+          <w:instrText xml:space="preserve"> NUMPAGES   \* MERGEFORMAT </w:instrText>
+        </w:r>
+        <w:r>
+          <w:fldChar w:fldCharType="separate"/>
+        </w:r>
+        <w:r>
+          <w:rPr>
+            <w:noProof/>
+          </w:rPr>
+          <w:t>4</w:t>
+        </w:r>
+        <w:r>
+          <w:rPr>
+            <w:noProof/>
+          </w:rPr>
+          <w:fldChar w:fldCharType="end"/>
+        </w:r>
       </w:p>
     </w:sdtContent>
   </w:sdt>
@@ -14937,14 +14958,27 @@
       <w:pStyle w:val="En-tte"/>
       <w:jc w:val="center"/>
     </w:pPr>
-    <w:fldSimple w:instr=" FILENAME \* MERGEFORMAT ">
-      <w:r>
-        <w:rPr>
-          <w:noProof/>
-        </w:rPr>
-        <w:t>Jersi-les-regles</w:t>
-      </w:r>
-    </w:fldSimple>
+    <w:r>
+      <w:fldChar w:fldCharType="begin"/>
+    </w:r>
+    <w:r>
+      <w:instrText xml:space="preserve"> FILENAME \* MERGEFORMAT </w:instrText>
+    </w:r>
+    <w:r>
+      <w:fldChar w:fldCharType="separate"/>
+    </w:r>
+    <w:r>
+      <w:rPr>
+        <w:noProof/>
+      </w:rPr>
+      <w:t>Jersi-les-regles</w:t>
+    </w:r>
+    <w:r>
+      <w:rPr>
+        <w:noProof/>
+      </w:rPr>
+      <w:fldChar w:fldCharType="end"/>
+    </w:r>
   </w:p>
 </w:ftr>
 </file>
@@ -18813,7 +18847,7 @@
 </file>
 
 <file path=customXml/itemProps1.xml><?xml version="1.0" encoding="utf-8"?>
-<ds:datastoreItem xmlns:ds="http://schemas.openxmlformats.org/officeDocument/2006/customXml" ds:itemID="{3B1C27A9-D193-49F8-88EC-355327E8468E}">
+<ds:datastoreItem xmlns:ds="http://schemas.openxmlformats.org/officeDocument/2006/customXml" ds:itemID="{8A3D73A4-DCA1-4719-8229-163FB5001660}">
   <ds:schemaRefs>
     <ds:schemaRef ds:uri="http://schemas.openxmlformats.org/officeDocument/2006/bibliography"/>
   </ds:schemaRefs>

</xml_diff>

<commit_message>
Addition of wizard variant
</commit_message>
<xml_diff>
--- a/Jersi-les-regles.docx
+++ b/Jersi-les-regles.docx
@@ -2,16 +2,6 @@
 <file path=word/document.xml><?xml version="1.0" encoding="utf-8"?>
 <w:document xmlns:wpc="http://schemas.microsoft.com/office/word/2010/wordprocessingCanvas" xmlns:cx="http://schemas.microsoft.com/office/drawing/2014/chartex" xmlns:cx1="http://schemas.microsoft.com/office/drawing/2015/9/8/chartex" xmlns:cx2="http://schemas.microsoft.com/office/drawing/2015/10/21/chartex" xmlns:cx3="http://schemas.microsoft.com/office/drawing/2016/5/9/chartex" xmlns:cx4="http://schemas.microsoft.com/office/drawing/2016/5/10/chartex" xmlns:cx5="http://schemas.microsoft.com/office/drawing/2016/5/11/chartex" xmlns:cx6="http://schemas.microsoft.com/office/drawing/2016/5/12/chartex" xmlns:cx7="http://schemas.microsoft.com/office/drawing/2016/5/13/chartex" xmlns:cx8="http://schemas.microsoft.com/office/drawing/2016/5/14/chartex" xmlns:mc="http://schemas.openxmlformats.org/markup-compatibility/2006" xmlns:aink="http://schemas.microsoft.com/office/drawing/2016/ink" xmlns:am3d="http://schemas.microsoft.com/office/drawing/2017/model3d" xmlns:o="urn:schemas-microsoft-com:office:office" xmlns:r="http://schemas.openxmlformats.org/officeDocument/2006/relationships" xmlns:m="http://schemas.openxmlformats.org/officeDocument/2006/math" xmlns:v="urn:schemas-microsoft-com:vml" xmlns:wp14="http://schemas.microsoft.com/office/word/2010/wordprocessingDrawing" xmlns:wp="http://schemas.openxmlformats.org/drawingml/2006/wordprocessingDrawing" xmlns:w10="urn:schemas-microsoft-com:office:word" xmlns:w="http://schemas.openxmlformats.org/wordprocessingml/2006/main" xmlns:w14="http://schemas.microsoft.com/office/word/2010/wordml" xmlns:w15="http://schemas.microsoft.com/office/word/2012/wordml" xmlns:w16cex="http://schemas.microsoft.com/office/word/2018/wordml/cex" xmlns:w16cid="http://schemas.microsoft.com/office/word/2016/wordml/cid" xmlns:w16="http://schemas.microsoft.com/office/word/2018/wordml" xmlns:w16se="http://schemas.microsoft.com/office/word/2015/wordml/symex" xmlns:wpg="http://schemas.microsoft.com/office/word/2010/wordprocessingGroup" xmlns:wpi="http://schemas.microsoft.com/office/word/2010/wordprocessingInk" xmlns:wne="http://schemas.microsoft.com/office/word/2006/wordml" xmlns:wps="http://schemas.microsoft.com/office/word/2010/wordprocessingShape" mc:Ignorable="w14 w15 w16se w16cid w16 w16cex wp14">
   <w:body>
-    <w:p>
-      <w:pPr>
-        <w:jc w:val="center"/>
-      </w:pPr>
-    </w:p>
-    <w:p>
-      <w:pPr>
-        <w:jc w:val="center"/>
-      </w:pPr>
-    </w:p>
     <w:p>
       <w:pPr>
         <w:spacing w:after="0"/>
@@ -36,18 +26,8 @@
           <w:sz w:val="144"/>
           <w:szCs w:val="144"/>
         </w:rPr>
-        <w:t>2</w:t>
-      </w:r>
-    </w:p>
-    <w:p>
-      <w:pPr>
-        <w:jc w:val="center"/>
-      </w:pPr>
-    </w:p>
-    <w:p>
-      <w:pPr>
-        <w:jc w:val="center"/>
-      </w:pPr>
+        <w:t>3</w:t>
+      </w:r>
     </w:p>
     <w:p>
       <w:pPr>
@@ -114,11 +94,6 @@
     </w:p>
     <w:p>
       <w:pPr>
-        <w:jc w:val="center"/>
-      </w:pPr>
-    </w:p>
-    <w:p>
-      <w:pPr>
         <w:pStyle w:val="Titre1"/>
         <w:rPr>
           <w:lang w:val="fr-FR"/>
@@ -258,58 +233,7 @@
             <w:shd w:val="clear" w:color="auto" w:fill="auto"/>
             <w:vAlign w:val="center"/>
           </w:tcPr>
-          <w:p>
-            <w:r>
-              <w:rPr>
-                <w:noProof/>
-              </w:rPr>
-              <w:drawing>
-                <wp:inline distT="0" distB="0" distL="0" distR="0" wp14:anchorId="0F3ACDBB" wp14:editId="5DF33781">
-                  <wp:extent cx="841375" cy="298450"/>
-                  <wp:effectExtent l="0" t="0" r="0" b="6350"/>
-                  <wp:docPr id="1" name="Image 1"/>
-                  <wp:cNvGraphicFramePr>
-                    <a:graphicFrameLocks xmlns:a="http://schemas.openxmlformats.org/drawingml/2006/main" noChangeAspect="1"/>
-                  </wp:cNvGraphicFramePr>
-                  <a:graphic xmlns:a="http://schemas.openxmlformats.org/drawingml/2006/main">
-                    <a:graphicData uri="http://schemas.openxmlformats.org/drawingml/2006/picture">
-                      <pic:pic xmlns:pic="http://schemas.openxmlformats.org/drawingml/2006/picture">
-                        <pic:nvPicPr>
-                          <pic:cNvPr id="0" name="Picture 2"/>
-                          <pic:cNvPicPr>
-                            <a:picLocks noChangeAspect="1" noChangeArrowheads="1"/>
-                          </pic:cNvPicPr>
-                        </pic:nvPicPr>
-                        <pic:blipFill>
-                          <a:blip r:embed="rId9">
-                            <a:extLst>
-                              <a:ext uri="{28A0092B-C50C-407E-A947-70E740481C1C}">
-                                <a14:useLocalDpi xmlns:a14="http://schemas.microsoft.com/office/drawing/2010/main" val="0"/>
-                              </a:ext>
-                            </a:extLst>
-                          </a:blip>
-                          <a:srcRect/>
-                          <a:stretch>
-                            <a:fillRect/>
-                          </a:stretch>
-                        </pic:blipFill>
-                        <pic:spPr bwMode="auto">
-                          <a:xfrm>
-                            <a:off x="0" y="0"/>
-                            <a:ext cx="841375" cy="298450"/>
-                          </a:xfrm>
-                          <a:prstGeom prst="rect">
-                            <a:avLst/>
-                          </a:prstGeom>
-                          <a:noFill/>
-                        </pic:spPr>
-                      </pic:pic>
-                    </a:graphicData>
-                  </a:graphic>
-                </wp:inline>
-              </w:drawing>
-            </w:r>
-          </w:p>
+          <w:p/>
         </w:tc>
       </w:tr>
     </w:tbl>
@@ -338,16 +262,13 @@
         <w:t xml:space="preserve">Ce document du </w:t>
       </w:r>
       <w:r>
-        <w:t>2</w:t>
-      </w:r>
-      <w:r>
-        <w:t>4</w:t>
+        <w:t>30</w:t>
       </w:r>
       <w:r>
         <w:t xml:space="preserve"> mai 2020 décrit la version 4.</w:t>
       </w:r>
       <w:r>
-        <w:t>2</w:t>
+        <w:t>3</w:t>
       </w:r>
       <w:r>
         <w:t xml:space="preserve"> des règles de JERSI.</w:t>
@@ -358,13 +279,13 @@
         <w:t>Changements par rapport à la version 4.</w:t>
       </w:r>
       <w:r>
-        <w:t>1</w:t>
+        <w:t>2</w:t>
       </w:r>
       <w:r>
         <w:t xml:space="preserve"> : </w:t>
       </w:r>
       <w:r>
-        <w:t>prise en compte du retour de lecteurs</w:t>
+        <w:t>ajout de la variante du sorcier</w:t>
       </w:r>
       <w:r>
         <w:t>.</w:t>
@@ -372,21 +293,235 @@
     </w:p>
     <w:p>
       <w:pPr>
-        <w:spacing w:after="160"/>
+        <w:pStyle w:val="Titre1"/>
         <w:rPr>
           <w:rStyle w:val="Titre1Car"/>
+          <w:b/>
+          <w:lang w:val="fr-FR"/>
+        </w:rPr>
+      </w:pPr>
+      <w:bookmarkStart w:id="1" w:name="_Toc40687027"/>
+      <w:r>
+        <w:rPr>
+          <w:rStyle w:val="Titre1Car"/>
+          <w:b/>
+          <w:lang w:val="fr-FR"/>
+        </w:rPr>
+        <w:t>Copyright</w:t>
+      </w:r>
+      <w:bookmarkEnd w:id="1"/>
+    </w:p>
+    <w:p>
+      <w:r>
+        <w:rPr>
+          <w:noProof/>
+        </w:rPr>
+        <w:drawing>
+          <wp:inline distT="0" distB="0" distL="0" distR="0" wp14:anchorId="3C82926F" wp14:editId="78387EE4">
+            <wp:extent cx="840105" cy="295910"/>
+            <wp:effectExtent l="0" t="0" r="0" b="8890"/>
+            <wp:docPr id="700" name="Image 700" descr="Licence Creative Commons">
+              <a:hlinkClick xmlns:a="http://schemas.openxmlformats.org/drawingml/2006/main" r:id="rId9"/>
+            </wp:docPr>
+            <wp:cNvGraphicFramePr>
+              <a:graphicFrameLocks xmlns:a="http://schemas.openxmlformats.org/drawingml/2006/main" noChangeAspect="1"/>
+            </wp:cNvGraphicFramePr>
+            <a:graphic xmlns:a="http://schemas.openxmlformats.org/drawingml/2006/main">
+              <a:graphicData uri="http://schemas.openxmlformats.org/drawingml/2006/picture">
+                <pic:pic xmlns:pic="http://schemas.openxmlformats.org/drawingml/2006/picture">
+                  <pic:nvPicPr>
+                    <pic:cNvPr id="700" name="Image 700" descr="Licence Creative Commons">
+                      <a:hlinkClick r:id="rId9"/>
+                    </pic:cNvPr>
+                    <pic:cNvPicPr>
+                      <a:picLocks noChangeAspect="1" noChangeArrowheads="1"/>
+                    </pic:cNvPicPr>
+                  </pic:nvPicPr>
+                  <pic:blipFill>
+                    <a:blip r:embed="rId10">
+                      <a:extLst>
+                        <a:ext uri="{28A0092B-C50C-407E-A947-70E740481C1C}">
+                          <a14:useLocalDpi xmlns:a14="http://schemas.microsoft.com/office/drawing/2010/main" val="0"/>
+                        </a:ext>
+                      </a:extLst>
+                    </a:blip>
+                    <a:srcRect/>
+                    <a:stretch>
+                      <a:fillRect/>
+                    </a:stretch>
+                  </pic:blipFill>
+                  <pic:spPr bwMode="auto">
+                    <a:xfrm>
+                      <a:off x="0" y="0"/>
+                      <a:ext cx="840105" cy="295910"/>
+                    </a:xfrm>
+                    <a:prstGeom prst="rect">
+                      <a:avLst/>
+                    </a:prstGeom>
+                    <a:noFill/>
+                    <a:ln>
+                      <a:noFill/>
+                    </a:ln>
+                  </pic:spPr>
+                </pic:pic>
+              </a:graphicData>
+            </a:graphic>
+          </wp:inline>
+        </w:drawing>
+      </w:r>
+      <w:r>
+        <w:t xml:space="preserve"> Copyright © 2020 Lucas </w:t>
+      </w:r>
+      <w:proofErr w:type="spellStart"/>
+      <w:r>
+        <w:t>Borboleta</w:t>
+      </w:r>
+      <w:proofErr w:type="spellEnd"/>
+    </w:p>
+    <w:p>
+      <w:pPr>
+        <w:rPr>
+          <w:rFonts w:cstheme="minorHAnsi"/>
+          <w:color w:val="464646"/>
+        </w:rPr>
+      </w:pPr>
+      <w:r>
+        <w:rPr>
+          <w:rFonts w:cstheme="minorHAnsi"/>
+          <w:color w:val="000000" w:themeColor="text1"/>
+        </w:rPr>
+        <w:t xml:space="preserve">JERSI, règles d'un jeu </w:t>
+      </w:r>
+      <w:r>
+        <w:rPr>
+          <w:rFonts w:cstheme="minorHAnsi"/>
+          <w:color w:val="000000" w:themeColor="text1"/>
+        </w:rPr>
+        <w:t>de stratégie</w:t>
+      </w:r>
+      <w:r>
+        <w:rPr>
+          <w:rFonts w:cstheme="minorHAnsi"/>
+          <w:color w:val="000000" w:themeColor="text1"/>
+        </w:rPr>
+        <w:t xml:space="preserve"> pour deux joueurs, de </w:t>
+      </w:r>
+      <w:r>
+        <w:rPr>
+          <w:color w:val="000000" w:themeColor="text1"/>
+        </w:rPr>
+        <w:t xml:space="preserve">Lucas </w:t>
+      </w:r>
+      <w:proofErr w:type="spellStart"/>
+      <w:r>
+        <w:t>Borboleta</w:t>
+      </w:r>
+      <w:proofErr w:type="spellEnd"/>
+      <w:r>
+        <w:t xml:space="preserve"> </w:t>
+      </w:r>
+      <w:r>
+        <w:rPr>
+          <w:rFonts w:cstheme="minorHAnsi"/>
+          <w:color w:val="464646"/>
+        </w:rPr>
+        <w:t>(</w:t>
+      </w:r>
+      <w:hyperlink r:id="rId11" w:history="1">
+        <w:r>
+          <w:rPr>
+            <w:rStyle w:val="Lienhypertexte"/>
+            <w:rFonts w:cstheme="minorHAnsi"/>
+          </w:rPr>
+          <w:t>https://github.com/LucasBorboleta/jersi</w:t>
+        </w:r>
+      </w:hyperlink>
+      <w:r>
+        <w:rPr>
+          <w:rFonts w:cstheme="minorHAnsi"/>
+          <w:color w:val="464646"/>
+        </w:rPr>
+        <w:t xml:space="preserve">) </w:t>
+      </w:r>
+      <w:r>
+        <w:rPr>
+          <w:rFonts w:cstheme="minorHAnsi"/>
+          <w:color w:val="000000" w:themeColor="text1"/>
+        </w:rPr>
+        <w:t>est mis à disposition selon les termes de</w:t>
+      </w:r>
+      <w:r>
+        <w:rPr>
+          <w:color w:val="000000" w:themeColor="text1"/>
+        </w:rPr>
+        <w:t xml:space="preserve"> </w:t>
+      </w:r>
+      <w:r>
+        <w:rPr>
+          <w:rFonts w:cstheme="minorHAnsi"/>
+          <w:color w:val="000000" w:themeColor="text1"/>
+        </w:rPr>
+        <w:t xml:space="preserve">la licence Creative Commons Attribution - Pas d’Utilisation Commerciale - Partage dans les Mêmes Conditions 4.0 International. Pour afficher une copie de cette licence, visitez </w:t>
+      </w:r>
+      <w:hyperlink r:id="rId12" w:history="1">
+        <w:r>
+          <w:rPr>
+            <w:rStyle w:val="Lienhypertexte"/>
+            <w:rFonts w:cstheme="minorHAnsi"/>
+          </w:rPr>
+          <w:t>http://creativecommons.org/licenses/by-nc-sa/4.0/</w:t>
+        </w:r>
+      </w:hyperlink>
+      <w:r>
+        <w:rPr>
+          <w:rFonts w:cstheme="minorHAnsi"/>
+          <w:color w:val="464646"/>
+        </w:rPr>
+        <w:t xml:space="preserve">. </w:t>
+      </w:r>
+    </w:p>
+    <w:p>
+      <w:pPr>
+        <w:rPr>
+          <w:rStyle w:val="Titre1Car"/>
+          <w:rFonts w:asciiTheme="minorHAnsi" w:eastAsiaTheme="minorHAnsi" w:hAnsiTheme="minorHAnsi" w:cstheme="minorHAnsi"/>
+          <w:b w:val="0"/>
+          <w:color w:val="464646"/>
+          <w:sz w:val="22"/>
+          <w:szCs w:val="22"/>
           <w:shd w:val="clear" w:color="auto" w:fill="auto"/>
           <w:lang w:val="fr-FR"/>
         </w:rPr>
       </w:pPr>
       <w:r>
         <w:rPr>
-          <w:rStyle w:val="Titre1Car"/>
-          <w:b w:val="0"/>
-          <w:shd w:val="clear" w:color="auto" w:fill="auto"/>
-          <w:lang w:val="fr-FR"/>
+          <w:rFonts w:cstheme="minorHAnsi"/>
+          <w:color w:val="000000" w:themeColor="text1"/>
         </w:rPr>
-        <w:br w:type="page"/>
+        <w:t xml:space="preserve">Les autorisations au-delà du champ de cette licence peuvent être obtenues </w:t>
+      </w:r>
+      <w:r>
+        <w:rPr>
+          <w:rFonts w:cstheme="minorHAnsi"/>
+          <w:color w:val="464646"/>
+        </w:rPr>
+        <w:t xml:space="preserve">à </w:t>
+      </w:r>
+      <w:hyperlink r:id="rId13" w:history="1">
+        <w:r>
+          <w:rPr>
+            <w:rStyle w:val="Lienhypertexte"/>
+            <w:rFonts w:cstheme="minorHAnsi"/>
+          </w:rPr>
+          <w:t>lucas.borboleta@free.fr</w:t>
+        </w:r>
+      </w:hyperlink>
+      <w:r>
+        <w:rPr>
+          <w:rFonts w:cstheme="minorHAnsi"/>
+          <w:color w:val="464646"/>
+        </w:rPr>
+        <w:t>.</w:t>
       </w:r>
     </w:p>
     <w:p>
@@ -396,8 +531,8 @@
           <w:lang w:val="fr-FR"/>
         </w:rPr>
       </w:pPr>
-      <w:bookmarkStart w:id="1" w:name="_Ref12196014"/>
-      <w:bookmarkStart w:id="2" w:name="_Toc40687009"/>
+      <w:bookmarkStart w:id="2" w:name="_Ref12196014"/>
+      <w:bookmarkStart w:id="3" w:name="_Toc40687009"/>
       <w:r>
         <w:rPr>
           <w:rStyle w:val="Titre1Car"/>
@@ -408,8 +543,8 @@
         <w:lastRenderedPageBreak/>
         <w:t>Matériel</w:t>
       </w:r>
-      <w:bookmarkEnd w:id="1"/>
       <w:bookmarkEnd w:id="2"/>
+      <w:bookmarkEnd w:id="3"/>
     </w:p>
     <w:p>
       <w:r>
@@ -576,7 +711,7 @@
                           <pic:cNvPicPr/>
                         </pic:nvPicPr>
                         <pic:blipFill rotWithShape="1">
-                          <a:blip r:embed="rId10" cstate="print">
+                          <a:blip r:embed="rId14" cstate="print">
                             <a:alphaModFix/>
                             <a:extLst>
                               <a:ext uri="{28A0092B-C50C-407E-A947-70E740481C1C}">
@@ -653,7 +788,7 @@
                           </pic:cNvPicPr>
                         </pic:nvPicPr>
                         <pic:blipFill rotWithShape="1">
-                          <a:blip r:embed="rId11" cstate="print">
+                          <a:blip r:embed="rId15" cstate="print">
                             <a:extLst>
                               <a:ext uri="{28A0092B-C50C-407E-A947-70E740481C1C}">
                                 <a14:useLocalDpi xmlns:a14="http://schemas.microsoft.com/office/drawing/2010/main" val="0"/>
@@ -727,7 +862,7 @@
                           </pic:cNvPicPr>
                         </pic:nvPicPr>
                         <pic:blipFill>
-                          <a:blip r:embed="rId12" cstate="print">
+                          <a:blip r:embed="rId16" cstate="print">
                             <a:extLst>
                               <a:ext uri="{28A0092B-C50C-407E-A947-70E740481C1C}">
                                 <a14:useLocalDpi xmlns:a14="http://schemas.microsoft.com/office/drawing/2010/main" val="0"/>
@@ -826,7 +961,7 @@
                           <pic:cNvPicPr/>
                         </pic:nvPicPr>
                         <pic:blipFill rotWithShape="1">
-                          <a:blip r:embed="rId13" cstate="print">
+                          <a:blip r:embed="rId17" cstate="print">
                             <a:extLst>
                               <a:ext uri="{28A0092B-C50C-407E-A947-70E740481C1C}">
                                 <a14:useLocalDpi xmlns:a14="http://schemas.microsoft.com/office/drawing/2010/main" val="0"/>
@@ -883,7 +1018,7 @@
                           <pic:cNvPicPr/>
                         </pic:nvPicPr>
                         <pic:blipFill rotWithShape="1">
-                          <a:blip r:embed="rId13" cstate="print">
+                          <a:blip r:embed="rId17" cstate="print">
                             <a:extLst>
                               <a:ext uri="{28A0092B-C50C-407E-A947-70E740481C1C}">
                                 <a14:useLocalDpi xmlns:a14="http://schemas.microsoft.com/office/drawing/2010/main" val="0"/>
@@ -955,7 +1090,7 @@
                           <pic:cNvPicPr/>
                         </pic:nvPicPr>
                         <pic:blipFill rotWithShape="1">
-                          <a:blip r:embed="rId14" cstate="print">
+                          <a:blip r:embed="rId18" cstate="print">
                             <a:extLst>
                               <a:ext uri="{28A0092B-C50C-407E-A947-70E740481C1C}">
                                 <a14:useLocalDpi xmlns:a14="http://schemas.microsoft.com/office/drawing/2010/main" val="0"/>
@@ -1010,7 +1145,7 @@
                           <pic:cNvPicPr/>
                         </pic:nvPicPr>
                         <pic:blipFill rotWithShape="1">
-                          <a:blip r:embed="rId14" cstate="print">
+                          <a:blip r:embed="rId18" cstate="print">
                             <a:extLst>
                               <a:ext uri="{28A0092B-C50C-407E-A947-70E740481C1C}">
                                 <a14:useLocalDpi xmlns:a14="http://schemas.microsoft.com/office/drawing/2010/main" val="0"/>
@@ -1134,7 +1269,7 @@
                           </pic:cNvPicPr>
                         </pic:nvPicPr>
                         <pic:blipFill rotWithShape="1">
-                          <a:blip r:embed="rId15" cstate="print">
+                          <a:blip r:embed="rId19" cstate="print">
                             <a:alphaModFix/>
                             <a:extLst>
                               <a:ext uri="{28A0092B-C50C-407E-A947-70E740481C1C}">
@@ -1196,7 +1331,7 @@
                           </pic:cNvPicPr>
                         </pic:nvPicPr>
                         <pic:blipFill rotWithShape="1">
-                          <a:blip r:embed="rId15" cstate="print">
+                          <a:blip r:embed="rId19" cstate="print">
                             <a:alphaModFix/>
                             <a:extLst>
                               <a:ext uri="{28A0092B-C50C-407E-A947-70E740481C1C}">
@@ -1258,7 +1393,7 @@
                           </pic:cNvPicPr>
                         </pic:nvPicPr>
                         <pic:blipFill rotWithShape="1">
-                          <a:blip r:embed="rId15" cstate="print">
+                          <a:blip r:embed="rId19" cstate="print">
                             <a:alphaModFix/>
                             <a:extLst>
                               <a:ext uri="{28A0092B-C50C-407E-A947-70E740481C1C}">
@@ -1320,7 +1455,7 @@
                           </pic:cNvPicPr>
                         </pic:nvPicPr>
                         <pic:blipFill rotWithShape="1">
-                          <a:blip r:embed="rId15" cstate="print">
+                          <a:blip r:embed="rId19" cstate="print">
                             <a:alphaModFix/>
                             <a:extLst>
                               <a:ext uri="{28A0092B-C50C-407E-A947-70E740481C1C}">
@@ -1397,7 +1532,7 @@
                           </pic:cNvPicPr>
                         </pic:nvPicPr>
                         <pic:blipFill rotWithShape="1">
-                          <a:blip r:embed="rId16" cstate="print">
+                          <a:blip r:embed="rId20" cstate="print">
                             <a:extLst>
                               <a:ext uri="{28A0092B-C50C-407E-A947-70E740481C1C}">
                                 <a14:useLocalDpi xmlns:a14="http://schemas.microsoft.com/office/drawing/2010/main" val="0"/>
@@ -1456,7 +1591,7 @@
                           </pic:cNvPicPr>
                         </pic:nvPicPr>
                         <pic:blipFill rotWithShape="1">
-                          <a:blip r:embed="rId16" cstate="print">
+                          <a:blip r:embed="rId20" cstate="print">
                             <a:extLst>
                               <a:ext uri="{28A0092B-C50C-407E-A947-70E740481C1C}">
                                 <a14:useLocalDpi xmlns:a14="http://schemas.microsoft.com/office/drawing/2010/main" val="0"/>
@@ -1515,7 +1650,7 @@
                           </pic:cNvPicPr>
                         </pic:nvPicPr>
                         <pic:blipFill rotWithShape="1">
-                          <a:blip r:embed="rId16" cstate="print">
+                          <a:blip r:embed="rId20" cstate="print">
                             <a:extLst>
                               <a:ext uri="{28A0092B-C50C-407E-A947-70E740481C1C}">
                                 <a14:useLocalDpi xmlns:a14="http://schemas.microsoft.com/office/drawing/2010/main" val="0"/>
@@ -1574,7 +1709,7 @@
                           </pic:cNvPicPr>
                         </pic:nvPicPr>
                         <pic:blipFill rotWithShape="1">
-                          <a:blip r:embed="rId16" cstate="print">
+                          <a:blip r:embed="rId20" cstate="print">
                             <a:extLst>
                               <a:ext uri="{28A0092B-C50C-407E-A947-70E740481C1C}">
                                 <a14:useLocalDpi xmlns:a14="http://schemas.microsoft.com/office/drawing/2010/main" val="0"/>
@@ -1698,7 +1833,7 @@
                           </pic:cNvPicPr>
                         </pic:nvPicPr>
                         <pic:blipFill rotWithShape="1">
-                          <a:blip r:embed="rId17" cstate="print">
+                          <a:blip r:embed="rId21" cstate="print">
                             <a:alphaModFix/>
                             <a:extLst>
                               <a:ext uri="{28A0092B-C50C-407E-A947-70E740481C1C}">
@@ -1760,7 +1895,7 @@
                           </pic:cNvPicPr>
                         </pic:nvPicPr>
                         <pic:blipFill rotWithShape="1">
-                          <a:blip r:embed="rId17" cstate="print">
+                          <a:blip r:embed="rId21" cstate="print">
                             <a:alphaModFix/>
                             <a:extLst>
                               <a:ext uri="{28A0092B-C50C-407E-A947-70E740481C1C}">
@@ -1822,7 +1957,7 @@
                           </pic:cNvPicPr>
                         </pic:nvPicPr>
                         <pic:blipFill rotWithShape="1">
-                          <a:blip r:embed="rId17" cstate="print">
+                          <a:blip r:embed="rId21" cstate="print">
                             <a:alphaModFix/>
                             <a:extLst>
                               <a:ext uri="{28A0092B-C50C-407E-A947-70E740481C1C}">
@@ -1884,7 +2019,7 @@
                           </pic:cNvPicPr>
                         </pic:nvPicPr>
                         <pic:blipFill rotWithShape="1">
-                          <a:blip r:embed="rId17" cstate="print">
+                          <a:blip r:embed="rId21" cstate="print">
                             <a:alphaModFix/>
                             <a:extLst>
                               <a:ext uri="{28A0092B-C50C-407E-A947-70E740481C1C}">
@@ -1961,7 +2096,7 @@
                           </pic:cNvPicPr>
                         </pic:nvPicPr>
                         <pic:blipFill rotWithShape="1">
-                          <a:blip r:embed="rId18" cstate="print">
+                          <a:blip r:embed="rId22" cstate="print">
                             <a:extLst>
                               <a:ext uri="{28A0092B-C50C-407E-A947-70E740481C1C}">
                                 <a14:useLocalDpi xmlns:a14="http://schemas.microsoft.com/office/drawing/2010/main" val="0"/>
@@ -2020,7 +2155,7 @@
                           </pic:cNvPicPr>
                         </pic:nvPicPr>
                         <pic:blipFill rotWithShape="1">
-                          <a:blip r:embed="rId18" cstate="print">
+                          <a:blip r:embed="rId22" cstate="print">
                             <a:extLst>
                               <a:ext uri="{28A0092B-C50C-407E-A947-70E740481C1C}">
                                 <a14:useLocalDpi xmlns:a14="http://schemas.microsoft.com/office/drawing/2010/main" val="0"/>
@@ -2079,7 +2214,7 @@
                           </pic:cNvPicPr>
                         </pic:nvPicPr>
                         <pic:blipFill rotWithShape="1">
-                          <a:blip r:embed="rId18" cstate="print">
+                          <a:blip r:embed="rId22" cstate="print">
                             <a:extLst>
                               <a:ext uri="{28A0092B-C50C-407E-A947-70E740481C1C}">
                                 <a14:useLocalDpi xmlns:a14="http://schemas.microsoft.com/office/drawing/2010/main" val="0"/>
@@ -2138,7 +2273,7 @@
                           </pic:cNvPicPr>
                         </pic:nvPicPr>
                         <pic:blipFill rotWithShape="1">
-                          <a:blip r:embed="rId18" cstate="print">
+                          <a:blip r:embed="rId22" cstate="print">
                             <a:extLst>
                               <a:ext uri="{28A0092B-C50C-407E-A947-70E740481C1C}">
                                 <a14:useLocalDpi xmlns:a14="http://schemas.microsoft.com/office/drawing/2010/main" val="0"/>
@@ -2262,7 +2397,7 @@
                           </pic:cNvPicPr>
                         </pic:nvPicPr>
                         <pic:blipFill rotWithShape="1">
-                          <a:blip r:embed="rId19" cstate="print">
+                          <a:blip r:embed="rId23" cstate="print">
                             <a:alphaModFix/>
                             <a:extLst>
                               <a:ext uri="{28A0092B-C50C-407E-A947-70E740481C1C}">
@@ -2324,7 +2459,7 @@
                           </pic:cNvPicPr>
                         </pic:nvPicPr>
                         <pic:blipFill rotWithShape="1">
-                          <a:blip r:embed="rId19" cstate="print">
+                          <a:blip r:embed="rId23" cstate="print">
                             <a:alphaModFix/>
                             <a:extLst>
                               <a:ext uri="{28A0092B-C50C-407E-A947-70E740481C1C}">
@@ -2386,7 +2521,7 @@
                           </pic:cNvPicPr>
                         </pic:nvPicPr>
                         <pic:blipFill rotWithShape="1">
-                          <a:blip r:embed="rId19" cstate="print">
+                          <a:blip r:embed="rId23" cstate="print">
                             <a:alphaModFix/>
                             <a:extLst>
                               <a:ext uri="{28A0092B-C50C-407E-A947-70E740481C1C}">
@@ -2448,7 +2583,7 @@
                           </pic:cNvPicPr>
                         </pic:nvPicPr>
                         <pic:blipFill rotWithShape="1">
-                          <a:blip r:embed="rId19" cstate="print">
+                          <a:blip r:embed="rId23" cstate="print">
                             <a:alphaModFix/>
                             <a:extLst>
                               <a:ext uri="{28A0092B-C50C-407E-A947-70E740481C1C}">
@@ -2525,7 +2660,7 @@
                           </pic:cNvPicPr>
                         </pic:nvPicPr>
                         <pic:blipFill rotWithShape="1">
-                          <a:blip r:embed="rId20" cstate="print">
+                          <a:blip r:embed="rId24" cstate="print">
                             <a:extLst>
                               <a:ext uri="{28A0092B-C50C-407E-A947-70E740481C1C}">
                                 <a14:useLocalDpi xmlns:a14="http://schemas.microsoft.com/office/drawing/2010/main" val="0"/>
@@ -2584,7 +2719,7 @@
                           </pic:cNvPicPr>
                         </pic:nvPicPr>
                         <pic:blipFill rotWithShape="1">
-                          <a:blip r:embed="rId20" cstate="print">
+                          <a:blip r:embed="rId24" cstate="print">
                             <a:extLst>
                               <a:ext uri="{28A0092B-C50C-407E-A947-70E740481C1C}">
                                 <a14:useLocalDpi xmlns:a14="http://schemas.microsoft.com/office/drawing/2010/main" val="0"/>
@@ -2643,7 +2778,7 @@
                           </pic:cNvPicPr>
                         </pic:nvPicPr>
                         <pic:blipFill rotWithShape="1">
-                          <a:blip r:embed="rId20" cstate="print">
+                          <a:blip r:embed="rId24" cstate="print">
                             <a:extLst>
                               <a:ext uri="{28A0092B-C50C-407E-A947-70E740481C1C}">
                                 <a14:useLocalDpi xmlns:a14="http://schemas.microsoft.com/office/drawing/2010/main" val="0"/>
@@ -2702,7 +2837,7 @@
                           </pic:cNvPicPr>
                         </pic:nvPicPr>
                         <pic:blipFill rotWithShape="1">
-                          <a:blip r:embed="rId20" cstate="print">
+                          <a:blip r:embed="rId24" cstate="print">
                             <a:extLst>
                               <a:ext uri="{28A0092B-C50C-407E-A947-70E740481C1C}">
                                 <a14:useLocalDpi xmlns:a14="http://schemas.microsoft.com/office/drawing/2010/main" val="0"/>
@@ -2822,7 +2957,7 @@
                           <pic:cNvPicPr/>
                         </pic:nvPicPr>
                         <pic:blipFill rotWithShape="1">
-                          <a:blip r:embed="rId21" cstate="print">
+                          <a:blip r:embed="rId25" cstate="print">
                             <a:extLst>
                               <a:ext uri="{28A0092B-C50C-407E-A947-70E740481C1C}">
                                 <a14:useLocalDpi xmlns:a14="http://schemas.microsoft.com/office/drawing/2010/main" val="0"/>
@@ -2879,7 +3014,7 @@
                           <pic:cNvPicPr/>
                         </pic:nvPicPr>
                         <pic:blipFill rotWithShape="1">
-                          <a:blip r:embed="rId21" cstate="print">
+                          <a:blip r:embed="rId25" cstate="print">
                             <a:extLst>
                               <a:ext uri="{28A0092B-C50C-407E-A947-70E740481C1C}">
                                 <a14:useLocalDpi xmlns:a14="http://schemas.microsoft.com/office/drawing/2010/main" val="0"/>
@@ -2936,7 +3071,7 @@
                           <pic:cNvPicPr/>
                         </pic:nvPicPr>
                         <pic:blipFill rotWithShape="1">
-                          <a:blip r:embed="rId21" cstate="print">
+                          <a:blip r:embed="rId25" cstate="print">
                             <a:extLst>
                               <a:ext uri="{28A0092B-C50C-407E-A947-70E740481C1C}">
                                 <a14:useLocalDpi xmlns:a14="http://schemas.microsoft.com/office/drawing/2010/main" val="0"/>
@@ -2993,7 +3128,7 @@
                           <pic:cNvPicPr/>
                         </pic:nvPicPr>
                         <pic:blipFill rotWithShape="1">
-                          <a:blip r:embed="rId21" cstate="print">
+                          <a:blip r:embed="rId25" cstate="print">
                             <a:extLst>
                               <a:ext uri="{28A0092B-C50C-407E-A947-70E740481C1C}">
                                 <a14:useLocalDpi xmlns:a14="http://schemas.microsoft.com/office/drawing/2010/main" val="0"/>
@@ -3065,7 +3200,7 @@
                           <pic:cNvPicPr/>
                         </pic:nvPicPr>
                         <pic:blipFill rotWithShape="1">
-                          <a:blip r:embed="rId22" cstate="print">
+                          <a:blip r:embed="rId26" cstate="print">
                             <a:extLst>
                               <a:ext uri="{28A0092B-C50C-407E-A947-70E740481C1C}">
                                 <a14:useLocalDpi xmlns:a14="http://schemas.microsoft.com/office/drawing/2010/main" val="0"/>
@@ -3120,7 +3255,7 @@
                           <pic:cNvPicPr/>
                         </pic:nvPicPr>
                         <pic:blipFill rotWithShape="1">
-                          <a:blip r:embed="rId22" cstate="print">
+                          <a:blip r:embed="rId26" cstate="print">
                             <a:extLst>
                               <a:ext uri="{28A0092B-C50C-407E-A947-70E740481C1C}">
                                 <a14:useLocalDpi xmlns:a14="http://schemas.microsoft.com/office/drawing/2010/main" val="0"/>
@@ -3175,7 +3310,7 @@
                           <pic:cNvPicPr/>
                         </pic:nvPicPr>
                         <pic:blipFill rotWithShape="1">
-                          <a:blip r:embed="rId22" cstate="print">
+                          <a:blip r:embed="rId26" cstate="print">
                             <a:extLst>
                               <a:ext uri="{28A0092B-C50C-407E-A947-70E740481C1C}">
                                 <a14:useLocalDpi xmlns:a14="http://schemas.microsoft.com/office/drawing/2010/main" val="0"/>
@@ -3230,7 +3365,7 @@
                           <pic:cNvPicPr/>
                         </pic:nvPicPr>
                         <pic:blipFill rotWithShape="1">
-                          <a:blip r:embed="rId22" cstate="print">
+                          <a:blip r:embed="rId26" cstate="print">
                             <a:extLst>
                               <a:ext uri="{28A0092B-C50C-407E-A947-70E740481C1C}">
                                 <a14:useLocalDpi xmlns:a14="http://schemas.microsoft.com/office/drawing/2010/main" val="0"/>
@@ -3350,7 +3485,7 @@
                           <pic:cNvPicPr/>
                         </pic:nvPicPr>
                         <pic:blipFill rotWithShape="1">
-                          <a:blip r:embed="rId13" cstate="print">
+                          <a:blip r:embed="rId17" cstate="print">
                             <a:extLst>
                               <a:ext uri="{28A0092B-C50C-407E-A947-70E740481C1C}">
                                 <a14:useLocalDpi xmlns:a14="http://schemas.microsoft.com/office/drawing/2010/main" val="0"/>
@@ -3407,7 +3542,7 @@
                           <pic:cNvPicPr/>
                         </pic:nvPicPr>
                         <pic:blipFill rotWithShape="1">
-                          <a:blip r:embed="rId13" cstate="print">
+                          <a:blip r:embed="rId17" cstate="print">
                             <a:extLst>
                               <a:ext uri="{28A0092B-C50C-407E-A947-70E740481C1C}">
                                 <a14:useLocalDpi xmlns:a14="http://schemas.microsoft.com/office/drawing/2010/main" val="0"/>
@@ -3479,7 +3614,7 @@
                           <pic:cNvPicPr/>
                         </pic:nvPicPr>
                         <pic:blipFill rotWithShape="1">
-                          <a:blip r:embed="rId23" cstate="print">
+                          <a:blip r:embed="rId27" cstate="print">
                             <a:extLst>
                               <a:ext uri="{28A0092B-C50C-407E-A947-70E740481C1C}">
                                 <a14:useLocalDpi xmlns:a14="http://schemas.microsoft.com/office/drawing/2010/main" val="0"/>
@@ -3534,7 +3669,7 @@
                           <pic:cNvPicPr/>
                         </pic:nvPicPr>
                         <pic:blipFill rotWithShape="1">
-                          <a:blip r:embed="rId23" cstate="print">
+                          <a:blip r:embed="rId27" cstate="print">
                             <a:extLst>
                               <a:ext uri="{28A0092B-C50C-407E-A947-70E740481C1C}">
                                 <a14:useLocalDpi xmlns:a14="http://schemas.microsoft.com/office/drawing/2010/main" val="0"/>
@@ -3599,7 +3734,7 @@
           <w:lang w:val="fr-FR"/>
         </w:rPr>
       </w:pPr>
-      <w:bookmarkStart w:id="3" w:name="_Toc40687010"/>
+      <w:bookmarkStart w:id="4" w:name="_Toc40687010"/>
       <w:r>
         <w:rPr>
           <w:rStyle w:val="Titre1Car"/>
@@ -3608,7 +3743,7 @@
         </w:rPr>
         <w:t>Principe et but du jeu</w:t>
       </w:r>
-      <w:bookmarkEnd w:id="3"/>
+      <w:bookmarkEnd w:id="4"/>
     </w:p>
     <w:p>
       <w:r>
@@ -3699,8 +3834,8 @@
           <w:lang w:val="fr-FR"/>
         </w:rPr>
       </w:pPr>
-      <w:bookmarkStart w:id="4" w:name="_Ref10661828"/>
-      <w:bookmarkStart w:id="5" w:name="_Toc40687011"/>
+      <w:bookmarkStart w:id="5" w:name="_Ref10661828"/>
+      <w:bookmarkStart w:id="6" w:name="_Toc40687011"/>
       <w:r>
         <w:rPr>
           <w:rStyle w:val="Titre1Car"/>
@@ -3709,8 +3844,8 @@
         </w:rPr>
         <w:t>Mise en place</w:t>
       </w:r>
-      <w:bookmarkEnd w:id="4"/>
       <w:bookmarkEnd w:id="5"/>
+      <w:bookmarkEnd w:id="6"/>
     </w:p>
     <w:p>
       <w:r>
@@ -3810,7 +3945,7 @@
                           <pic:cNvPicPr/>
                         </pic:nvPicPr>
                         <pic:blipFill rotWithShape="1">
-                          <a:blip r:embed="rId24" cstate="print">
+                          <a:blip r:embed="rId28" cstate="print">
                             <a:extLst>
                               <a:ext uri="{28A0092B-C50C-407E-A947-70E740481C1C}">
                                 <a14:useLocalDpi xmlns:a14="http://schemas.microsoft.com/office/drawing/2010/main" val="0"/>
@@ -3845,7 +3980,7 @@
                           <pic:cNvPicPr/>
                         </pic:nvPicPr>
                         <pic:blipFill rotWithShape="1">
-                          <a:blip r:embed="rId16" cstate="print">
+                          <a:blip r:embed="rId20" cstate="print">
                             <a:extLst>
                               <a:ext uri="{28A0092B-C50C-407E-A947-70E740481C1C}">
                                 <a14:useLocalDpi xmlns:a14="http://schemas.microsoft.com/office/drawing/2010/main" val="0"/>
@@ -3880,7 +4015,7 @@
                           <pic:cNvPicPr/>
                         </pic:nvPicPr>
                         <pic:blipFill rotWithShape="1">
-                          <a:blip r:embed="rId16" cstate="print">
+                          <a:blip r:embed="rId20" cstate="print">
                             <a:extLst>
                               <a:ext uri="{28A0092B-C50C-407E-A947-70E740481C1C}">
                                 <a14:useLocalDpi xmlns:a14="http://schemas.microsoft.com/office/drawing/2010/main" val="0"/>
@@ -3915,7 +4050,7 @@
                           <pic:cNvPicPr/>
                         </pic:nvPicPr>
                         <pic:blipFill rotWithShape="1">
-                          <a:blip r:embed="rId16" cstate="print">
+                          <a:blip r:embed="rId20" cstate="print">
                             <a:extLst>
                               <a:ext uri="{28A0092B-C50C-407E-A947-70E740481C1C}">
                                 <a14:useLocalDpi xmlns:a14="http://schemas.microsoft.com/office/drawing/2010/main" val="0"/>
@@ -3950,7 +4085,7 @@
                           <pic:cNvPicPr/>
                         </pic:nvPicPr>
                         <pic:blipFill rotWithShape="1">
-                          <a:blip r:embed="rId16" cstate="print">
+                          <a:blip r:embed="rId20" cstate="print">
                             <a:extLst>
                               <a:ext uri="{28A0092B-C50C-407E-A947-70E740481C1C}">
                                 <a14:useLocalDpi xmlns:a14="http://schemas.microsoft.com/office/drawing/2010/main" val="0"/>
@@ -3985,7 +4120,7 @@
                           <pic:cNvPicPr/>
                         </pic:nvPicPr>
                         <pic:blipFill rotWithShape="1">
-                          <a:blip r:embed="rId20" cstate="print">
+                          <a:blip r:embed="rId24" cstate="print">
                             <a:extLst>
                               <a:ext uri="{28A0092B-C50C-407E-A947-70E740481C1C}">
                                 <a14:useLocalDpi xmlns:a14="http://schemas.microsoft.com/office/drawing/2010/main" val="0"/>
@@ -4020,7 +4155,7 @@
                           <pic:cNvPicPr/>
                         </pic:nvPicPr>
                         <pic:blipFill rotWithShape="1">
-                          <a:blip r:embed="rId18" cstate="print">
+                          <a:blip r:embed="rId22" cstate="print">
                             <a:extLst>
                               <a:ext uri="{28A0092B-C50C-407E-A947-70E740481C1C}">
                                 <a14:useLocalDpi xmlns:a14="http://schemas.microsoft.com/office/drawing/2010/main" val="0"/>
@@ -4055,7 +4190,7 @@
                           <pic:cNvPicPr/>
                         </pic:nvPicPr>
                         <pic:blipFill rotWithShape="1">
-                          <a:blip r:embed="rId11" cstate="print">
+                          <a:blip r:embed="rId15" cstate="print">
                             <a:extLst>
                               <a:ext uri="{28A0092B-C50C-407E-A947-70E740481C1C}">
                                 <a14:useLocalDpi xmlns:a14="http://schemas.microsoft.com/office/drawing/2010/main" val="0"/>
@@ -4090,7 +4225,7 @@
                           <pic:cNvPicPr/>
                         </pic:nvPicPr>
                         <pic:blipFill rotWithShape="1">
-                          <a:blip r:embed="rId20" cstate="print">
+                          <a:blip r:embed="rId24" cstate="print">
                             <a:extLst>
                               <a:ext uri="{28A0092B-C50C-407E-A947-70E740481C1C}">
                                 <a14:useLocalDpi xmlns:a14="http://schemas.microsoft.com/office/drawing/2010/main" val="0"/>
@@ -4125,7 +4260,7 @@
                           <pic:cNvPicPr/>
                         </pic:nvPicPr>
                         <pic:blipFill rotWithShape="1">
-                          <a:blip r:embed="rId20" cstate="print">
+                          <a:blip r:embed="rId24" cstate="print">
                             <a:extLst>
                               <a:ext uri="{28A0092B-C50C-407E-A947-70E740481C1C}">
                                 <a14:useLocalDpi xmlns:a14="http://schemas.microsoft.com/office/drawing/2010/main" val="0"/>
@@ -4160,7 +4295,7 @@
                           <pic:cNvPicPr/>
                         </pic:nvPicPr>
                         <pic:blipFill rotWithShape="1">
-                          <a:blip r:embed="rId20" cstate="print">
+                          <a:blip r:embed="rId24" cstate="print">
                             <a:extLst>
                               <a:ext uri="{28A0092B-C50C-407E-A947-70E740481C1C}">
                                 <a14:useLocalDpi xmlns:a14="http://schemas.microsoft.com/office/drawing/2010/main" val="0"/>
@@ -4195,7 +4330,7 @@
                           <pic:cNvPicPr/>
                         </pic:nvPicPr>
                         <pic:blipFill rotWithShape="1">
-                          <a:blip r:embed="rId18" cstate="print">
+                          <a:blip r:embed="rId22" cstate="print">
                             <a:extLst>
                               <a:ext uri="{28A0092B-C50C-407E-A947-70E740481C1C}">
                                 <a14:useLocalDpi xmlns:a14="http://schemas.microsoft.com/office/drawing/2010/main" val="0"/>
@@ -4230,7 +4365,7 @@
                           <pic:cNvPicPr/>
                         </pic:nvPicPr>
                         <pic:blipFill rotWithShape="1">
-                          <a:blip r:embed="rId18" cstate="print">
+                          <a:blip r:embed="rId22" cstate="print">
                             <a:extLst>
                               <a:ext uri="{28A0092B-C50C-407E-A947-70E740481C1C}">
                                 <a14:useLocalDpi xmlns:a14="http://schemas.microsoft.com/office/drawing/2010/main" val="0"/>
@@ -4265,7 +4400,7 @@
                           <pic:cNvPicPr/>
                         </pic:nvPicPr>
                         <pic:blipFill rotWithShape="1">
-                          <a:blip r:embed="rId18" cstate="print">
+                          <a:blip r:embed="rId22" cstate="print">
                             <a:extLst>
                               <a:ext uri="{28A0092B-C50C-407E-A947-70E740481C1C}">
                                 <a14:useLocalDpi xmlns:a14="http://schemas.microsoft.com/office/drawing/2010/main" val="0"/>
@@ -4300,7 +4435,7 @@
                           <pic:cNvPicPr/>
                         </pic:nvPicPr>
                         <pic:blipFill rotWithShape="1">
-                          <a:blip r:embed="rId15" cstate="print">
+                          <a:blip r:embed="rId19" cstate="print">
                             <a:alphaModFix/>
                             <a:extLst>
                               <a:ext uri="{28A0092B-C50C-407E-A947-70E740481C1C}">
@@ -4338,7 +4473,7 @@
                           <pic:cNvPicPr/>
                         </pic:nvPicPr>
                         <pic:blipFill rotWithShape="1">
-                          <a:blip r:embed="rId10" cstate="print">
+                          <a:blip r:embed="rId14" cstate="print">
                             <a:alphaModFix/>
                             <a:extLst>
                               <a:ext uri="{28A0092B-C50C-407E-A947-70E740481C1C}">
@@ -4376,7 +4511,7 @@
                           <pic:cNvPicPr/>
                         </pic:nvPicPr>
                         <pic:blipFill rotWithShape="1">
-                          <a:blip r:embed="rId25" cstate="print">
+                          <a:blip r:embed="rId29" cstate="print">
                             <a:alphaModFix/>
                             <a:extLst>
                               <a:ext uri="{28A0092B-C50C-407E-A947-70E740481C1C}">
@@ -4414,7 +4549,7 @@
                           <pic:cNvPicPr/>
                         </pic:nvPicPr>
                         <pic:blipFill rotWithShape="1">
-                          <a:blip r:embed="rId17" cstate="print">
+                          <a:blip r:embed="rId21" cstate="print">
                             <a:alphaModFix/>
                             <a:extLst>
                               <a:ext uri="{28A0092B-C50C-407E-A947-70E740481C1C}">
@@ -4452,7 +4587,7 @@
                           <pic:cNvPicPr/>
                         </pic:nvPicPr>
                         <pic:blipFill rotWithShape="1">
-                          <a:blip r:embed="rId15" cstate="print">
+                          <a:blip r:embed="rId19" cstate="print">
                             <a:alphaModFix/>
                             <a:extLst>
                               <a:ext uri="{28A0092B-C50C-407E-A947-70E740481C1C}">
@@ -4490,7 +4625,7 @@
                           <pic:cNvPicPr/>
                         </pic:nvPicPr>
                         <pic:blipFill rotWithShape="1">
-                          <a:blip r:embed="rId15" cstate="print">
+                          <a:blip r:embed="rId19" cstate="print">
                             <a:alphaModFix/>
                             <a:extLst>
                               <a:ext uri="{28A0092B-C50C-407E-A947-70E740481C1C}">
@@ -4528,7 +4663,7 @@
                           <pic:cNvPicPr/>
                         </pic:nvPicPr>
                         <pic:blipFill rotWithShape="1">
-                          <a:blip r:embed="rId15" cstate="print">
+                          <a:blip r:embed="rId19" cstate="print">
                             <a:alphaModFix/>
                             <a:extLst>
                               <a:ext uri="{28A0092B-C50C-407E-A947-70E740481C1C}">
@@ -4566,7 +4701,7 @@
                           <pic:cNvPicPr/>
                         </pic:nvPicPr>
                         <pic:blipFill rotWithShape="1">
-                          <a:blip r:embed="rId25" cstate="print">
+                          <a:blip r:embed="rId29" cstate="print">
                             <a:alphaModFix/>
                             <a:extLst>
                               <a:ext uri="{28A0092B-C50C-407E-A947-70E740481C1C}">
@@ -4604,7 +4739,7 @@
                           <pic:cNvPicPr/>
                         </pic:nvPicPr>
                         <pic:blipFill rotWithShape="1">
-                          <a:blip r:embed="rId25" cstate="print">
+                          <a:blip r:embed="rId29" cstate="print">
                             <a:alphaModFix/>
                             <a:extLst>
                               <a:ext uri="{28A0092B-C50C-407E-A947-70E740481C1C}">
@@ -4642,7 +4777,7 @@
                           <pic:cNvPicPr/>
                         </pic:nvPicPr>
                         <pic:blipFill rotWithShape="1">
-                          <a:blip r:embed="rId25" cstate="print">
+                          <a:blip r:embed="rId29" cstate="print">
                             <a:alphaModFix/>
                             <a:extLst>
                               <a:ext uri="{28A0092B-C50C-407E-A947-70E740481C1C}">
@@ -4680,7 +4815,7 @@
                           <pic:cNvPicPr/>
                         </pic:nvPicPr>
                         <pic:blipFill rotWithShape="1">
-                          <a:blip r:embed="rId17" cstate="print">
+                          <a:blip r:embed="rId21" cstate="print">
                             <a:alphaModFix/>
                             <a:extLst>
                               <a:ext uri="{28A0092B-C50C-407E-A947-70E740481C1C}">
@@ -4718,7 +4853,7 @@
                           <pic:cNvPicPr/>
                         </pic:nvPicPr>
                         <pic:blipFill rotWithShape="1">
-                          <a:blip r:embed="rId17" cstate="print">
+                          <a:blip r:embed="rId21" cstate="print">
                             <a:alphaModFix/>
                             <a:extLst>
                               <a:ext uri="{28A0092B-C50C-407E-A947-70E740481C1C}">
@@ -4756,7 +4891,7 @@
                           <pic:cNvPicPr/>
                         </pic:nvPicPr>
                         <pic:blipFill rotWithShape="1">
-                          <a:blip r:embed="rId17" cstate="print">
+                          <a:blip r:embed="rId21" cstate="print">
                             <a:alphaModFix/>
                             <a:extLst>
                               <a:ext uri="{28A0092B-C50C-407E-A947-70E740481C1C}">
@@ -4794,7 +4929,7 @@
                           <pic:cNvPicPr/>
                         </pic:nvPicPr>
                         <pic:blipFill rotWithShape="1">
-                          <a:blip r:embed="rId23" cstate="print">
+                          <a:blip r:embed="rId27" cstate="print">
                             <a:extLst>
                               <a:ext uri="{28A0092B-C50C-407E-A947-70E740481C1C}">
                                 <a14:useLocalDpi xmlns:a14="http://schemas.microsoft.com/office/drawing/2010/main" val="0"/>
@@ -4829,7 +4964,7 @@
                           <pic:cNvPicPr/>
                         </pic:nvPicPr>
                         <pic:blipFill rotWithShape="1">
-                          <a:blip r:embed="rId23" cstate="print">
+                          <a:blip r:embed="rId27" cstate="print">
                             <a:extLst>
                               <a:ext uri="{28A0092B-C50C-407E-A947-70E740481C1C}">
                                 <a14:useLocalDpi xmlns:a14="http://schemas.microsoft.com/office/drawing/2010/main" val="0"/>
@@ -4864,7 +4999,7 @@
                           <pic:cNvPicPr/>
                         </pic:nvPicPr>
                         <pic:blipFill rotWithShape="1">
-                          <a:blip r:embed="rId22" cstate="print">
+                          <a:blip r:embed="rId26" cstate="print">
                             <a:extLst>
                               <a:ext uri="{28A0092B-C50C-407E-A947-70E740481C1C}">
                                 <a14:useLocalDpi xmlns:a14="http://schemas.microsoft.com/office/drawing/2010/main" val="0"/>
@@ -4899,7 +5034,7 @@
                           <pic:cNvPicPr/>
                         </pic:nvPicPr>
                         <pic:blipFill rotWithShape="1">
-                          <a:blip r:embed="rId22" cstate="print">
+                          <a:blip r:embed="rId26" cstate="print">
                             <a:extLst>
                               <a:ext uri="{28A0092B-C50C-407E-A947-70E740481C1C}">
                                 <a14:useLocalDpi xmlns:a14="http://schemas.microsoft.com/office/drawing/2010/main" val="0"/>
@@ -4934,7 +5069,7 @@
                           <pic:cNvPicPr/>
                         </pic:nvPicPr>
                         <pic:blipFill rotWithShape="1">
-                          <a:blip r:embed="rId22" cstate="print">
+                          <a:blip r:embed="rId26" cstate="print">
                             <a:extLst>
                               <a:ext uri="{28A0092B-C50C-407E-A947-70E740481C1C}">
                                 <a14:useLocalDpi xmlns:a14="http://schemas.microsoft.com/office/drawing/2010/main" val="0"/>
@@ -4969,7 +5104,7 @@
                           <pic:cNvPicPr/>
                         </pic:nvPicPr>
                         <pic:blipFill rotWithShape="1">
-                          <a:blip r:embed="rId22" cstate="print">
+                          <a:blip r:embed="rId26" cstate="print">
                             <a:extLst>
                               <a:ext uri="{28A0092B-C50C-407E-A947-70E740481C1C}">
                                 <a14:useLocalDpi xmlns:a14="http://schemas.microsoft.com/office/drawing/2010/main" val="0"/>
@@ -5004,7 +5139,7 @@
                           <pic:cNvPicPr/>
                         </pic:nvPicPr>
                         <pic:blipFill rotWithShape="1">
-                          <a:blip r:embed="rId26" cstate="print">
+                          <a:blip r:embed="rId30" cstate="print">
                             <a:extLst>
                               <a:ext uri="{28A0092B-C50C-407E-A947-70E740481C1C}">
                                 <a14:useLocalDpi xmlns:a14="http://schemas.microsoft.com/office/drawing/2010/main" val="0"/>
@@ -5039,7 +5174,7 @@
                           <pic:cNvPicPr/>
                         </pic:nvPicPr>
                         <pic:blipFill rotWithShape="1">
-                          <a:blip r:embed="rId14" cstate="print">
+                          <a:blip r:embed="rId18" cstate="print">
                             <a:extLst>
                               <a:ext uri="{28A0092B-C50C-407E-A947-70E740481C1C}">
                                 <a14:useLocalDpi xmlns:a14="http://schemas.microsoft.com/office/drawing/2010/main" val="0"/>
@@ -5074,7 +5209,7 @@
                           <pic:cNvPicPr/>
                         </pic:nvPicPr>
                         <pic:blipFill rotWithShape="1">
-                          <a:blip r:embed="rId13" cstate="print">
+                          <a:blip r:embed="rId17" cstate="print">
                             <a:extLst>
                               <a:ext uri="{28A0092B-C50C-407E-A947-70E740481C1C}">
                                 <a14:useLocalDpi xmlns:a14="http://schemas.microsoft.com/office/drawing/2010/main" val="0"/>
@@ -5111,7 +5246,7 @@
                           <pic:cNvPicPr/>
                         </pic:nvPicPr>
                         <pic:blipFill rotWithShape="1">
-                          <a:blip r:embed="rId13" cstate="print">
+                          <a:blip r:embed="rId17" cstate="print">
                             <a:extLst>
                               <a:ext uri="{28A0092B-C50C-407E-A947-70E740481C1C}">
                                 <a14:useLocalDpi xmlns:a14="http://schemas.microsoft.com/office/drawing/2010/main" val="0"/>
@@ -5148,7 +5283,7 @@
                           <pic:cNvPicPr/>
                         </pic:nvPicPr>
                         <pic:blipFill rotWithShape="1">
-                          <a:blip r:embed="rId21" cstate="print">
+                          <a:blip r:embed="rId25" cstate="print">
                             <a:extLst>
                               <a:ext uri="{28A0092B-C50C-407E-A947-70E740481C1C}">
                                 <a14:useLocalDpi xmlns:a14="http://schemas.microsoft.com/office/drawing/2010/main" val="0"/>
@@ -5183,7 +5318,7 @@
                           <pic:cNvPicPr/>
                         </pic:nvPicPr>
                         <pic:blipFill rotWithShape="1">
-                          <a:blip r:embed="rId21" cstate="print">
+                          <a:blip r:embed="rId25" cstate="print">
                             <a:extLst>
                               <a:ext uri="{28A0092B-C50C-407E-A947-70E740481C1C}">
                                 <a14:useLocalDpi xmlns:a14="http://schemas.microsoft.com/office/drawing/2010/main" val="0"/>
@@ -5218,7 +5353,7 @@
                           <pic:cNvPicPr/>
                         </pic:nvPicPr>
                         <pic:blipFill rotWithShape="1">
-                          <a:blip r:embed="rId21" cstate="print">
+                          <a:blip r:embed="rId25" cstate="print">
                             <a:extLst>
                               <a:ext uri="{28A0092B-C50C-407E-A947-70E740481C1C}">
                                 <a14:useLocalDpi xmlns:a14="http://schemas.microsoft.com/office/drawing/2010/main" val="0"/>
@@ -5253,7 +5388,7 @@
                           <pic:cNvPicPr/>
                         </pic:nvPicPr>
                         <pic:blipFill rotWithShape="1">
-                          <a:blip r:embed="rId21" cstate="print">
+                          <a:blip r:embed="rId25" cstate="print">
                             <a:extLst>
                               <a:ext uri="{28A0092B-C50C-407E-A947-70E740481C1C}">
                                 <a14:useLocalDpi xmlns:a14="http://schemas.microsoft.com/office/drawing/2010/main" val="0"/>
@@ -5288,7 +5423,7 @@
                           <pic:cNvPicPr/>
                         </pic:nvPicPr>
                         <pic:blipFill rotWithShape="1">
-                          <a:blip r:embed="rId13" cstate="print">
+                          <a:blip r:embed="rId17" cstate="print">
                             <a:extLst>
                               <a:ext uri="{28A0092B-C50C-407E-A947-70E740481C1C}">
                                 <a14:useLocalDpi xmlns:a14="http://schemas.microsoft.com/office/drawing/2010/main" val="0"/>
@@ -5323,7 +5458,7 @@
                           <pic:cNvPicPr/>
                         </pic:nvPicPr>
                         <pic:blipFill rotWithShape="1">
-                          <a:blip r:embed="rId13" cstate="print">
+                          <a:blip r:embed="rId17" cstate="print">
                             <a:extLst>
                               <a:ext uri="{28A0092B-C50C-407E-A947-70E740481C1C}">
                                 <a14:useLocalDpi xmlns:a14="http://schemas.microsoft.com/office/drawing/2010/main" val="0"/>
@@ -5385,133 +5520,133 @@
                   <v:path o:connecttype="none"/>
                 </v:shape>
                 <v:shape id="Image 3" o:spid="_x0000_s1028" type="#_x0000_t75" style="position:absolute;left:7385;top:404;width:39772;height:36005;visibility:visible;mso-wrap-style:square" o:gfxdata="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">
-                  <v:imagedata r:id="rId27" o:title="" croptop="5343f" cropbottom="5399f" cropleft="5824f" cropright="5423f"/>
+                  <v:imagedata r:id="rId31" o:title="" croptop="5343f" cropbottom="5399f" cropleft="5824f" cropright="5423f"/>
                 </v:shape>
                 <v:shape id="Image 8" o:spid="_x0000_s1029" type="#_x0000_t75" style="position:absolute;left:37340;top:5810;width:1914;height:1956;visibility:visible;mso-wrap-style:square" o:gfxdata="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">
-                  <v:imagedata r:id="rId28" o:title="" croptop="10091f" cropbottom="11081f" cropleft="35270f" cropright="19037f"/>
+                  <v:imagedata r:id="rId32" o:title="" croptop="10091f" cropbottom="11081f" cropleft="35270f" cropright="19037f"/>
                 </v:shape>
                 <v:shape id="Image 21" o:spid="_x0000_s1030" type="#_x0000_t75" style="position:absolute;left:30730;top:2052;width:1914;height:1955;visibility:visible;mso-wrap-style:square" o:gfxdata="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">
-                  <v:imagedata r:id="rId28" o:title="" croptop="10091f" cropbottom="11081f" cropleft="35270f" cropright="19037f"/>
+                  <v:imagedata r:id="rId32" o:title="" croptop="10091f" cropbottom="11081f" cropleft="35270f" cropright="19037f"/>
                 </v:shape>
                 <v:shape id="Image 128" o:spid="_x0000_s1031" type="#_x0000_t75" style="position:absolute;left:17538;top:2052;width:1914;height:1955;visibility:visible;mso-wrap-style:square" o:gfxdata="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">
-                  <v:imagedata r:id="rId28" o:title="" croptop="10091f" cropbottom="11081f" cropleft="35270f" cropright="19037f"/>
+                  <v:imagedata r:id="rId32" o:title="" croptop="10091f" cropbottom="11081f" cropleft="35270f" cropright="19037f"/>
                 </v:shape>
                 <v:shape id="Image 130" o:spid="_x0000_s1032" type="#_x0000_t75" style="position:absolute;left:24107;top:5810;width:1915;height:1956;visibility:visible;mso-wrap-style:square" o:gfxdata="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">
-                  <v:imagedata r:id="rId28" o:title="" croptop="10091f" cropbottom="11081f" cropleft="35270f" cropright="19037f"/>
+                  <v:imagedata r:id="rId32" o:title="" croptop="10091f" cropbottom="11081f" cropleft="35270f" cropright="19037f"/>
                 </v:shape>
                 <v:shape id="Image 134" o:spid="_x0000_s1033" type="#_x0000_t75" style="position:absolute;left:35106;top:2052;width:1914;height:1955;visibility:visible;mso-wrap-style:square" o:gfxdata="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">
-                  <v:imagedata r:id="rId29" o:title="" croptop="10205f" cropbottom="10934f" cropleft="18933f" cropright="35431f"/>
+                  <v:imagedata r:id="rId33" o:title="" croptop="10205f" cropbottom="10934f" cropleft="18933f" cropright="35431f"/>
                 </v:shape>
                 <v:shape id="Image 135" o:spid="_x0000_s1034" type="#_x0000_t75" style="position:absolute;left:13138;top:2065;width:1914;height:1956;visibility:visible;mso-wrap-style:square" o:gfxdata="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">
-                  <v:imagedata r:id="rId30" o:title="" croptop="10429f" cropbottom="10738f" cropleft="2568f" cropright="51766f"/>
+                  <v:imagedata r:id="rId34" o:title="" croptop="10429f" cropbottom="10738f" cropleft="2568f" cropright="51766f"/>
                 </v:shape>
                 <v:shape id="Image 136" o:spid="_x0000_s1035" type="#_x0000_t75" style="position:absolute;left:26383;top:2052;width:1914;height:1955;visibility:visible;mso-wrap-style:square" o:gfxdata="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">
-                  <v:imagedata r:id="rId31" o:title="" croptop="10318f" cropbottom="10255f" cropleft="51682f" cropright="2748f"/>
+                  <v:imagedata r:id="rId35" o:title="" croptop="10318f" cropbottom="10255f" cropleft="51682f" cropright="2748f"/>
                 </v:shape>
                 <v:shape id="Image 143" o:spid="_x0000_s1036" type="#_x0000_t75" style="position:absolute;left:21937;top:2065;width:1914;height:1956;visibility:visible;mso-wrap-style:square" o:gfxdata="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">
-                  <v:imagedata r:id="rId29" o:title="" croptop="10205f" cropbottom="10934f" cropleft="18933f" cropright="35431f"/>
+                  <v:imagedata r:id="rId33" o:title="" croptop="10205f" cropbottom="10934f" cropleft="18933f" cropright="35431f"/>
                 </v:shape>
                 <v:shape id="Image 144" o:spid="_x0000_s1037" type="#_x0000_t75" style="position:absolute;left:15383;top:5810;width:1915;height:1956;visibility:visible;mso-wrap-style:square" o:gfxdata="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">
-                  <v:imagedata r:id="rId29" o:title="" croptop="10205f" cropbottom="10934f" cropleft="18933f" cropright="35431f"/>
+                  <v:imagedata r:id="rId33" o:title="" croptop="10205f" cropbottom="10934f" cropleft="18933f" cropright="35431f"/>
                 </v:shape>
                 <v:shape id="Image 147" o:spid="_x0000_s1038" type="#_x0000_t75" style="position:absolute;left:28536;top:5810;width:1915;height:1956;visibility:visible;mso-wrap-style:square" o:gfxdata="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">
-                  <v:imagedata r:id="rId29" o:title="" croptop="10205f" cropbottom="10934f" cropleft="18933f" cropright="35431f"/>
+                  <v:imagedata r:id="rId33" o:title="" croptop="10205f" cropbottom="10934f" cropleft="18933f" cropright="35431f"/>
                 </v:shape>
                 <v:shape id="Image 159" o:spid="_x0000_s1039" type="#_x0000_t75" style="position:absolute;left:39534;top:2052;width:1914;height:1955;visibility:visible;mso-wrap-style:square" o:gfxdata="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">
-                  <v:imagedata r:id="rId30" o:title="" croptop="10429f" cropbottom="10738f" cropleft="2568f" cropright="51766f"/>
+                  <v:imagedata r:id="rId34" o:title="" croptop="10429f" cropbottom="10738f" cropleft="2568f" cropright="51766f"/>
                 </v:shape>
                 <v:shape id="Image 163" o:spid="_x0000_s1040" type="#_x0000_t75" style="position:absolute;left:19745;top:5810;width:1914;height:1956;visibility:visible;mso-wrap-style:square" o:gfxdata="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">
-                  <v:imagedata r:id="rId30" o:title="" croptop="10429f" cropbottom="10738f" cropleft="2568f" cropright="51766f"/>
+                  <v:imagedata r:id="rId34" o:title="" croptop="10429f" cropbottom="10738f" cropleft="2568f" cropright="51766f"/>
                 </v:shape>
                 <v:shape id="Image 167" o:spid="_x0000_s1041" type="#_x0000_t75" style="position:absolute;left:32934;top:5810;width:1914;height:1956;visibility:visible;mso-wrap-style:square" o:gfxdata="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">
-                  <v:imagedata r:id="rId30" o:title="" croptop="10429f" cropbottom="10738f" cropleft="2568f" cropright="51766f"/>
+                  <v:imagedata r:id="rId34" o:title="" croptop="10429f" cropbottom="10738f" cropleft="2568f" cropright="51766f"/>
                 </v:shape>
                 <v:shape id="Image 168" o:spid="_x0000_s1042" type="#_x0000_t75" style="position:absolute;left:15343;top:28908;width:1907;height:1894;visibility:visible;mso-wrap-style:square" o:gfxdata="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" filled="t" fillcolor="white [3212]">
-                  <v:imagedata r:id="rId32" o:title="" croptop="10610f" cropbottom="11168f" cropleft="35297f" cropright="19125f"/>
+                  <v:imagedata r:id="rId36" o:title="" croptop="10610f" cropbottom="11168f" cropleft="35297f" cropright="19125f"/>
                 </v:shape>
                 <v:shape id="Image 172" o:spid="_x0000_s1043" type="#_x0000_t75" style="position:absolute;left:26299;top:32424;width:1907;height:1894;visibility:visible;mso-wrap-style:square" o:gfxdata="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" filled="t" fillcolor="white [3212]">
-                  <v:imagedata r:id="rId33" o:title="" croptop="10391f" cropbottom="11049f" cropleft="51667f" cropright="2764f"/>
+                  <v:imagedata r:id="rId37" o:title="" croptop="10391f" cropbottom="11049f" cropleft="51667f" cropright="2764f"/>
                 </v:shape>
                 <v:shape id="Image 173" o:spid="_x0000_s1044" type="#_x0000_t75" style="position:absolute;left:17510;top:32425;width:1907;height:1900;visibility:visible;mso-wrap-style:square" o:gfxdata="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" filled="t" fillcolor="white [3212]">
-                  <v:imagedata r:id="rId34" o:title="" croptop="10853f" cropbottom="11197f" cropleft="18982f" cropright="35561f"/>
+                  <v:imagedata r:id="rId38" o:title="" croptop="10853f" cropbottom="11197f" cropleft="18982f" cropright="35561f"/>
                 </v:shape>
                 <v:shape id="Image 175" o:spid="_x0000_s1045" type="#_x0000_t75" style="position:absolute;left:19751;top:28908;width:1908;height:1894;visibility:visible;mso-wrap-style:square" o:gfxdata="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" filled="t" fillcolor="white [3212]">
-                  <v:imagedata r:id="rId35" o:title="" croptop="10393f" cropbottom="11343f" cropleft="2618f" cropright="51825f"/>
+                  <v:imagedata r:id="rId39" o:title="" croptop="10393f" cropbottom="11343f" cropleft="2618f" cropright="51825f"/>
                 </v:shape>
                 <v:shape id="Image 180" o:spid="_x0000_s1046" type="#_x0000_t75" style="position:absolute;left:35147;top:32397;width:1907;height:1955;visibility:visible;mso-wrap-style:square" o:gfxdata="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" filled="t" fillcolor="white [3212]">
-                  <v:imagedata r:id="rId32" o:title="" croptop="10610f" cropbottom="11168f" cropleft="35297f" cropright="19125f"/>
+                  <v:imagedata r:id="rId36" o:title="" croptop="10610f" cropbottom="11168f" cropleft="35297f" cropright="19125f"/>
                 </v:shape>
                 <v:shape id="Image 181" o:spid="_x0000_s1047" type="#_x0000_t75" style="position:absolute;left:21903;top:32397;width:1907;height:1955;visibility:visible;mso-wrap-style:square" o:gfxdata="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" filled="t" fillcolor="white [3212]">
-                  <v:imagedata r:id="rId32" o:title="" croptop="10610f" cropbottom="11168f" cropleft="35297f" cropright="19125f"/>
+                  <v:imagedata r:id="rId36" o:title="" croptop="10610f" cropbottom="11168f" cropleft="35297f" cropright="19125f"/>
                 </v:shape>
                 <v:shape id="Image 182" o:spid="_x0000_s1048" type="#_x0000_t75" style="position:absolute;left:28508;top:28874;width:1907;height:1955;visibility:visible;mso-wrap-style:square" o:gfxdata="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" filled="t" fillcolor="white [3212]">
-                  <v:imagedata r:id="rId32" o:title="" croptop="10610f" cropbottom="11168f" cropleft="35297f" cropright="19125f"/>
+                  <v:imagedata r:id="rId36" o:title="" croptop="10610f" cropbottom="11168f" cropleft="35297f" cropright="19125f"/>
                 </v:shape>
                 <v:shape id="Image 197" o:spid="_x0000_s1049" type="#_x0000_t75" style="position:absolute;left:37352;top:28874;width:1908;height:1955;visibility:visible;mso-wrap-style:square" o:gfxdata="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" filled="t" fillcolor="white [3212]">
-                  <v:imagedata r:id="rId34" o:title="" croptop="10853f" cropbottom="11197f" cropleft="18982f" cropright="35561f"/>
+                  <v:imagedata r:id="rId38" o:title="" croptop="10853f" cropbottom="11197f" cropleft="18982f" cropright="35561f"/>
                 </v:shape>
                 <v:shape id="Image 198" o:spid="_x0000_s1050" type="#_x0000_t75" style="position:absolute;left:24144;top:28874;width:1907;height:1955;visibility:visible;mso-wrap-style:square" o:gfxdata="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" filled="t" fillcolor="white [3212]">
-                  <v:imagedata r:id="rId34" o:title="" croptop="10853f" cropbottom="11197f" cropleft="18982f" cropright="35561f"/>
+                  <v:imagedata r:id="rId38" o:title="" croptop="10853f" cropbottom="11197f" cropleft="18982f" cropright="35561f"/>
                 </v:shape>
                 <v:shape id="Image 200" o:spid="_x0000_s1051" type="#_x0000_t75" style="position:absolute;left:30714;top:32397;width:1907;height:1955;visibility:visible;mso-wrap-style:square" o:gfxdata="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" filled="t" fillcolor="white [3212]">
-                  <v:imagedata r:id="rId34" o:title="" croptop="10853f" cropbottom="11197f" cropleft="18982f" cropright="35561f"/>
+                  <v:imagedata r:id="rId38" o:title="" croptop="10853f" cropbottom="11197f" cropleft="18982f" cropright="35561f"/>
                 </v:shape>
                 <v:shape id="Image 201" o:spid="_x0000_s1052" type="#_x0000_t75" style="position:absolute;left:39562;top:32397;width:1907;height:1955;visibility:visible;mso-wrap-style:square" o:gfxdata="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" filled="t" fillcolor="white [3212]">
-                  <v:imagedata r:id="rId35" o:title="" croptop="10393f" cropbottom="11343f" cropleft="2618f" cropright="51825f"/>
+                  <v:imagedata r:id="rId39" o:title="" croptop="10393f" cropbottom="11343f" cropleft="2618f" cropright="51825f"/>
                 </v:shape>
                 <v:shape id="Image 202" o:spid="_x0000_s1053" type="#_x0000_t75" style="position:absolute;left:13109;top:32397;width:1907;height:1955;visibility:visible;mso-wrap-style:square" o:gfxdata="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" filled="t" fillcolor="white [3212]">
-                  <v:imagedata r:id="rId35" o:title="" croptop="10393f" cropbottom="11343f" cropleft="2618f" cropright="51825f"/>
+                  <v:imagedata r:id="rId39" o:title="" croptop="10393f" cropbottom="11343f" cropleft="2618f" cropright="51825f"/>
                 </v:shape>
                 <v:shape id="Image 203" o:spid="_x0000_s1054" type="#_x0000_t75" style="position:absolute;left:32933;top:28874;width:1907;height:1955;visibility:visible;mso-wrap-style:square" o:gfxdata="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" filled="t" fillcolor="white [3212]">
-                  <v:imagedata r:id="rId35" o:title="" croptop="10393f" cropbottom="11343f" cropleft="2618f" cropright="51825f"/>
+                  <v:imagedata r:id="rId39" o:title="" croptop="10393f" cropbottom="11343f" cropleft="2618f" cropright="51825f"/>
                 </v:shape>
                 <v:shape id="Image 205" o:spid="_x0000_s1055" type="#_x0000_t75" style="position:absolute;left:5092;top:1874;width:1966;height:1966;visibility:visible;mso-wrap-style:square" o:gfxdata="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">
-                  <v:imagedata r:id="rId36" o:title="" croptop="31881f" cropbottom="24364f" cropleft="9758f" cropright="49340f"/>
+                  <v:imagedata r:id="rId40" o:title="" croptop="31881f" cropbottom="24364f" cropleft="9758f" cropright="49340f"/>
                 </v:shape>
                 <v:shape id="Image 206" o:spid="_x0000_s1056" type="#_x0000_t75" style="position:absolute;left:5215;top:5939;width:1966;height:1966;visibility:visible;mso-wrap-style:square" o:gfxdata="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">
-                  <v:imagedata r:id="rId36" o:title="" croptop="31885f" cropbottom="24360f" cropleft="19351f" cropright="39720f"/>
+                  <v:imagedata r:id="rId40" o:title="" croptop="31885f" cropbottom="24360f" cropleft="19351f" cropright="39720f"/>
                 </v:shape>
                 <v:shape id="Image 209" o:spid="_x0000_s1057" type="#_x0000_t75" style="position:absolute;top:1883;width:1962;height:1963;visibility:visible;mso-wrap-style:square" o:gfxdata="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">
-                  <v:imagedata r:id="rId37" o:title="" croptop="31881f" cropbottom="24364f" cropleft="9758f" cropright="49340f"/>
+                  <v:imagedata r:id="rId41" o:title="" croptop="31881f" cropbottom="24364f" cropleft="9758f" cropright="49340f"/>
                 </v:shape>
                 <v:shape id="Image 211" o:spid="_x0000_s1058" type="#_x0000_t75" style="position:absolute;left:2543;top:1878;width:1963;height:1963;visibility:visible;mso-wrap-style:square" o:gfxdata="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">
-                  <v:imagedata r:id="rId37" o:title="" croptop="31881f" cropbottom="24364f" cropleft="9758f" cropright="49340f"/>
+                  <v:imagedata r:id="rId41" o:title="" croptop="31881f" cropbottom="24364f" cropleft="9758f" cropright="49340f"/>
                 </v:shape>
                 <v:shape id="Image 652" o:spid="_x0000_s1059" type="#_x0000_t75" style="position:absolute;left:7644;top:1883;width:1963;height:1963;visibility:visible;mso-wrap-style:square" o:gfxdata="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">
-                  <v:imagedata r:id="rId37" o:title="" croptop="31881f" cropbottom="24364f" cropleft="9758f" cropright="49340f"/>
+                  <v:imagedata r:id="rId41" o:title="" croptop="31881f" cropbottom="24364f" cropleft="9758f" cropright="49340f"/>
                 </v:shape>
                 <v:shape id="Image 653" o:spid="_x0000_s1060" type="#_x0000_t75" style="position:absolute;left:2668;top:5942;width:1962;height:1963;visibility:visible;mso-wrap-style:square" o:gfxdata="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">
-                  <v:imagedata r:id="rId37" o:title="" croptop="31885f" cropbottom="24360f" cropleft="19351f" cropright="39720f"/>
+                  <v:imagedata r:id="rId41" o:title="" croptop="31885f" cropbottom="24360f" cropleft="19351f" cropright="39720f"/>
                 </v:shape>
                 <v:shape id="Image 654" o:spid="_x0000_s1061" type="#_x0000_t75" style="position:absolute;left:41756;top:5800;width:1966;height:1966;visibility:visible;mso-wrap-style:square" o:gfxdata="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">
-                  <v:imagedata r:id="rId38" o:title="" croptop="18476f" cropbottom="38069f" cropleft="9757f" cropright="49350f"/>
+                  <v:imagedata r:id="rId42" o:title="" croptop="18476f" cropbottom="38069f" cropleft="9757f" cropright="49350f"/>
                 </v:shape>
                 <v:shape id="Image 655" o:spid="_x0000_s1062" type="#_x0000_t75" style="position:absolute;left:10963;top:5803;width:1963;height:1962;visibility:visible;mso-wrap-style:square" o:gfxdata="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">
-                  <v:imagedata r:id="rId39" o:title="" croptop="18476f" cropbottom="38069f" cropleft="9757f" cropright="49350f"/>
+                  <v:imagedata r:id="rId43" o:title="" croptop="18476f" cropbottom="38069f" cropleft="9757f" cropright="49350f"/>
                 </v:shape>
                 <v:shape id="Image 656" o:spid="_x0000_s1063" type="#_x0000_t75" style="position:absolute;left:10790;top:28870;width:1963;height:1962;visibility:visible;mso-wrap-style:square" o:gfxdata="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" filled="t" fillcolor="white [3212]">
-                  <v:imagedata r:id="rId40" o:title="" croptop="24303f" cropbottom="24986f" cropleft="800f" cropright="55146f"/>
+                  <v:imagedata r:id="rId44" o:title="" croptop="24303f" cropbottom="24986f" cropleft="800f" cropright="55146f"/>
                 </v:shape>
                 <v:shape id="Image 657" o:spid="_x0000_s1064" type="#_x0000_t75" style="position:absolute;left:41759;top:28880;width:1963;height:1956;visibility:visible;mso-wrap-style:square" o:gfxdata="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" filled="t" fillcolor="white [3212]">
-                  <v:imagedata r:id="rId40" o:title="" croptop="24303f" cropbottom="24986f" cropleft="800f" cropright="55146f"/>
+                  <v:imagedata r:id="rId44" o:title="" croptop="24303f" cropbottom="24986f" cropleft="800f" cropright="55146f"/>
                 </v:shape>
                 <v:shape id="Image 659" o:spid="_x0000_s1065" type="#_x0000_t75" style="position:absolute;left:45579;top:32394;width:1966;height:1966;visibility:visible;mso-wrap-style:square" o:gfxdata="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">
-                  <v:imagedata r:id="rId41" o:title="" croptop="47514f" cropbottom="1775f" cropleft="799f" cropright="55386f"/>
+                  <v:imagedata r:id="rId45" o:title="" croptop="47514f" cropbottom="1775f" cropleft="799f" cropright="55386f"/>
                 </v:shape>
                 <v:shape id="Image 661" o:spid="_x0000_s1066" type="#_x0000_t75" style="position:absolute;left:53366;top:32392;width:1962;height:1963;visibility:visible;mso-wrap-style:square" o:gfxdata="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">
-                  <v:imagedata r:id="rId41" o:title="" croptop="47514f" cropbottom="1775f" cropleft="799f" cropright="55386f"/>
+                  <v:imagedata r:id="rId45" o:title="" croptop="47514f" cropbottom="1775f" cropleft="799f" cropright="55386f"/>
                 </v:shape>
                 <v:shape id="Image 662" o:spid="_x0000_s1067" type="#_x0000_t75" style="position:absolute;left:48178;top:32394;width:1963;height:1963;visibility:visible;mso-wrap-style:square" o:gfxdata="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">
-                  <v:imagedata r:id="rId41" o:title="" croptop="47514f" cropbottom="1775f" cropleft="799f" cropright="55386f"/>
+                  <v:imagedata r:id="rId45" o:title="" croptop="47514f" cropbottom="1775f" cropleft="799f" cropright="55386f"/>
                 </v:shape>
                 <v:shape id="Image 663" o:spid="_x0000_s1068" type="#_x0000_t75" style="position:absolute;left:50772;top:32394;width:1963;height:1963;visibility:visible;mso-wrap-style:square" o:gfxdata="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">
-                  <v:imagedata r:id="rId41" o:title="" croptop="47514f" cropbottom="1775f" cropleft="799f" cropright="55386f"/>
+                  <v:imagedata r:id="rId45" o:title="" croptop="47514f" cropbottom="1775f" cropleft="799f" cropright="55386f"/>
                 </v:shape>
                 <v:shape id="Image 664" o:spid="_x0000_s1069" type="#_x0000_t75" style="position:absolute;left:48140;top:28874;width:1966;height:1966;visibility:visible;mso-wrap-style:square" o:gfxdata="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">
-                  <v:imagedata r:id="rId40" o:title="" croptop="47514f" cropbottom="1775f" cropleft="14305f" cropright="41641f"/>
+                  <v:imagedata r:id="rId44" o:title="" croptop="47514f" cropbottom="1775f" cropleft="14305f" cropright="41641f"/>
                 </v:shape>
                 <v:shape id="Image 665" o:spid="_x0000_s1070" type="#_x0000_t75" style="position:absolute;left:50772;top:28874;width:1963;height:1962;visibility:visible;mso-wrap-style:square" o:gfxdata="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">
-                  <v:imagedata r:id="rId40" o:title="" croptop="47514f" cropbottom="1775f" cropleft="14305f" cropright="41641f"/>
+                  <v:imagedata r:id="rId44" o:title="" croptop="47514f" cropbottom="1775f" cropleft="14305f" cropright="41641f"/>
                 </v:shape>
                 <w10:anchorlock/>
               </v:group>
@@ -5528,8 +5663,8 @@
           <w:lang w:val="fr-FR"/>
         </w:rPr>
       </w:pPr>
-      <w:bookmarkStart w:id="6" w:name="_Ref10393984"/>
-      <w:bookmarkStart w:id="7" w:name="_Toc40687012"/>
+      <w:bookmarkStart w:id="7" w:name="_Ref10393984"/>
+      <w:bookmarkStart w:id="8" w:name="_Toc40687012"/>
       <w:r>
         <w:rPr>
           <w:rStyle w:val="Titre1Car"/>
@@ -5557,8 +5692,8 @@
         <w:lastRenderedPageBreak/>
         <w:t>Déroulement du jeu</w:t>
       </w:r>
-      <w:bookmarkEnd w:id="6"/>
       <w:bookmarkEnd w:id="7"/>
+      <w:bookmarkEnd w:id="8"/>
     </w:p>
     <w:p>
       <w:r>
@@ -5766,7 +5901,7 @@
       <w:pPr>
         <w:pStyle w:val="Titre2"/>
       </w:pPr>
-      <w:bookmarkStart w:id="8" w:name="_Toc40687013"/>
+      <w:bookmarkStart w:id="9" w:name="_Toc40687013"/>
       <w:r>
         <w:t xml:space="preserve">Déplacer un </w:t>
       </w:r>
@@ -5776,7 +5911,7 @@
       <w:r>
         <w:t xml:space="preserve"> ou une pile</w:t>
       </w:r>
-      <w:bookmarkEnd w:id="8"/>
+      <w:bookmarkEnd w:id="9"/>
     </w:p>
     <w:p>
       <w:r>
@@ -5960,11 +6095,11 @@
       <w:pPr>
         <w:pStyle w:val="Titre2"/>
       </w:pPr>
-      <w:bookmarkStart w:id="9" w:name="_Toc40687014"/>
+      <w:bookmarkStart w:id="10" w:name="_Toc40687014"/>
       <w:r>
         <w:t>Construire une pile</w:t>
       </w:r>
-      <w:bookmarkEnd w:id="9"/>
+      <w:bookmarkEnd w:id="10"/>
     </w:p>
     <w:p>
       <w:r>
@@ -6159,62 +6294,32 @@
       <w:pPr>
         <w:pStyle w:val="Titre2"/>
       </w:pPr>
-      <w:bookmarkStart w:id="10" w:name="_Toc40687015"/>
+      <w:bookmarkStart w:id="11" w:name="_Toc40687015"/>
       <w:r>
         <w:t>Déconstruire une pile</w:t>
-      </w:r>
-      <w:bookmarkEnd w:id="10"/>
-    </w:p>
-    <w:p>
-      <w:r>
-        <w:t xml:space="preserve">En respectant les règles de déplacement, le joueur doit déplacer </w:t>
-      </w:r>
-      <w:r>
-        <w:t>un seul cube</w:t>
-      </w:r>
-      <w:r>
-        <w:t>, choisi au sommet d’une pile. Ce déplacement s'accompagne éventuellement de la construction d’une nouvelle pile.</w:t>
-      </w:r>
-    </w:p>
-    <w:p>
-      <w:pPr>
-        <w:pStyle w:val="Titre2"/>
-      </w:pPr>
-      <w:bookmarkStart w:id="11" w:name="_Toc40687016"/>
-      <w:r>
-        <w:t>Construire une pile, puis la déplacer</w:t>
       </w:r>
       <w:bookmarkEnd w:id="11"/>
     </w:p>
     <w:p>
       <w:r>
-        <w:t>En deux étapes, l</w:t>
-      </w:r>
-      <w:r>
-        <w:t>e joueur enchaîne deux actions</w:t>
-      </w:r>
-      <w:r>
-        <w:t xml:space="preserve"> simples</w:t>
-      </w:r>
-      <w:r>
-        <w:t xml:space="preserve"> </w:t>
-      </w:r>
-      <w:r>
-        <w:t>en respectant les règles associées. Pour sa seconde action, le joueur doit obligatoirement déplacer la pile construite à sa première action.</w:t>
+        <w:t xml:space="preserve">En respectant les règles de déplacement, le joueur doit déplacer </w:t>
+      </w:r>
+      <w:r>
+        <w:t>un seul cube</w:t>
+      </w:r>
+      <w:r>
+        <w:t>, choisi au sommet d’une pile. Ce déplacement s'accompagne éventuellement de la construction d’une nouvelle pile.</w:t>
       </w:r>
     </w:p>
     <w:p>
       <w:pPr>
         <w:pStyle w:val="Titre2"/>
       </w:pPr>
-      <w:bookmarkStart w:id="12" w:name="_Toc40687017"/>
-      <w:r>
-        <w:t>Déplacer une pile, puis la déconstruire</w:t>
+      <w:bookmarkStart w:id="12" w:name="_Toc40687016"/>
+      <w:r>
+        <w:t>Construire une pile, puis la déplacer</w:t>
       </w:r>
       <w:bookmarkEnd w:id="12"/>
-      <w:r>
-        <w:t xml:space="preserve"> </w:t>
-      </w:r>
     </w:p>
     <w:p>
       <w:r>
@@ -6227,14 +6332,44 @@
         <w:t xml:space="preserve"> simples</w:t>
       </w:r>
       <w:r>
-        <w:t xml:space="preserve"> en respectant les règles associées. Pour sa seconde action, le joueur doit obligatoirement déconstruire la pile déplacée à sa première action.</w:t>
+        <w:t xml:space="preserve"> </w:t>
+      </w:r>
+      <w:r>
+        <w:t>en respectant les règles associées. Pour sa seconde action, le joueur doit obligatoirement déplacer la pile construite à sa première action.</w:t>
       </w:r>
     </w:p>
     <w:p>
       <w:pPr>
         <w:pStyle w:val="Titre2"/>
       </w:pPr>
-      <w:bookmarkStart w:id="13" w:name="_Toc40687018"/>
+      <w:bookmarkStart w:id="13" w:name="_Toc40687017"/>
+      <w:r>
+        <w:t>Déplacer une pile, puis la déconstruire</w:t>
+      </w:r>
+      <w:bookmarkEnd w:id="13"/>
+      <w:r>
+        <w:t xml:space="preserve"> </w:t>
+      </w:r>
+    </w:p>
+    <w:p>
+      <w:r>
+        <w:t>En deux étapes, l</w:t>
+      </w:r>
+      <w:r>
+        <w:t>e joueur enchaîne deux actions</w:t>
+      </w:r>
+      <w:r>
+        <w:t xml:space="preserve"> simples</w:t>
+      </w:r>
+      <w:r>
+        <w:t xml:space="preserve"> en respectant les règles associées. Pour sa seconde action, le joueur doit obligatoirement déconstruire la pile déplacée à sa première action.</w:t>
+      </w:r>
+    </w:p>
+    <w:p>
+      <w:pPr>
+        <w:pStyle w:val="Titre2"/>
+      </w:pPr>
+      <w:bookmarkStart w:id="14" w:name="_Toc40687018"/>
       <w:r>
         <w:lastRenderedPageBreak/>
         <w:t xml:space="preserve">Parachuter un ou deux </w:t>
@@ -6251,7 +6386,7 @@
       <w:r>
         <w:t>a réserve</w:t>
       </w:r>
-      <w:bookmarkEnd w:id="13"/>
+      <w:bookmarkEnd w:id="14"/>
     </w:p>
     <w:p>
       <w:r>
@@ -6310,7 +6445,7 @@
       <w:pPr>
         <w:pStyle w:val="Titre2"/>
       </w:pPr>
-      <w:bookmarkStart w:id="14" w:name="_Toc40687019"/>
+      <w:bookmarkStart w:id="15" w:name="_Toc40687019"/>
       <w:r>
         <w:t xml:space="preserve">Capturer des </w:t>
       </w:r>
@@ -6320,7 +6455,7 @@
       <w:r>
         <w:t xml:space="preserve"> adverses</w:t>
       </w:r>
-      <w:bookmarkEnd w:id="14"/>
+      <w:bookmarkEnd w:id="15"/>
     </w:p>
     <w:p>
       <w:r>
@@ -6866,7 +7001,7 @@
           <w:lang w:val="fr-FR"/>
         </w:rPr>
       </w:pPr>
-      <w:bookmarkStart w:id="15" w:name="_Toc40687020"/>
+      <w:bookmarkStart w:id="16" w:name="_Toc40687020"/>
       <w:r>
         <w:rPr>
           <w:rStyle w:val="Titre1Car"/>
@@ -6875,7 +7010,7 @@
         </w:rPr>
         <w:t>Fin de partie</w:t>
       </w:r>
-      <w:bookmarkEnd w:id="15"/>
+      <w:bookmarkEnd w:id="16"/>
     </w:p>
     <w:p>
       <w:r>
@@ -7112,7 +7247,7 @@
           <w:lang w:val="fr-FR"/>
         </w:rPr>
       </w:pPr>
-      <w:bookmarkStart w:id="16" w:name="_Toc40687023"/>
+      <w:bookmarkStart w:id="17" w:name="_Toc40687023"/>
       <w:r>
         <w:rPr>
           <w:rStyle w:val="Titre1Car"/>
@@ -7140,7 +7275,7 @@
         <w:lastRenderedPageBreak/>
         <w:t>Schémas de synthèse</w:t>
       </w:r>
-      <w:bookmarkEnd w:id="16"/>
+      <w:bookmarkEnd w:id="17"/>
     </w:p>
     <w:p>
       <w:pPr>
@@ -7183,7 +7318,7 @@
                 <w:color w:val="000000" w:themeColor="text1"/>
               </w:rPr>
             </w:pPr>
-            <w:bookmarkStart w:id="17" w:name="_Hlk41217755"/>
+            <w:bookmarkStart w:id="18" w:name="_Hlk41217755"/>
             <w:r>
               <w:rPr>
                 <w:rFonts w:cstheme="minorHAnsi"/>
@@ -7683,7 +7818,7 @@
                                 </pic:cNvPicPr>
                               </pic:nvPicPr>
                               <pic:blipFill rotWithShape="1">
-                                <a:blip r:embed="rId42" cstate="print">
+                                <a:blip r:embed="rId46" cstate="print">
                                   <a:extLst>
                                     <a:ext uri="{28A0092B-C50C-407E-A947-70E740481C1C}">
                                       <a14:useLocalDpi xmlns:a14="http://schemas.microsoft.com/office/drawing/2010/main" val="0"/>
@@ -7720,7 +7855,7 @@
                                 </pic:cNvPicPr>
                               </pic:nvPicPr>
                               <pic:blipFill rotWithShape="1">
-                                <a:blip r:embed="rId43" cstate="print">
+                                <a:blip r:embed="rId47" cstate="print">
                                   <a:extLst>
                                     <a:ext uri="{28A0092B-C50C-407E-A947-70E740481C1C}">
                                       <a14:useLocalDpi xmlns:a14="http://schemas.microsoft.com/office/drawing/2010/main" val="0"/>
@@ -7757,7 +7892,7 @@
                                 </pic:cNvPicPr>
                               </pic:nvPicPr>
                               <pic:blipFill rotWithShape="1">
-                                <a:blip r:embed="rId44" cstate="print">
+                                <a:blip r:embed="rId48" cstate="print">
                                   <a:extLst>
                                     <a:ext uri="{28A0092B-C50C-407E-A947-70E740481C1C}">
                                       <a14:useLocalDpi xmlns:a14="http://schemas.microsoft.com/office/drawing/2010/main" val="0"/>
@@ -7792,7 +7927,7 @@
                                 <pic:cNvPicPr/>
                               </pic:nvPicPr>
                               <pic:blipFill rotWithShape="1">
-                                <a:blip r:embed="rId45" cstate="print">
+                                <a:blip r:embed="rId49" cstate="print">
                                   <a:extLst>
                                     <a:ext uri="{28A0092B-C50C-407E-A947-70E740481C1C}">
                                       <a14:useLocalDpi xmlns:a14="http://schemas.microsoft.com/office/drawing/2010/main" val="0"/>
@@ -7827,7 +7962,7 @@
                                 <pic:cNvPicPr/>
                               </pic:nvPicPr>
                               <pic:blipFill rotWithShape="1">
-                                <a:blip r:embed="rId23" cstate="print">
+                                <a:blip r:embed="rId27" cstate="print">
                                   <a:extLst>
                                     <a:ext uri="{28A0092B-C50C-407E-A947-70E740481C1C}">
                                       <a14:useLocalDpi xmlns:a14="http://schemas.microsoft.com/office/drawing/2010/main" val="0"/>
@@ -7862,7 +7997,7 @@
                                 <pic:cNvPicPr/>
                               </pic:nvPicPr>
                               <pic:blipFill rotWithShape="1">
-                                <a:blip r:embed="rId22" cstate="print">
+                                <a:blip r:embed="rId26" cstate="print">
                                   <a:extLst>
                                     <a:ext uri="{28A0092B-C50C-407E-A947-70E740481C1C}">
                                       <a14:useLocalDpi xmlns:a14="http://schemas.microsoft.com/office/drawing/2010/main" val="0"/>
@@ -7897,7 +8032,7 @@
                                 <pic:cNvPicPr/>
                               </pic:nvPicPr>
                               <pic:blipFill rotWithShape="1">
-                                <a:blip r:embed="rId14" cstate="print">
+                                <a:blip r:embed="rId18" cstate="print">
                                   <a:extLst>
                                     <a:ext uri="{28A0092B-C50C-407E-A947-70E740481C1C}">
                                       <a14:useLocalDpi xmlns:a14="http://schemas.microsoft.com/office/drawing/2010/main" val="0"/>
@@ -8427,25 +8562,25 @@
                         </v:textbox>
                       </v:shape>
                       <v:shape id="Image 518" o:spid="_x0000_s1036" type="#_x0000_t75" style="position:absolute;left:5161;top:7816;width:1806;height:1800;visibility:visible;mso-wrap-style:square" o:preferrelative="f" o:gfxdata="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">
-                        <v:imagedata r:id="rId46" o:title="" croptop="10429f" cropbottom="10738f" cropleft="2568f" cropright="51766f"/>
+                        <v:imagedata r:id="rId50" o:title="" croptop="10429f" cropbottom="10738f" cropleft="2568f" cropright="51766f"/>
                       </v:shape>
                       <v:shape id="Image 519" o:spid="_x0000_s1037" type="#_x0000_t75" style="position:absolute;left:11825;top:7817;width:1800;height:1800;visibility:visible;mso-wrap-style:square" o:preferrelative="f" o:gfxdata="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">
-                        <v:imagedata r:id="rId47" o:title="" croptop="10205f" cropbottom="10934f" cropleft="18933f" cropright="35431f"/>
+                        <v:imagedata r:id="rId51" o:title="" croptop="10205f" cropbottom="10934f" cropleft="18933f" cropright="35431f"/>
                       </v:shape>
                       <v:shape id="Image 520" o:spid="_x0000_s1038" type="#_x0000_t75" style="position:absolute;left:24739;top:763;width:1768;height:1800;visibility:visible;mso-wrap-style:square" o:preferrelative="f" o:gfxdata="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">
-                        <v:imagedata r:id="rId48" o:title="" croptop="10318f" cropbottom="10255f" cropleft="51682f" cropright="2748f"/>
+                        <v:imagedata r:id="rId52" o:title="" croptop="10318f" cropbottom="10255f" cropleft="51682f" cropright="2748f"/>
                       </v:shape>
                       <v:shape id="Image 521" o:spid="_x0000_s1039" type="#_x0000_t75" style="position:absolute;left:8391;top:2535;width:1800;height:1800;visibility:visible;mso-wrap-style:square" o:gfxdata="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">
-                        <v:imagedata r:id="rId49" o:title="" croptop="10091f" cropbottom="11081f" cropleft="35270f" cropright="19037f"/>
+                        <v:imagedata r:id="rId53" o:title="" croptop="10091f" cropbottom="11081f" cropleft="35270f" cropright="19037f"/>
                       </v:shape>
                       <v:shape id="Image 522" o:spid="_x0000_s1040" type="#_x0000_t75" style="position:absolute;left:24729;top:12588;width:1797;height:1797;visibility:visible;mso-wrap-style:square" o:gfxdata="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">
-                        <v:imagedata r:id="rId50" o:title="" croptop="31885f" cropbottom="24360f" cropleft="19351f" cropright="39720f"/>
+                        <v:imagedata r:id="rId54" o:title="" croptop="31885f" cropbottom="24360f" cropleft="19351f" cropright="39720f"/>
                       </v:shape>
                       <v:shape id="Image 523" o:spid="_x0000_s1041" type="#_x0000_t75" style="position:absolute;left:37828;top:6746;width:1797;height:1797;visibility:visible;mso-wrap-style:square" o:gfxdata="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">
-                        <v:imagedata r:id="rId51" o:title="" croptop="31881f" cropbottom="24364f" cropleft="9758f" cropright="49340f"/>
+                        <v:imagedata r:id="rId55" o:title="" croptop="31881f" cropbottom="24364f" cropleft="9758f" cropright="49340f"/>
                       </v:shape>
                       <v:shape id="Image 524" o:spid="_x0000_s1042" type="#_x0000_t75" style="position:absolute;left:24726;top:6746;width:1798;height:1797;visibility:visible;mso-wrap-style:square" o:gfxdata="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">
-                        <v:imagedata r:id="rId52" o:title="" croptop="18476f" cropbottom="38069f" cropleft="9757f" cropright="49350f"/>
+                        <v:imagedata r:id="rId56" o:title="" croptop="18476f" cropbottom="38069f" cropleft="9757f" cropright="49350f"/>
                       </v:shape>
                       <v:shape id="Zone de texte 2" o:spid="_x0000_s1043" type="#_x0000_t202" style="position:absolute;left:22322;top:4757;width:3791;height:2432;visibility:visible;mso-wrap-style:none;v-text-anchor:top" o:gfxdata="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" filled="f" stroked="f" strokeweight=".5pt">
                         <v:textbox>
@@ -8561,7 +8696,7 @@
           </w:p>
         </w:tc>
       </w:tr>
-      <w:bookmarkEnd w:id="17"/>
+      <w:bookmarkEnd w:id="18"/>
     </w:tbl>
     <w:p>
       <w:pPr>
@@ -8615,7 +8750,7 @@
             </w:tcBorders>
           </w:tcPr>
           <w:p>
-            <w:bookmarkStart w:id="18" w:name="_Hlk40981890"/>
+            <w:bookmarkStart w:id="19" w:name="_Hlk40981890"/>
             <w:r>
               <w:t>Actions</w:t>
             </w:r>
@@ -11644,9 +11779,9 @@
           <w:lang w:val="fr-FR"/>
         </w:rPr>
       </w:pPr>
-      <w:bookmarkStart w:id="19" w:name="_Toc40687022"/>
-      <w:bookmarkStart w:id="20" w:name="_Toc40687024"/>
-      <w:bookmarkEnd w:id="18"/>
+      <w:bookmarkStart w:id="20" w:name="_Toc40687022"/>
+      <w:bookmarkStart w:id="21" w:name="_Toc40687024"/>
+      <w:bookmarkEnd w:id="19"/>
       <w:r>
         <w:rPr>
           <w:rStyle w:val="Titre1Car"/>
@@ -11674,7 +11809,7 @@
         <w:lastRenderedPageBreak/>
         <w:t>Variante de la rançon</w:t>
       </w:r>
-      <w:bookmarkEnd w:id="19"/>
+      <w:bookmarkEnd w:id="20"/>
     </w:p>
     <w:p>
       <w:r>
@@ -11753,6 +11888,110 @@
         <w:t xml:space="preserve"> le roi. Si le joueur attaquant ne peut pas exiger de rançon, alors il gagne la partie.</w:t>
       </w:r>
     </w:p>
+    <w:p>
+      <w:pPr>
+        <w:pStyle w:val="Titre1"/>
+        <w:rPr>
+          <w:rStyle w:val="Titre1Car"/>
+          <w:lang w:val="fr-FR"/>
+        </w:rPr>
+      </w:pPr>
+      <w:bookmarkStart w:id="22" w:name="_Hlk41734778"/>
+      <w:r>
+        <w:rPr>
+          <w:rStyle w:val="Titre1Car"/>
+          <w:lang w:val="fr-FR"/>
+        </w:rPr>
+        <w:t>Variante du sorcier</w:t>
+      </w:r>
+    </w:p>
+    <w:p>
+      <w:r>
+        <w:t>Le sage devient le sorcier avec les capacités suivantes :</w:t>
+      </w:r>
+    </w:p>
+    <w:p>
+      <w:pPr>
+        <w:pStyle w:val="Paragraphedeliste"/>
+        <w:numPr>
+          <w:ilvl w:val="0"/>
+          <w:numId w:val="23"/>
+        </w:numPr>
+      </w:pPr>
+      <w:r>
+        <w:t>le fou ne peut pas capturer le sorcier ;</w:t>
+      </w:r>
+    </w:p>
+    <w:p>
+      <w:pPr>
+        <w:pStyle w:val="Paragraphedeliste"/>
+        <w:numPr>
+          <w:ilvl w:val="0"/>
+          <w:numId w:val="23"/>
+        </w:numPr>
+      </w:pPr>
+      <w:r>
+        <w:t xml:space="preserve">le sorcier peut capturer </w:t>
+      </w:r>
+      <w:r>
+        <w:t>les</w:t>
+      </w:r>
+      <w:r>
+        <w:t xml:space="preserve"> montagnes adverse</w:t>
+      </w:r>
+      <w:r>
+        <w:t>s (cube ou pile) ;</w:t>
+      </w:r>
+    </w:p>
+    <w:p>
+      <w:pPr>
+        <w:pStyle w:val="Paragraphedeliste"/>
+        <w:numPr>
+          <w:ilvl w:val="0"/>
+          <w:numId w:val="23"/>
+        </w:numPr>
+      </w:pPr>
+      <w:r>
+        <w:t xml:space="preserve">si </w:t>
+      </w:r>
+      <w:r>
+        <w:t xml:space="preserve">le sorcier </w:t>
+      </w:r>
+      <w:r>
+        <w:t>se déplace au somment d’un</w:t>
+      </w:r>
+      <w:r>
+        <w:t xml:space="preserve">e </w:t>
+      </w:r>
+      <w:r>
+        <w:t>montagne</w:t>
+      </w:r>
+      <w:r>
+        <w:t xml:space="preserve"> </w:t>
+      </w:r>
+      <w:r>
+        <w:t>adverse</w:t>
+      </w:r>
+      <w:r>
+        <w:t>, alors il doit capturer</w:t>
+      </w:r>
+      <w:r>
+        <w:t xml:space="preserve"> </w:t>
+      </w:r>
+      <w:r>
+        <w:t>cette</w:t>
+      </w:r>
+      <w:r>
+        <w:t xml:space="preserve"> </w:t>
+      </w:r>
+      <w:r>
+        <w:t>montagne</w:t>
+      </w:r>
+      <w:r>
+        <w:t>.</w:t>
+      </w:r>
+    </w:p>
+    <w:bookmarkEnd w:id="22"/>
     <w:p>
       <w:pPr>
         <w:pStyle w:val="Titre1"/>
@@ -11770,7 +12009,7 @@
         </w:rPr>
         <w:t>Notation</w:t>
       </w:r>
-      <w:bookmarkEnd w:id="20"/>
+      <w:bookmarkEnd w:id="21"/>
       <w:r>
         <w:rPr>
           <w:rStyle w:val="Titre1Car"/>
@@ -14374,7 +14613,7 @@
           <w:lang w:val="fr-FR"/>
         </w:rPr>
       </w:pPr>
-      <w:bookmarkStart w:id="21" w:name="_Toc40687026"/>
+      <w:bookmarkStart w:id="23" w:name="_Toc40687026"/>
       <w:r>
         <w:rPr>
           <w:rStyle w:val="Titre1Car"/>
@@ -14383,533 +14622,228 @@
         </w:rPr>
         <w:t>Remerciements</w:t>
       </w:r>
-      <w:bookmarkEnd w:id="21"/>
-    </w:p>
-    <w:p>
-      <w:bookmarkStart w:id="22" w:name="_Hlk32770468"/>
-      <w:r>
-        <w:t>Je remercie ma femme « P</w:t>
-      </w:r>
-      <w:r>
-        <w:t>t</w:t>
-      </w:r>
-      <w:r>
-        <w:t> »</w:t>
-      </w:r>
-      <w:r>
-        <w:t xml:space="preserve"> et</w:t>
-      </w:r>
-      <w:r>
-        <w:t xml:space="preserve"> mes enfants</w:t>
-      </w:r>
-      <w:r>
-        <w:t>,</w:t>
-      </w:r>
-      <w:r>
-        <w:t xml:space="preserve"> « A</w:t>
-      </w:r>
-      <w:r>
-        <w:t>d</w:t>
-      </w:r>
-      <w:r>
-        <w:t> » et « C</w:t>
-      </w:r>
-      <w:r>
-        <w:t>r</w:t>
-      </w:r>
-      <w:r>
-        <w:t> »</w:t>
-      </w:r>
-      <w:r>
-        <w:t>,</w:t>
-      </w:r>
-      <w:r>
-        <w:t xml:space="preserve"> pour leur patience, </w:t>
-      </w:r>
-      <w:r>
-        <w:t>mes collègues « A</w:t>
-      </w:r>
-      <w:r>
-        <w:t>l</w:t>
-      </w:r>
-      <w:r>
-        <w:t> »</w:t>
-      </w:r>
-      <w:r>
-        <w:t>, « At »</w:t>
-      </w:r>
-      <w:r>
-        <w:t xml:space="preserve"> et « </w:t>
-      </w:r>
-      <w:proofErr w:type="spellStart"/>
-      <w:r>
-        <w:t>B</w:t>
-      </w:r>
-      <w:r>
-        <w:t>n</w:t>
-      </w:r>
-      <w:proofErr w:type="spellEnd"/>
-      <w:r>
-        <w:t xml:space="preserve"> », </w:t>
-      </w:r>
-      <w:r>
-        <w:t>en tant que</w:t>
-      </w:r>
-      <w:r>
-        <w:t xml:space="preserve"> premi</w:t>
-      </w:r>
-      <w:r>
-        <w:t>e</w:t>
-      </w:r>
-      <w:r>
-        <w:t>r</w:t>
-      </w:r>
-      <w:r>
-        <w:t xml:space="preserve">s </w:t>
-      </w:r>
-      <w:r>
-        <w:t>test</w:t>
-      </w:r>
-      <w:r>
-        <w:t>eur</w:t>
-      </w:r>
-      <w:r>
-        <w:t>s</w:t>
-      </w:r>
-      <w:r>
-        <w:t xml:space="preserve">, </w:t>
-      </w:r>
-      <w:r>
-        <w:t>« Mr » étudi</w:t>
-      </w:r>
-      <w:r>
-        <w:t>ante</w:t>
-      </w:r>
-      <w:r>
-        <w:t xml:space="preserve"> </w:t>
-      </w:r>
-      <w:r>
-        <w:t>en</w:t>
-      </w:r>
-      <w:r>
-        <w:t xml:space="preserve"> arts plastiques</w:t>
-      </w:r>
-      <w:r>
-        <w:t xml:space="preserve"> pour ses réactions à mes couleurs</w:t>
-      </w:r>
-      <w:r>
-        <w:t xml:space="preserve">. </w:t>
-      </w:r>
-      <w:r>
-        <w:t>L</w:t>
-      </w:r>
-      <w:r>
-        <w:t>es réactions reçues</w:t>
-      </w:r>
-      <w:r>
-        <w:t xml:space="preserve"> </w:t>
-      </w:r>
-      <w:r>
-        <w:t xml:space="preserve">du </w:t>
-      </w:r>
-      <w:r>
-        <w:t>Discord</w:t>
-      </w:r>
-      <w:r>
-        <w:t xml:space="preserve"> de Tabletopia, du </w:t>
-      </w:r>
-      <w:r>
-        <w:t xml:space="preserve">forum </w:t>
-      </w:r>
-      <w:r>
-        <w:t xml:space="preserve">« abstract </w:t>
-      </w:r>
-      <w:proofErr w:type="spellStart"/>
-      <w:r>
-        <w:t>game</w:t>
-      </w:r>
-      <w:proofErr w:type="spellEnd"/>
-      <w:r>
-        <w:t xml:space="preserve"> » </w:t>
-      </w:r>
-      <w:r>
-        <w:t>de « </w:t>
-      </w:r>
-      <w:proofErr w:type="spellStart"/>
-      <w:r>
-        <w:t>Board</w:t>
-      </w:r>
-      <w:proofErr w:type="spellEnd"/>
-      <w:r>
-        <w:t xml:space="preserve"> Game Geek » </w:t>
-      </w:r>
-      <w:r>
-        <w:t xml:space="preserve">et surtout du groupe Facebook de </w:t>
-      </w:r>
-      <w:r>
-        <w:t>« </w:t>
-      </w:r>
-      <w:r>
-        <w:t>La LEAF</w:t>
-      </w:r>
-      <w:r>
-        <w:t> »</w:t>
-      </w:r>
-      <w:r>
-        <w:t xml:space="preserve"> ont été inestimables</w:t>
-      </w:r>
-      <w:r>
-        <w:t xml:space="preserve">. </w:t>
-      </w:r>
-      <w:r>
-        <w:t>Remerciements spéciaux à mon fils « C</w:t>
-      </w:r>
-      <w:r>
-        <w:t>r</w:t>
-      </w:r>
-      <w:r>
-        <w:t> » pour s</w:t>
-      </w:r>
-      <w:r>
-        <w:t>on implication dans les</w:t>
-      </w:r>
-      <w:r>
-        <w:t xml:space="preserve"> version</w:t>
-      </w:r>
-      <w:r>
-        <w:t>s</w:t>
-      </w:r>
-      <w:r>
-        <w:t xml:space="preserve"> </w:t>
-      </w:r>
-      <w:r>
-        <w:t>successives</w:t>
-      </w:r>
-      <w:r>
-        <w:t xml:space="preserve"> </w:t>
-      </w:r>
-      <w:r>
-        <w:t>des règles.</w:t>
-      </w:r>
-      <w:r>
-        <w:t xml:space="preserve"> Enfin, mon petit monde s’est élargi grâce à l’audace de « Fr » pour éditer le jeu JERSI, et au préalable, l’éprouver et l’améliorer par ses suggestions et par son </w:t>
-      </w:r>
-      <w:r>
-        <w:t>groupe</w:t>
-      </w:r>
-      <w:r>
-        <w:t xml:space="preserve"> de testeurs ; je le remercie vivement !</w:t>
-      </w:r>
-    </w:p>
-    <w:p>
-      <w:pPr>
-        <w:pStyle w:val="Titre1"/>
-        <w:rPr>
-          <w:rStyle w:val="Titre1Car"/>
-          <w:b/>
-          <w:lang w:val="fr-FR"/>
-        </w:rPr>
-      </w:pPr>
-      <w:bookmarkStart w:id="23" w:name="_Toc40687027"/>
-      <w:bookmarkEnd w:id="22"/>
-      <w:r>
-        <w:rPr>
-          <w:rStyle w:val="Titre1Car"/>
-          <w:b/>
-          <w:lang w:val="fr-FR"/>
-        </w:rPr>
-        <w:t>Copyright</w:t>
-      </w:r>
       <w:bookmarkEnd w:id="23"/>
     </w:p>
     <w:p>
-      <w:r>
-        <w:rPr>
-          <w:noProof/>
-        </w:rPr>
-        <w:drawing>
-          <wp:inline distT="0" distB="0" distL="0" distR="0" wp14:anchorId="472BAFD7" wp14:editId="7A8CE11B">
-            <wp:extent cx="840105" cy="295910"/>
-            <wp:effectExtent l="0" t="0" r="0" b="8890"/>
-            <wp:docPr id="700" name="Image 700" descr="Licence Creative Commons">
-              <a:hlinkClick xmlns:a="http://schemas.openxmlformats.org/drawingml/2006/main" r:id="rId53"/>
-            </wp:docPr>
-            <wp:cNvGraphicFramePr>
-              <a:graphicFrameLocks xmlns:a="http://schemas.openxmlformats.org/drawingml/2006/main" noChangeAspect="1"/>
-            </wp:cNvGraphicFramePr>
-            <a:graphic xmlns:a="http://schemas.openxmlformats.org/drawingml/2006/main">
-              <a:graphicData uri="http://schemas.openxmlformats.org/drawingml/2006/picture">
-                <pic:pic xmlns:pic="http://schemas.openxmlformats.org/drawingml/2006/picture">
-                  <pic:nvPicPr>
-                    <pic:cNvPr id="700" name="Image 700" descr="Licence Creative Commons">
-                      <a:hlinkClick r:id="rId53"/>
-                    </pic:cNvPr>
-                    <pic:cNvPicPr>
-                      <a:picLocks noChangeAspect="1" noChangeArrowheads="1"/>
-                    </pic:cNvPicPr>
-                  </pic:nvPicPr>
-                  <pic:blipFill>
-                    <a:blip r:embed="rId54">
-                      <a:extLst>
-                        <a:ext uri="{28A0092B-C50C-407E-A947-70E740481C1C}">
-                          <a14:useLocalDpi xmlns:a14="http://schemas.microsoft.com/office/drawing/2010/main" val="0"/>
-                        </a:ext>
-                      </a:extLst>
-                    </a:blip>
-                    <a:srcRect/>
-                    <a:stretch>
-                      <a:fillRect/>
-                    </a:stretch>
-                  </pic:blipFill>
-                  <pic:spPr bwMode="auto">
-                    <a:xfrm>
-                      <a:off x="0" y="0"/>
-                      <a:ext cx="840105" cy="295910"/>
-                    </a:xfrm>
-                    <a:prstGeom prst="rect">
-                      <a:avLst/>
-                    </a:prstGeom>
-                    <a:noFill/>
-                    <a:ln>
-                      <a:noFill/>
-                    </a:ln>
-                  </pic:spPr>
-                </pic:pic>
-              </a:graphicData>
-            </a:graphic>
-          </wp:inline>
-        </w:drawing>
+      <w:bookmarkStart w:id="24" w:name="_Hlk32770468"/>
+      <w:r>
+        <w:t>Je remercie ma femme « P</w:t>
+      </w:r>
+      <w:r>
+        <w:t>t</w:t>
+      </w:r>
+      <w:r>
+        <w:t> »</w:t>
+      </w:r>
+      <w:r>
+        <w:t xml:space="preserve"> et</w:t>
+      </w:r>
+      <w:r>
+        <w:t xml:space="preserve"> mes enfants</w:t>
+      </w:r>
+      <w:r>
+        <w:t>,</w:t>
+      </w:r>
+      <w:r>
+        <w:t xml:space="preserve"> « A</w:t>
+      </w:r>
+      <w:r>
+        <w:t>d</w:t>
+      </w:r>
+      <w:r>
+        <w:t> » et « C</w:t>
+      </w:r>
+      <w:r>
+        <w:t>r</w:t>
+      </w:r>
+      <w:r>
+        <w:t> »</w:t>
+      </w:r>
+      <w:r>
+        <w:t>,</w:t>
+      </w:r>
+      <w:r>
+        <w:t xml:space="preserve"> pour leur patience, </w:t>
+      </w:r>
+      <w:r>
+        <w:t>mes collègues « A</w:t>
+      </w:r>
+      <w:r>
+        <w:t>l</w:t>
+      </w:r>
+      <w:r>
+        <w:t> »</w:t>
+      </w:r>
+      <w:r>
+        <w:t>, « At »</w:t>
+      </w:r>
+      <w:r>
+        <w:t xml:space="preserve"> et « </w:t>
+      </w:r>
+      <w:proofErr w:type="spellStart"/>
+      <w:r>
+        <w:t>B</w:t>
+      </w:r>
+      <w:r>
+        <w:t>n</w:t>
+      </w:r>
+      <w:proofErr w:type="spellEnd"/>
+      <w:r>
+        <w:t xml:space="preserve"> », </w:t>
+      </w:r>
+      <w:r>
+        <w:t>en tant que</w:t>
+      </w:r>
+      <w:r>
+        <w:t xml:space="preserve"> premi</w:t>
+      </w:r>
+      <w:r>
+        <w:t>e</w:t>
+      </w:r>
+      <w:r>
+        <w:t>r</w:t>
+      </w:r>
+      <w:r>
+        <w:t xml:space="preserve">s </w:t>
+      </w:r>
+      <w:r>
+        <w:t>test</w:t>
+      </w:r>
+      <w:r>
+        <w:t>eur</w:t>
+      </w:r>
+      <w:r>
+        <w:t>s</w:t>
+      </w:r>
+      <w:r>
+        <w:t xml:space="preserve">, </w:t>
+      </w:r>
+      <w:r>
+        <w:t>« Mr » étudi</w:t>
+      </w:r>
+      <w:r>
+        <w:t>ante</w:t>
       </w:r>
       <w:r>
         <w:t xml:space="preserve"> </w:t>
       </w:r>
       <w:r>
-        <w:t xml:space="preserve">Copyright </w:t>
-      </w:r>
-      <w:r>
-        <w:t xml:space="preserve">© </w:t>
-      </w:r>
-      <w:r>
-        <w:t>20</w:t>
-      </w:r>
-      <w:r>
-        <w:t>20</w:t>
-      </w:r>
-      <w:r>
-        <w:t xml:space="preserve"> Lucas </w:t>
+        <w:t>en</w:t>
+      </w:r>
+      <w:r>
+        <w:t xml:space="preserve"> arts plastiques</w:t>
+      </w:r>
+      <w:r>
+        <w:t xml:space="preserve"> pour ses réactions à mes couleurs</w:t>
+      </w:r>
+      <w:r>
+        <w:t xml:space="preserve">. </w:t>
+      </w:r>
+      <w:r>
+        <w:t>L</w:t>
+      </w:r>
+      <w:r>
+        <w:t>es réactions reçues</w:t>
+      </w:r>
+      <w:r>
+        <w:t xml:space="preserve"> </w:t>
+      </w:r>
+      <w:r>
+        <w:t xml:space="preserve">du </w:t>
+      </w:r>
+      <w:r>
+        <w:t>Discord</w:t>
+      </w:r>
+      <w:r>
+        <w:t xml:space="preserve"> de Tabletopia, du </w:t>
+      </w:r>
+      <w:r>
+        <w:t xml:space="preserve">forum </w:t>
+      </w:r>
+      <w:r>
+        <w:t xml:space="preserve">« abstract </w:t>
       </w:r>
       <w:proofErr w:type="spellStart"/>
       <w:r>
-        <w:t>Borboleta</w:t>
+        <w:t>game</w:t>
       </w:r>
       <w:proofErr w:type="spellEnd"/>
-    </w:p>
-    <w:p>
-      <w:pPr>
-        <w:rPr>
-          <w:rFonts w:cstheme="minorHAnsi"/>
-          <w:color w:val="464646"/>
-        </w:rPr>
-      </w:pPr>
-      <w:r>
-        <w:rPr>
-          <w:rFonts w:cstheme="minorHAnsi"/>
-          <w:color w:val="000000" w:themeColor="text1"/>
-        </w:rPr>
-        <w:t xml:space="preserve">JERSI, règles d'un jeu </w:t>
-      </w:r>
-      <w:r>
-        <w:rPr>
-          <w:rFonts w:cstheme="minorHAnsi"/>
-          <w:color w:val="000000" w:themeColor="text1"/>
-        </w:rPr>
-        <w:t>de stratégie</w:t>
-      </w:r>
-      <w:r>
-        <w:rPr>
-          <w:rFonts w:cstheme="minorHAnsi"/>
-          <w:color w:val="000000" w:themeColor="text1"/>
-        </w:rPr>
-        <w:t xml:space="preserve"> pour </w:t>
-      </w:r>
-      <w:r>
-        <w:rPr>
-          <w:rFonts w:cstheme="minorHAnsi"/>
-          <w:color w:val="000000" w:themeColor="text1"/>
-        </w:rPr>
-        <w:t>deux</w:t>
-      </w:r>
-      <w:r>
-        <w:rPr>
-          <w:rFonts w:cstheme="minorHAnsi"/>
-          <w:color w:val="000000" w:themeColor="text1"/>
-        </w:rPr>
-        <w:t xml:space="preserve"> joueurs</w:t>
-      </w:r>
-      <w:r>
-        <w:rPr>
-          <w:rFonts w:cstheme="minorHAnsi"/>
-          <w:color w:val="000000" w:themeColor="text1"/>
-        </w:rPr>
-        <w:t>,</w:t>
-      </w:r>
-      <w:r>
-        <w:rPr>
-          <w:rFonts w:cstheme="minorHAnsi"/>
-          <w:color w:val="000000" w:themeColor="text1"/>
-        </w:rPr>
+      <w:r>
+        <w:t xml:space="preserve"> » </w:t>
+      </w:r>
+      <w:r>
+        <w:t>de « </w:t>
+      </w:r>
+      <w:proofErr w:type="spellStart"/>
+      <w:r>
+        <w:t>Board</w:t>
+      </w:r>
+      <w:proofErr w:type="spellEnd"/>
+      <w:r>
+        <w:t xml:space="preserve"> Game Geek » </w:t>
+      </w:r>
+      <w:r>
+        <w:t xml:space="preserve">et surtout du groupe Facebook de </w:t>
+      </w:r>
+      <w:r>
+        <w:t>« </w:t>
+      </w:r>
+      <w:r>
+        <w:t>La LEAF</w:t>
+      </w:r>
+      <w:r>
+        <w:t> »</w:t>
+      </w:r>
+      <w:r>
+        <w:t xml:space="preserve"> ont été inestimables</w:t>
+      </w:r>
+      <w:r>
+        <w:t xml:space="preserve">. </w:t>
+      </w:r>
+      <w:r>
+        <w:t>Remerciements spéciaux à mon fils « C</w:t>
+      </w:r>
+      <w:r>
+        <w:t>r</w:t>
+      </w:r>
+      <w:r>
+        <w:t> » pour s</w:t>
+      </w:r>
+      <w:r>
+        <w:t>on implication dans les</w:t>
+      </w:r>
+      <w:r>
+        <w:t xml:space="preserve"> version</w:t>
+      </w:r>
+      <w:r>
+        <w:t>s</w:t>
+      </w:r>
+      <w:r>
         <w:t xml:space="preserve"> </w:t>
       </w:r>
       <w:r>
-        <w:rPr>
-          <w:rFonts w:cstheme="minorHAnsi"/>
-          <w:color w:val="000000" w:themeColor="text1"/>
-        </w:rPr>
-        <w:t>de</w:t>
-      </w:r>
-      <w:r>
-        <w:rPr>
-          <w:rFonts w:cstheme="minorHAnsi"/>
-          <w:color w:val="000000" w:themeColor="text1"/>
-        </w:rPr>
+        <w:t>successives</w:t>
+      </w:r>
+      <w:r>
         <w:t xml:space="preserve"> </w:t>
       </w:r>
       <w:r>
-        <w:rPr>
-          <w:color w:val="000000" w:themeColor="text1"/>
-        </w:rPr>
-        <w:t xml:space="preserve">Lucas </w:t>
-      </w:r>
-      <w:proofErr w:type="spellStart"/>
-      <w:r>
-        <w:t>Borboleta</w:t>
-      </w:r>
-      <w:proofErr w:type="spellEnd"/>
-      <w:r>
-        <w:t xml:space="preserve"> </w:t>
-      </w:r>
-      <w:r>
-        <w:rPr>
-          <w:rFonts w:cstheme="minorHAnsi"/>
-          <w:color w:val="464646"/>
-        </w:rPr>
-        <w:t>(</w:t>
-      </w:r>
-      <w:hyperlink r:id="rId55" w:history="1">
-        <w:r>
-          <w:rPr>
-            <w:rStyle w:val="Lienhypertexte"/>
-            <w:rFonts w:cstheme="minorHAnsi"/>
-          </w:rPr>
-          <w:t>https://github.com/LucasBorboleta/jersi</w:t>
-        </w:r>
-      </w:hyperlink>
-      <w:r>
-        <w:rPr>
-          <w:rFonts w:cstheme="minorHAnsi"/>
-          <w:color w:val="464646"/>
-        </w:rPr>
-        <w:t xml:space="preserve">) </w:t>
-      </w:r>
-      <w:r>
-        <w:rPr>
-          <w:rFonts w:cstheme="minorHAnsi"/>
-          <w:color w:val="000000" w:themeColor="text1"/>
-        </w:rPr>
-        <w:t>est mis à disposition selon les termes de</w:t>
-      </w:r>
-      <w:r>
-        <w:rPr>
-          <w:color w:val="000000" w:themeColor="text1"/>
-        </w:rPr>
-        <w:t xml:space="preserve"> </w:t>
-      </w:r>
-      <w:r>
-        <w:rPr>
-          <w:rFonts w:cstheme="minorHAnsi"/>
-          <w:color w:val="000000" w:themeColor="text1"/>
-        </w:rPr>
-        <w:t>la licence Creative Commons Attribution - Pas d’Utilisation Commerciale - Partage dans les Mêmes Conditions 4.0 International</w:t>
-      </w:r>
-      <w:r>
-        <w:rPr>
-          <w:rFonts w:cstheme="minorHAnsi"/>
-          <w:color w:val="000000" w:themeColor="text1"/>
-        </w:rPr>
-        <w:t xml:space="preserve">. Pour afficher une copie de cette licence, visitez </w:t>
-      </w:r>
-      <w:hyperlink r:id="rId56" w:history="1">
-        <w:r>
-          <w:rPr>
-            <w:rStyle w:val="Lienhypertexte"/>
-            <w:rFonts w:cstheme="minorHAnsi"/>
-          </w:rPr>
-          <w:t>http://creativecommons.org/licenses/by-nc-sa/4.0/</w:t>
-        </w:r>
-      </w:hyperlink>
-      <w:r>
-        <w:rPr>
-          <w:rFonts w:cstheme="minorHAnsi"/>
-          <w:color w:val="464646"/>
-        </w:rPr>
-        <w:t>.</w:t>
-      </w:r>
-      <w:r>
-        <w:rPr>
-          <w:rFonts w:cstheme="minorHAnsi"/>
-          <w:color w:val="464646"/>
-        </w:rPr>
-        <w:t xml:space="preserve"> </w:t>
-      </w:r>
-    </w:p>
-    <w:p>
-      <w:pPr>
-        <w:rPr>
-          <w:rFonts w:cstheme="minorHAnsi"/>
-          <w:color w:val="464646"/>
-        </w:rPr>
-      </w:pPr>
-      <w:r>
-        <w:rPr>
-          <w:rFonts w:cstheme="minorHAnsi"/>
-          <w:color w:val="000000" w:themeColor="text1"/>
-        </w:rPr>
-        <w:t xml:space="preserve">Les autorisations au-delà du champ de cette licence peuvent être obtenues </w:t>
-      </w:r>
-      <w:r>
-        <w:rPr>
-          <w:rFonts w:cstheme="minorHAnsi"/>
-          <w:color w:val="464646"/>
-        </w:rPr>
-        <w:t>à</w:t>
-      </w:r>
-      <w:r>
-        <w:rPr>
-          <w:rFonts w:cstheme="minorHAnsi"/>
-          <w:color w:val="464646"/>
-        </w:rPr>
-        <w:t xml:space="preserve"> </w:t>
-      </w:r>
-      <w:hyperlink r:id="rId57" w:history="1">
-        <w:r>
-          <w:rPr>
-            <w:rStyle w:val="Lienhypertexte"/>
-            <w:rFonts w:cstheme="minorHAnsi"/>
-          </w:rPr>
-          <w:t>lucas.borboleta@free.fr</w:t>
-        </w:r>
-      </w:hyperlink>
-      <w:r>
-        <w:rPr>
-          <w:rFonts w:cstheme="minorHAnsi"/>
-          <w:color w:val="464646"/>
-        </w:rPr>
-        <w:t>.</w:t>
-      </w:r>
+        <w:t>des règles.</w:t>
+      </w:r>
+      <w:r>
+        <w:t xml:space="preserve"> Enfin, mon petit monde s’est élargi grâce à l’audace de « Fr » pour éditer le jeu JERSI, et au préalable, l’éprouver et l’améliorer par ses suggestions et par son </w:t>
+      </w:r>
+      <w:r>
+        <w:t>groupe</w:t>
+      </w:r>
+      <w:r>
+        <w:t xml:space="preserve"> de testeurs ; je le remercie vivement !</w:t>
+      </w:r>
+      <w:bookmarkEnd w:id="24"/>
     </w:p>
     <w:sectPr>
-      <w:footerReference w:type="default" r:id="rId58"/>
-      <w:footerReference w:type="first" r:id="rId59"/>
+      <w:footerReference w:type="default" r:id="rId57"/>
+      <w:footerReference w:type="first" r:id="rId58"/>
       <w:pgSz w:w="11906" w:h="16838"/>
       <w:pgMar w:top="720" w:right="720" w:bottom="720" w:left="720" w:header="0" w:footer="0" w:gutter="0"/>
       <w:cols w:space="1418"/>
@@ -14979,27 +14913,14 @@
         <w:r>
           <w:t>/</w:t>
         </w:r>
-        <w:r>
-          <w:fldChar w:fldCharType="begin"/>
-        </w:r>
-        <w:r>
-          <w:instrText xml:space="preserve"> NUMPAGES   \* MERGEFORMAT </w:instrText>
-        </w:r>
-        <w:r>
-          <w:fldChar w:fldCharType="separate"/>
-        </w:r>
-        <w:r>
-          <w:rPr>
-            <w:noProof/>
-          </w:rPr>
-          <w:t>4</w:t>
-        </w:r>
-        <w:r>
-          <w:rPr>
-            <w:noProof/>
-          </w:rPr>
-          <w:fldChar w:fldCharType="end"/>
-        </w:r>
+        <w:fldSimple w:instr=" NUMPAGES   \* MERGEFORMAT ">
+          <w:r>
+            <w:rPr>
+              <w:noProof/>
+            </w:rPr>
+            <w:t>4</w:t>
+          </w:r>
+        </w:fldSimple>
       </w:p>
     </w:sdtContent>
   </w:sdt>
@@ -15019,27 +14940,14 @@
       <w:pStyle w:val="En-tte"/>
       <w:jc w:val="center"/>
     </w:pPr>
-    <w:r>
-      <w:fldChar w:fldCharType="begin"/>
-    </w:r>
-    <w:r>
-      <w:instrText xml:space="preserve"> FILENAME \* MERGEFORMAT </w:instrText>
-    </w:r>
-    <w:r>
-      <w:fldChar w:fldCharType="separate"/>
-    </w:r>
-    <w:r>
-      <w:rPr>
-        <w:noProof/>
-      </w:rPr>
-      <w:t>Jersi-les-regles</w:t>
-    </w:r>
-    <w:r>
-      <w:rPr>
-        <w:noProof/>
-      </w:rPr>
-      <w:fldChar w:fldCharType="end"/>
-    </w:r>
+    <w:fldSimple w:instr=" FILENAME \* MERGEFORMAT ">
+      <w:r>
+        <w:rPr>
+          <w:noProof/>
+        </w:rPr>
+        <w:t>Jersi-les-regles</w:t>
+      </w:r>
+    </w:fldSimple>
   </w:p>
 </w:ftr>
 </file>
@@ -18908,7 +18816,7 @@
 </file>
 
 <file path=customXml/itemProps1.xml><?xml version="1.0" encoding="utf-8"?>
-<ds:datastoreItem xmlns:ds="http://schemas.openxmlformats.org/officeDocument/2006/customXml" ds:itemID="{6ECC03C0-A7A1-4946-BEDC-9328612A3171}">
+<ds:datastoreItem xmlns:ds="http://schemas.openxmlformats.org/officeDocument/2006/customXml" ds:itemID="{5014C872-322F-484A-B8B6-0818BC4141D6}">
   <ds:schemaRefs>
     <ds:schemaRef ds:uri="http://schemas.openxmlformats.org/officeDocument/2006/bibliography"/>
   </ds:schemaRefs>

</xml_diff>

<commit_message>
Revert "Minor typo fix"
This reverts commit 69451dd534ae1cdbb6fb286012f182509e474ec3.
</commit_message>
<xml_diff>
--- a/Jersi-les-regles.docx
+++ b/Jersi-les-regles.docx
@@ -6183,13 +6183,7 @@
               <w:t>e étape</w:t>
             </w:r>
             <w:r>
-              <w:t xml:space="preserve"> </w:t>
-            </w:r>
-            <w:r>
-              <w:t xml:space="preserve">de </w:t>
-            </w:r>
-            <w:r>
-              <w:t>déplacement est interdit.</w:t>
+              <w:t xml:space="preserve"> déplacement est interdit.</w:t>
             </w:r>
           </w:p>
           <w:p>
@@ -15395,8 +15389,21 @@
                 <w:sz w:val="18"/>
                 <w:szCs w:val="18"/>
               </w:rPr>
-              <w:t>f4=d3!</w:t>
-            </w:r>
+              <w:t>f4=d</w:t>
+            </w:r>
+            <w:proofErr w:type="gramStart"/>
+            <w:r>
+              <w:rPr>
+                <w:rFonts w:ascii="Courier New" w:hAnsi="Courier New" w:cs="Courier New"/>
+                <w:b/>
+                <w:i/>
+                <w:iCs/>
+                <w:sz w:val="18"/>
+                <w:szCs w:val="18"/>
+              </w:rPr>
+              <w:t>3!</w:t>
+            </w:r>
+            <w:proofErr w:type="gramEnd"/>
           </w:p>
           <w:p>
             <w:pPr>
@@ -15420,32 +15427,9 @@
                 <w:sz w:val="18"/>
                 <w:szCs w:val="18"/>
               </w:rPr>
-              <w:t xml:space="preserve">d5=d3!-e4     </w:t>
-            </w:r>
-            <w:r>
-              <w:rPr>
-                <w:rFonts w:ascii="Courier New" w:hAnsi="Courier New" w:cs="Courier New"/>
-                <w:b/>
-                <w:i/>
-                <w:iCs/>
-                <w:sz w:val="18"/>
-                <w:szCs w:val="18"/>
-              </w:rPr>
-              <w:t>M:f3/M:f4</w:t>
-            </w:r>
-          </w:p>
-          <w:p>
-            <w:pPr>
-              <w:spacing w:after="0"/>
-              <w:rPr>
-                <w:rFonts w:ascii="Courier New" w:hAnsi="Courier New" w:cs="Courier New"/>
-                <w:b/>
-                <w:i/>
-                <w:iCs/>
-                <w:sz w:val="18"/>
-                <w:szCs w:val="18"/>
-              </w:rPr>
-            </w:pPr>
+              <w:t>d5=d</w:t>
+            </w:r>
+            <w:proofErr w:type="gramStart"/>
             <w:r>
               <w:rPr>
                 <w:rFonts w:ascii="Courier New" w:hAnsi="Courier New" w:cs="Courier New"/>
@@ -15456,32 +15440,9 @@
                 <w:sz w:val="18"/>
                 <w:szCs w:val="18"/>
               </w:rPr>
-              <w:t xml:space="preserve">a4-a3=c2      </w:t>
-            </w:r>
-            <w:r>
-              <w:rPr>
-                <w:rFonts w:ascii="Courier New" w:hAnsi="Courier New" w:cs="Courier New"/>
-                <w:b/>
-                <w:i/>
-                <w:iCs/>
-                <w:sz w:val="18"/>
-                <w:szCs w:val="18"/>
-              </w:rPr>
-              <w:t>i1-i2=g3</w:t>
-            </w:r>
-          </w:p>
-          <w:p>
-            <w:pPr>
-              <w:spacing w:after="0"/>
-              <w:rPr>
-                <w:rFonts w:ascii="Courier New" w:hAnsi="Courier New" w:cs="Courier New"/>
-                <w:b/>
-                <w:i/>
-                <w:iCs/>
-                <w:sz w:val="18"/>
-                <w:szCs w:val="18"/>
-              </w:rPr>
-            </w:pPr>
+              <w:t>3!-</w:t>
+            </w:r>
+            <w:proofErr w:type="gramEnd"/>
             <w:r>
               <w:rPr>
                 <w:rFonts w:ascii="Courier New" w:hAnsi="Courier New" w:cs="Courier New"/>
@@ -15492,7 +15453,7 @@
                 <w:sz w:val="18"/>
                 <w:szCs w:val="18"/>
               </w:rPr>
-              <w:t xml:space="preserve">c2=e2         </w:t>
+              <w:t xml:space="preserve">e4     </w:t>
             </w:r>
             <w:r>
               <w:rPr>
@@ -15503,7 +15464,7 @@
                 <w:sz w:val="18"/>
                 <w:szCs w:val="18"/>
               </w:rPr>
-              <w:t>h1-h2=f1</w:t>
+              <w:t>M:f3/M:f4</w:t>
             </w:r>
           </w:p>
           <w:p>
@@ -15528,8 +15489,32 @@
                 <w:sz w:val="18"/>
                 <w:szCs w:val="18"/>
               </w:rPr>
-              <w:t xml:space="preserve">e2=g2-h2  </w:t>
-            </w:r>
+              <w:t xml:space="preserve">a4-a3=c2      </w:t>
+            </w:r>
+            <w:r>
+              <w:rPr>
+                <w:rFonts w:ascii="Courier New" w:hAnsi="Courier New" w:cs="Courier New"/>
+                <w:b/>
+                <w:i/>
+                <w:iCs/>
+                <w:sz w:val="18"/>
+                <w:szCs w:val="18"/>
+              </w:rPr>
+              <w:t>i1-i2=g3</w:t>
+            </w:r>
+          </w:p>
+          <w:p>
+            <w:pPr>
+              <w:spacing w:after="0"/>
+              <w:rPr>
+                <w:rFonts w:ascii="Courier New" w:hAnsi="Courier New" w:cs="Courier New"/>
+                <w:b/>
+                <w:i/>
+                <w:iCs/>
+                <w:sz w:val="18"/>
+                <w:szCs w:val="18"/>
+              </w:rPr>
+            </w:pPr>
             <w:r>
               <w:rPr>
                 <w:rFonts w:ascii="Courier New" w:hAnsi="Courier New" w:cs="Courier New"/>
@@ -15540,7 +15525,7 @@
                 <w:sz w:val="18"/>
                 <w:szCs w:val="18"/>
               </w:rPr>
-              <w:t xml:space="preserve">    </w:t>
+              <w:t xml:space="preserve">c2=e2         </w:t>
             </w:r>
             <w:r>
               <w:rPr>
@@ -15551,7 +15536,7 @@
                 <w:sz w:val="18"/>
                 <w:szCs w:val="18"/>
               </w:rPr>
-              <w:t>f1=h2!!-g2!/K:a2</w:t>
+              <w:t>h1-h2=f1</w:t>
             </w:r>
           </w:p>
           <w:p>
@@ -15576,7 +15561,19 @@
                 <w:sz w:val="18"/>
                 <w:szCs w:val="18"/>
               </w:rPr>
-              <w:t xml:space="preserve">e4-d3=f2      </w:t>
+              <w:t xml:space="preserve">e2=g2-h2  </w:t>
+            </w:r>
+            <w:r>
+              <w:rPr>
+                <w:rFonts w:ascii="Courier New" w:hAnsi="Courier New" w:cs="Courier New"/>
+                <w:b/>
+                <w:i/>
+                <w:iCs/>
+                <w:color w:val="FFFFFF" w:themeColor="background1"/>
+                <w:sz w:val="18"/>
+                <w:szCs w:val="18"/>
+              </w:rPr>
+              <w:t xml:space="preserve">    </w:t>
             </w:r>
             <w:r>
               <w:rPr>
@@ -15587,8 +15584,81 @@
                 <w:sz w:val="18"/>
                 <w:szCs w:val="18"/>
               </w:rPr>
-              <w:t>g2-f2!</w:t>
-            </w:r>
+              <w:t>f1=h</w:t>
+            </w:r>
+            <w:proofErr w:type="gramStart"/>
+            <w:r>
+              <w:rPr>
+                <w:rFonts w:ascii="Courier New" w:hAnsi="Courier New" w:cs="Courier New"/>
+                <w:b/>
+                <w:i/>
+                <w:iCs/>
+                <w:sz w:val="18"/>
+                <w:szCs w:val="18"/>
+              </w:rPr>
+              <w:t>2!!</w:t>
+            </w:r>
+            <w:proofErr w:type="gramEnd"/>
+            <w:r>
+              <w:rPr>
+                <w:rFonts w:ascii="Courier New" w:hAnsi="Courier New" w:cs="Courier New"/>
+                <w:b/>
+                <w:i/>
+                <w:iCs/>
+                <w:sz w:val="18"/>
+                <w:szCs w:val="18"/>
+              </w:rPr>
+              <w:t>-g2!/K:a2</w:t>
+            </w:r>
+          </w:p>
+          <w:p>
+            <w:pPr>
+              <w:spacing w:after="0"/>
+              <w:rPr>
+                <w:rFonts w:ascii="Courier New" w:hAnsi="Courier New" w:cs="Courier New"/>
+                <w:b/>
+                <w:i/>
+                <w:iCs/>
+                <w:sz w:val="18"/>
+                <w:szCs w:val="18"/>
+              </w:rPr>
+            </w:pPr>
+            <w:r>
+              <w:rPr>
+                <w:rFonts w:ascii="Courier New" w:hAnsi="Courier New" w:cs="Courier New"/>
+                <w:b/>
+                <w:i/>
+                <w:iCs/>
+                <w:color w:val="FFFFFF" w:themeColor="background1"/>
+                <w:sz w:val="18"/>
+                <w:szCs w:val="18"/>
+              </w:rPr>
+              <w:t xml:space="preserve">e4-d3=f2      </w:t>
+            </w:r>
+            <w:r>
+              <w:rPr>
+                <w:rFonts w:ascii="Courier New" w:hAnsi="Courier New" w:cs="Courier New"/>
+                <w:b/>
+                <w:i/>
+                <w:iCs/>
+                <w:sz w:val="18"/>
+                <w:szCs w:val="18"/>
+              </w:rPr>
+              <w:t>g2-f</w:t>
+            </w:r>
+            <w:proofErr w:type="gramStart"/>
+            <w:r>
+              <w:rPr>
+                <w:rFonts w:ascii="Courier New" w:hAnsi="Courier New" w:cs="Courier New"/>
+                <w:b/>
+                <w:i/>
+                <w:iCs/>
+                <w:sz w:val="18"/>
+                <w:szCs w:val="18"/>
+              </w:rPr>
+              <w:t>2!</w:t>
+            </w:r>
+            <w:proofErr w:type="gramEnd"/>
           </w:p>
           <w:p>
             <w:pPr>
@@ -15878,6 +15948,7 @@
                 <w:szCs w:val="18"/>
               </w:rPr>
             </w:pPr>
+            <w:proofErr w:type="gramStart"/>
             <w:r>
               <w:rPr>
                 <w:rFonts w:ascii="Courier New" w:hAnsi="Courier New" w:cs="Courier New"/>
@@ -15888,7 +15959,20 @@
                 <w:sz w:val="18"/>
                 <w:szCs w:val="18"/>
               </w:rPr>
-              <w:t xml:space="preserve">M:d4/M:d5     </w:t>
+              <w:t>M:d</w:t>
+            </w:r>
+            <w:proofErr w:type="gramEnd"/>
+            <w:r>
+              <w:rPr>
+                <w:rFonts w:ascii="Courier New" w:hAnsi="Courier New" w:cs="Courier New"/>
+                <w:b/>
+                <w:i/>
+                <w:iCs/>
+                <w:color w:val="FFFFFF" w:themeColor="background1"/>
+                <w:sz w:val="18"/>
+                <w:szCs w:val="18"/>
+              </w:rPr>
+              <w:t xml:space="preserve">4/M:d5     </w:t>
             </w:r>
             <w:r>
               <w:rPr>
@@ -15961,32 +16045,9 @@
                 <w:sz w:val="18"/>
                 <w:szCs w:val="18"/>
               </w:rPr>
-              <w:t xml:space="preserve">d7=f8-f7!     </w:t>
-            </w:r>
-            <w:r>
-              <w:rPr>
-                <w:rFonts w:ascii="Courier New" w:hAnsi="Courier New" w:cs="Courier New"/>
-                <w:b/>
-                <w:i/>
-                <w:iCs/>
-                <w:sz w:val="18"/>
-                <w:szCs w:val="18"/>
-              </w:rPr>
-              <w:t>g6=g7-f8!</w:t>
-            </w:r>
-          </w:p>
-          <w:p>
-            <w:pPr>
-              <w:spacing w:after="0"/>
-              <w:rPr>
-                <w:rFonts w:ascii="Courier New" w:hAnsi="Courier New" w:cs="Courier New"/>
-                <w:b/>
-                <w:i/>
-                <w:iCs/>
-                <w:sz w:val="18"/>
-                <w:szCs w:val="18"/>
-              </w:rPr>
-            </w:pPr>
+              <w:t>d7=f8-f</w:t>
+            </w:r>
+            <w:proofErr w:type="gramStart"/>
             <w:r>
               <w:rPr>
                 <w:rFonts w:ascii="Courier New" w:hAnsi="Courier New" w:cs="Courier New"/>
@@ -15997,7 +16058,20 @@
                 <w:sz w:val="18"/>
                 <w:szCs w:val="18"/>
               </w:rPr>
-              <w:t xml:space="preserve">f7-f8!        </w:t>
+              <w:t>7!</w:t>
+            </w:r>
+            <w:proofErr w:type="gramEnd"/>
+            <w:r>
+              <w:rPr>
+                <w:rFonts w:ascii="Courier New" w:hAnsi="Courier New" w:cs="Courier New"/>
+                <w:b/>
+                <w:i/>
+                <w:iCs/>
+                <w:color w:val="FFFFFF" w:themeColor="background1"/>
+                <w:sz w:val="18"/>
+                <w:szCs w:val="18"/>
+              </w:rPr>
+              <w:t xml:space="preserve">     </w:t>
             </w:r>
             <w:r>
               <w:rPr>
@@ -16008,8 +16082,96 @@
                 <w:sz w:val="18"/>
                 <w:szCs w:val="18"/>
               </w:rPr>
-              <w:t>h8-g7=f8!</w:t>
-            </w:r>
+              <w:t>g6=g7-f</w:t>
+            </w:r>
+            <w:proofErr w:type="gramStart"/>
+            <w:r>
+              <w:rPr>
+                <w:rFonts w:ascii="Courier New" w:hAnsi="Courier New" w:cs="Courier New"/>
+                <w:b/>
+                <w:i/>
+                <w:iCs/>
+                <w:sz w:val="18"/>
+                <w:szCs w:val="18"/>
+              </w:rPr>
+              <w:t>8!</w:t>
+            </w:r>
+            <w:proofErr w:type="gramEnd"/>
+          </w:p>
+          <w:p>
+            <w:pPr>
+              <w:spacing w:after="0"/>
+              <w:rPr>
+                <w:rFonts w:ascii="Courier New" w:hAnsi="Courier New" w:cs="Courier New"/>
+                <w:b/>
+                <w:i/>
+                <w:iCs/>
+                <w:sz w:val="18"/>
+                <w:szCs w:val="18"/>
+              </w:rPr>
+            </w:pPr>
+            <w:r>
+              <w:rPr>
+                <w:rFonts w:ascii="Courier New" w:hAnsi="Courier New" w:cs="Courier New"/>
+                <w:b/>
+                <w:i/>
+                <w:iCs/>
+                <w:color w:val="FFFFFF" w:themeColor="background1"/>
+                <w:sz w:val="18"/>
+                <w:szCs w:val="18"/>
+              </w:rPr>
+              <w:t>f7-f</w:t>
+            </w:r>
+            <w:proofErr w:type="gramStart"/>
+            <w:r>
+              <w:rPr>
+                <w:rFonts w:ascii="Courier New" w:hAnsi="Courier New" w:cs="Courier New"/>
+                <w:b/>
+                <w:i/>
+                <w:iCs/>
+                <w:color w:val="FFFFFF" w:themeColor="background1"/>
+                <w:sz w:val="18"/>
+                <w:szCs w:val="18"/>
+              </w:rPr>
+              <w:t>8!</w:t>
+            </w:r>
+            <w:proofErr w:type="gramEnd"/>
+            <w:r>
+              <w:rPr>
+                <w:rFonts w:ascii="Courier New" w:hAnsi="Courier New" w:cs="Courier New"/>
+                <w:b/>
+                <w:i/>
+                <w:iCs/>
+                <w:color w:val="FFFFFF" w:themeColor="background1"/>
+                <w:sz w:val="18"/>
+                <w:szCs w:val="18"/>
+              </w:rPr>
+              <w:t xml:space="preserve">        </w:t>
+            </w:r>
+            <w:r>
+              <w:rPr>
+                <w:rFonts w:ascii="Courier New" w:hAnsi="Courier New" w:cs="Courier New"/>
+                <w:b/>
+                <w:i/>
+                <w:iCs/>
+                <w:sz w:val="18"/>
+                <w:szCs w:val="18"/>
+              </w:rPr>
+              <w:t>h8-g7=f</w:t>
+            </w:r>
+            <w:proofErr w:type="gramStart"/>
+            <w:r>
+              <w:rPr>
+                <w:rFonts w:ascii="Courier New" w:hAnsi="Courier New" w:cs="Courier New"/>
+                <w:b/>
+                <w:i/>
+                <w:iCs/>
+                <w:sz w:val="18"/>
+                <w:szCs w:val="18"/>
+              </w:rPr>
+              <w:t>8!</w:t>
+            </w:r>
+            <w:proofErr w:type="gramEnd"/>
           </w:p>
           <w:p>
             <w:pPr>
@@ -16122,12 +16284,10 @@
                 <w:sz w:val="18"/>
                 <w:szCs w:val="18"/>
               </w:rPr>
-              <w:t>f8=d7-c6!</w:t>
-            </w:r>
-          </w:p>
-          <w:p>
-            <w:pPr>
-              <w:spacing w:after="0"/>
+              <w:t>f8=d7-c</w:t>
+            </w:r>
+            <w:proofErr w:type="gramStart"/>
+            <w:r>
               <w:rPr>
                 <w:rFonts w:ascii="Courier New" w:hAnsi="Courier New" w:cs="Courier New"/>
                 <w:b/>
@@ -16137,6 +16297,22 @@
                 <w:sz w:val="18"/>
                 <w:szCs w:val="18"/>
               </w:rPr>
+              <w:t>6!</w:t>
+            </w:r>
+            <w:proofErr w:type="gramEnd"/>
+          </w:p>
+          <w:p>
+            <w:pPr>
+              <w:spacing w:after="0"/>
+              <w:rPr>
+                <w:rFonts w:ascii="Courier New" w:hAnsi="Courier New" w:cs="Courier New"/>
+                <w:b/>
+                <w:i/>
+                <w:iCs/>
+                <w:color w:val="000000" w:themeColor="text1"/>
+                <w:sz w:val="18"/>
+                <w:szCs w:val="18"/>
+              </w:rPr>
             </w:pPr>
             <w:r>
               <w:rPr>
@@ -16148,7 +16324,33 @@
                 <w:sz w:val="18"/>
                 <w:szCs w:val="18"/>
               </w:rPr>
-              <w:t xml:space="preserve">a7=c6!-d7!    </w:t>
+              <w:t>a7=c</w:t>
+            </w:r>
+            <w:proofErr w:type="gramStart"/>
+            <w:r>
+              <w:rPr>
+                <w:rFonts w:ascii="Courier New" w:hAnsi="Courier New" w:cs="Courier New"/>
+                <w:b/>
+                <w:i/>
+                <w:iCs/>
+                <w:color w:val="FFFFFF" w:themeColor="background1"/>
+                <w:sz w:val="18"/>
+                <w:szCs w:val="18"/>
+              </w:rPr>
+              <w:t>6!-</w:t>
+            </w:r>
+            <w:proofErr w:type="gramEnd"/>
+            <w:r>
+              <w:rPr>
+                <w:rFonts w:ascii="Courier New" w:hAnsi="Courier New" w:cs="Courier New"/>
+                <w:b/>
+                <w:i/>
+                <w:iCs/>
+                <w:color w:val="FFFFFF" w:themeColor="background1"/>
+                <w:sz w:val="18"/>
+                <w:szCs w:val="18"/>
+              </w:rPr>
+              <w:t xml:space="preserve">d7!    </w:t>
             </w:r>
             <w:r>
               <w:rPr>
@@ -16160,7 +16362,33 @@
                 <w:sz w:val="18"/>
                 <w:szCs w:val="18"/>
               </w:rPr>
-              <w:t>f6=d7!=e7</w:t>
+              <w:t>f6=d</w:t>
+            </w:r>
+            <w:proofErr w:type="gramStart"/>
+            <w:r>
+              <w:rPr>
+                <w:rFonts w:ascii="Courier New" w:hAnsi="Courier New" w:cs="Courier New"/>
+                <w:b/>
+                <w:i/>
+                <w:iCs/>
+                <w:color w:val="000000" w:themeColor="text1"/>
+                <w:sz w:val="18"/>
+                <w:szCs w:val="18"/>
+              </w:rPr>
+              <w:t>7!=</w:t>
+            </w:r>
+            <w:proofErr w:type="gramEnd"/>
+            <w:r>
+              <w:rPr>
+                <w:rFonts w:ascii="Courier New" w:hAnsi="Courier New" w:cs="Courier New"/>
+                <w:b/>
+                <w:i/>
+                <w:iCs/>
+                <w:color w:val="000000" w:themeColor="text1"/>
+                <w:sz w:val="18"/>
+                <w:szCs w:val="18"/>
+              </w:rPr>
+              <w:t>e7</w:t>
             </w:r>
           </w:p>
         </w:tc>
@@ -16416,6 +16644,7 @@
                 <w:szCs w:val="18"/>
               </w:rPr>
             </w:pPr>
+            <w:proofErr w:type="gramStart"/>
             <w:r>
               <w:rPr>
                 <w:rFonts w:ascii="Courier New" w:hAnsi="Courier New" w:cs="Courier New"/>
@@ -16426,7 +16655,20 @@
                 <w:sz w:val="18"/>
                 <w:szCs w:val="18"/>
               </w:rPr>
-              <w:t xml:space="preserve">W:c7/W:b7     </w:t>
+              <w:t>W:</w:t>
+            </w:r>
+            <w:proofErr w:type="gramEnd"/>
+            <w:r>
+              <w:rPr>
+                <w:rFonts w:ascii="Courier New" w:hAnsi="Courier New" w:cs="Courier New"/>
+                <w:b/>
+                <w:i/>
+                <w:iCs/>
+                <w:color w:val="FFFFFF" w:themeColor="background1"/>
+                <w:sz w:val="18"/>
+                <w:szCs w:val="18"/>
+              </w:rPr>
+              <w:t xml:space="preserve">c7/W:b7     </w:t>
             </w:r>
             <w:r>
               <w:rPr>
@@ -16476,12 +16718,10 @@
                 <w:sz w:val="18"/>
                 <w:szCs w:val="18"/>
               </w:rPr>
-              <w:t>e6-e7=e9!</w:t>
-            </w:r>
-          </w:p>
-          <w:p>
-            <w:pPr>
-              <w:spacing w:after="0"/>
+              <w:t>e6-e7=e</w:t>
+            </w:r>
+            <w:proofErr w:type="gramStart"/>
+            <w:r>
               <w:rPr>
                 <w:rFonts w:ascii="Courier New" w:hAnsi="Courier New" w:cs="Courier New"/>
                 <w:b/>
@@ -16491,6 +16731,22 @@
                 <w:sz w:val="18"/>
                 <w:szCs w:val="18"/>
               </w:rPr>
+              <w:t>9!</w:t>
+            </w:r>
+            <w:proofErr w:type="gramEnd"/>
+          </w:p>
+          <w:p>
+            <w:pPr>
+              <w:spacing w:after="0"/>
+              <w:rPr>
+                <w:rFonts w:ascii="Courier New" w:hAnsi="Courier New" w:cs="Courier New"/>
+                <w:b/>
+                <w:i/>
+                <w:iCs/>
+                <w:color w:val="000000" w:themeColor="text1"/>
+                <w:sz w:val="18"/>
+                <w:szCs w:val="18"/>
+              </w:rPr>
             </w:pPr>
             <w:r>
               <w:rPr>
@@ -16552,12 +16808,10 @@
                 <w:sz w:val="18"/>
                 <w:szCs w:val="18"/>
               </w:rPr>
-              <w:t>e3=c1-b1!</w:t>
-            </w:r>
-          </w:p>
-          <w:p>
-            <w:pPr>
-              <w:spacing w:after="0"/>
+              <w:t>e3=c1-b</w:t>
+            </w:r>
+            <w:proofErr w:type="gramStart"/>
+            <w:r>
               <w:rPr>
                 <w:rFonts w:ascii="Courier New" w:hAnsi="Courier New" w:cs="Courier New"/>
                 <w:b/>
@@ -16567,6 +16821,22 @@
                 <w:sz w:val="18"/>
                 <w:szCs w:val="18"/>
               </w:rPr>
+              <w:t>1!</w:t>
+            </w:r>
+            <w:proofErr w:type="gramEnd"/>
+          </w:p>
+          <w:p>
+            <w:pPr>
+              <w:spacing w:after="0"/>
+              <w:rPr>
+                <w:rFonts w:ascii="Courier New" w:hAnsi="Courier New" w:cs="Courier New"/>
+                <w:b/>
+                <w:i/>
+                <w:iCs/>
+                <w:color w:val="000000" w:themeColor="text1"/>
+                <w:sz w:val="18"/>
+                <w:szCs w:val="18"/>
+              </w:rPr>
             </w:pPr>
             <w:r>
               <w:rPr>
@@ -16616,7 +16886,33 @@
                 <w:sz w:val="18"/>
                 <w:szCs w:val="18"/>
               </w:rPr>
-              <w:t xml:space="preserve">d3-c3=c1!     </w:t>
+              <w:t>d3-c3=c</w:t>
+            </w:r>
+            <w:proofErr w:type="gramStart"/>
+            <w:r>
+              <w:rPr>
+                <w:rFonts w:ascii="Courier New" w:hAnsi="Courier New" w:cs="Courier New"/>
+                <w:b/>
+                <w:i/>
+                <w:iCs/>
+                <w:color w:val="FFFFFF" w:themeColor="background1"/>
+                <w:sz w:val="18"/>
+                <w:szCs w:val="18"/>
+              </w:rPr>
+              <w:t>1!</w:t>
+            </w:r>
+            <w:proofErr w:type="gramEnd"/>
+            <w:r>
+              <w:rPr>
+                <w:rFonts w:ascii="Courier New" w:hAnsi="Courier New" w:cs="Courier New"/>
+                <w:b/>
+                <w:i/>
+                <w:iCs/>
+                <w:color w:val="FFFFFF" w:themeColor="background1"/>
+                <w:sz w:val="18"/>
+                <w:szCs w:val="18"/>
+              </w:rPr>
+              <w:t xml:space="preserve">     </w:t>
             </w:r>
             <w:r>
               <w:rPr>
@@ -16644,6 +16940,7 @@
                 <w:szCs w:val="18"/>
               </w:rPr>
             </w:pPr>
+            <w:proofErr w:type="gramStart"/>
             <w:r>
               <w:rPr>
                 <w:rFonts w:ascii="Courier New" w:hAnsi="Courier New" w:cs="Courier New"/>
@@ -16654,7 +16951,20 @@
                 <w:sz w:val="18"/>
                 <w:szCs w:val="18"/>
               </w:rPr>
-              <w:t xml:space="preserve">M:b6/M:b7     </w:t>
+              <w:t>M:b</w:t>
+            </w:r>
+            <w:proofErr w:type="gramEnd"/>
+            <w:r>
+              <w:rPr>
+                <w:rFonts w:ascii="Courier New" w:hAnsi="Courier New" w:cs="Courier New"/>
+                <w:b/>
+                <w:i/>
+                <w:iCs/>
+                <w:color w:val="FFFFFF" w:themeColor="background1"/>
+                <w:sz w:val="18"/>
+                <w:szCs w:val="18"/>
+              </w:rPr>
+              <w:t xml:space="preserve">6/M:b7     </w:t>
             </w:r>
             <w:r>
               <w:rPr>
@@ -16692,7 +17002,33 @@
                 <w:sz w:val="18"/>
                 <w:szCs w:val="18"/>
               </w:rPr>
-              <w:t xml:space="preserve">c1=b1!        </w:t>
+              <w:t>c1=b</w:t>
+            </w:r>
+            <w:proofErr w:type="gramStart"/>
+            <w:r>
+              <w:rPr>
+                <w:rFonts w:ascii="Courier New" w:hAnsi="Courier New" w:cs="Courier New"/>
+                <w:b/>
+                <w:i/>
+                <w:iCs/>
+                <w:color w:val="FFFFFF" w:themeColor="background1"/>
+                <w:sz w:val="18"/>
+                <w:szCs w:val="18"/>
+              </w:rPr>
+              <w:t>1!</w:t>
+            </w:r>
+            <w:proofErr w:type="gramEnd"/>
+            <w:r>
+              <w:rPr>
+                <w:rFonts w:ascii="Courier New" w:hAnsi="Courier New" w:cs="Courier New"/>
+                <w:b/>
+                <w:i/>
+                <w:iCs/>
+                <w:color w:val="FFFFFF" w:themeColor="background1"/>
+                <w:sz w:val="18"/>
+                <w:szCs w:val="18"/>
+              </w:rPr>
+              <w:t xml:space="preserve">        </w:t>
             </w:r>
             <w:r>
               <w:rPr>
@@ -17076,14 +17412,30 @@
         <w:r>
           <w:t>/</w:t>
         </w:r>
-        <w:fldSimple w:instr=" NUMPAGES   \* MERGEFORMAT ">
-          <w:r>
-            <w:rPr>
-              <w:noProof/>
-            </w:rPr>
-            <w:t>4</w:t>
-          </w:r>
-        </w:fldSimple>
+        <w:r>
+          <w:fldChar w:fldCharType="begin"/>
+        </w:r>
+        <w:r>
+          <w:instrText xml:space="preserve"> NUMPAGES   \* M</w:instrText>
+        </w:r>
+        <w:r>
+          <w:instrText xml:space="preserve">ERGEFORMAT </w:instrText>
+        </w:r>
+        <w:r>
+          <w:fldChar w:fldCharType="separate"/>
+        </w:r>
+        <w:r>
+          <w:rPr>
+            <w:noProof/>
+          </w:rPr>
+          <w:t>4</w:t>
+        </w:r>
+        <w:r>
+          <w:rPr>
+            <w:noProof/>
+          </w:rPr>
+          <w:fldChar w:fldCharType="end"/>
+        </w:r>
       </w:p>
     </w:sdtContent>
   </w:sdt>
@@ -17103,14 +17455,27 @@
       <w:pStyle w:val="En-tte"/>
       <w:jc w:val="center"/>
     </w:pPr>
-    <w:fldSimple w:instr=" FILENAME \* MERGEFORMAT ">
-      <w:r>
-        <w:rPr>
-          <w:noProof/>
-        </w:rPr>
-        <w:t>Jersi-les-regles</w:t>
-      </w:r>
-    </w:fldSimple>
+    <w:r>
+      <w:fldChar w:fldCharType="begin"/>
+    </w:r>
+    <w:r>
+      <w:instrText xml:space="preserve"> FILENAME \* MERGEFORMAT </w:instrText>
+    </w:r>
+    <w:r>
+      <w:fldChar w:fldCharType="separate"/>
+    </w:r>
+    <w:r>
+      <w:rPr>
+        <w:noProof/>
+      </w:rPr>
+      <w:t>Jersi-les-regles</w:t>
+    </w:r>
+    <w:r>
+      <w:rPr>
+        <w:noProof/>
+      </w:rPr>
+      <w:fldChar w:fldCharType="end"/>
+    </w:r>
   </w:p>
 </w:ftr>
 </file>
@@ -17196,7 +17561,7 @@
         <v:path o:extrusionok="f" gradientshapeok="t" o:connecttype="rect"/>
         <o:lock v:ext="edit" aspectratio="t"/>
       </v:shapetype>
-      <v:shape id="_x0000_i1040" type="#_x0000_t75" style="width:1024.65pt;height:8in;visibility:visible;mso-wrap-style:square" o:bullet="t">
+      <v:shape id="_x0000_i1041" type="#_x0000_t75" style="width:1024.5pt;height:8in;visibility:visible;mso-wrap-style:square" o:bullet="t">
         <v:imagedata r:id="rId1" o:title=""/>
       </v:shape>
     </w:pict>

</xml_diff>

<commit_message>
Clarification of the rules
</commit_message>
<xml_diff>
--- a/Jersi-les-regles.docx
+++ b/Jersi-les-regles.docx
@@ -367,10 +367,7 @@
         <w:t xml:space="preserve">Ce document du </w:t>
       </w:r>
       <w:r>
-        <w:t>1</w:t>
-      </w:r>
-      <w:r>
-        <w:t>3</w:t>
+        <w:t>24</w:t>
       </w:r>
       <w:r>
         <w:t xml:space="preserve"> </w:t>
@@ -7287,64 +7284,252 @@
     </w:p>
     <w:p>
       <w:r>
-        <w:t>Le</w:t>
-      </w:r>
-      <w:r>
-        <w:t>s</w:t>
-      </w:r>
-      <w:r>
-        <w:t xml:space="preserve"> schéma</w:t>
-      </w:r>
-      <w:r>
-        <w:t>s</w:t>
-      </w:r>
-      <w:r>
-        <w:t xml:space="preserve"> </w:t>
-      </w:r>
-      <w:r>
-        <w:t xml:space="preserve">de la page 5 résument visuellement </w:t>
-      </w:r>
-      <w:r>
-        <w:t>le</w:t>
-      </w:r>
-      <w:r>
-        <w:t xml:space="preserve"> texte </w:t>
-      </w:r>
-      <w:r>
-        <w:t>ci-dessous</w:t>
-      </w:r>
-      <w:r>
-        <w:t xml:space="preserve"> </w:t>
-      </w:r>
-      <w:r>
-        <w:t>expliquant</w:t>
-      </w:r>
-      <w:r>
-        <w:t xml:space="preserve"> </w:t>
-      </w:r>
-      <w:r>
-        <w:t>les actions.</w:t>
+        <w:t>L</w:t>
+      </w:r>
+      <w:r>
+        <w:t>es descriptions détaillées suivent</w:t>
+      </w:r>
+      <w:r>
+        <w:t>.</w:t>
+      </w:r>
+      <w:r>
+        <w:t xml:space="preserve"> Elles sont complétées </w:t>
+      </w:r>
+      <w:r>
+        <w:t xml:space="preserve">visuellement </w:t>
+      </w:r>
+      <w:r>
+        <w:t>par les schémas de la page 5.</w:t>
       </w:r>
     </w:p>
     <w:p>
       <w:pPr>
         <w:pStyle w:val="Titre2"/>
       </w:pPr>
-      <w:bookmarkStart w:id="9" w:name="_Toc40687013"/>
-      <w:r>
-        <w:t xml:space="preserve">Déplacer un </w:t>
-      </w:r>
-      <w:r>
-        <w:t>cube</w:t>
-      </w:r>
-      <w:r>
-        <w:t xml:space="preserve"> ou une pile</w:t>
-      </w:r>
-      <w:bookmarkEnd w:id="9"/>
+      <w:r>
+        <w:t>P</w:t>
+      </w:r>
+      <w:r>
+        <w:t>ile</w:t>
+      </w:r>
+      <w:r>
+        <w:t>s autorisées</w:t>
+      </w:r>
     </w:p>
     <w:p>
       <w:r>
-        <w:t>Le joueur doit respecter les règles de déplacement suivantes :</w:t>
+        <w:t xml:space="preserve">Les piles </w:t>
+      </w:r>
+      <w:r>
+        <w:t>construites</w:t>
+      </w:r>
+      <w:r>
+        <w:t xml:space="preserve"> à la fin de chaque étape </w:t>
+      </w:r>
+      <w:r>
+        <w:t xml:space="preserve">d’action </w:t>
+      </w:r>
+      <w:r>
+        <w:t>doivent respecter les règles suivantes :</w:t>
+      </w:r>
+    </w:p>
+    <w:tbl>
+      <w:tblPr>
+        <w:tblStyle w:val="Grilledutableau"/>
+        <w:tblW w:w="0" w:type="auto"/>
+        <w:jc w:val="center"/>
+        <w:tblBorders>
+          <w:top w:val="single" w:sz="4" w:space="0" w:color="FFFFFF" w:themeColor="background1"/>
+          <w:left w:val="single" w:sz="4" w:space="0" w:color="FFFFFF" w:themeColor="background1"/>
+          <w:bottom w:val="single" w:sz="4" w:space="0" w:color="FFFFFF" w:themeColor="background1"/>
+          <w:right w:val="single" w:sz="4" w:space="0" w:color="FFFFFF" w:themeColor="background1"/>
+          <w:insideH w:val="single" w:sz="4" w:space="0" w:color="FFFFFF" w:themeColor="background1"/>
+          <w:insideV w:val="single" w:sz="4" w:space="0" w:color="FFFFFF" w:themeColor="background1"/>
+        </w:tblBorders>
+        <w:tblLook w:val="04A0" w:firstRow="1" w:lastRow="0" w:firstColumn="1" w:lastColumn="0" w:noHBand="0" w:noVBand="1"/>
+      </w:tblPr>
+      <w:tblGrid>
+        <w:gridCol w:w="8858"/>
+      </w:tblGrid>
+      <w:tr>
+        <w:trPr>
+          <w:jc w:val="center"/>
+        </w:trPr>
+        <w:tc>
+          <w:tcPr>
+            <w:tcW w:w="0" w:type="auto"/>
+            <w:shd w:val="pct5" w:color="auto" w:fill="A66D3C"/>
+          </w:tcPr>
+          <w:p>
+            <w:pPr>
+              <w:jc w:val="center"/>
+              <w:rPr>
+                <w:b/>
+                <w:bCs/>
+                <w:color w:val="FFFFFF" w:themeColor="background1"/>
+              </w:rPr>
+            </w:pPr>
+            <w:r>
+              <w:rPr>
+                <w:b/>
+                <w:bCs/>
+                <w:color w:val="FFFFFF" w:themeColor="background1"/>
+              </w:rPr>
+              <w:t>Règles de</w:t>
+            </w:r>
+            <w:r>
+              <w:rPr>
+                <w:b/>
+                <w:bCs/>
+                <w:color w:val="FFFFFF" w:themeColor="background1"/>
+              </w:rPr>
+              <w:t xml:space="preserve"> pile</w:t>
+            </w:r>
+          </w:p>
+        </w:tc>
+      </w:tr>
+      <w:tr>
+        <w:trPr>
+          <w:jc w:val="center"/>
+        </w:trPr>
+        <w:tc>
+          <w:tcPr>
+            <w:tcW w:w="0" w:type="auto"/>
+            <w:shd w:val="clear" w:color="auto" w:fill="F2CA80"/>
+          </w:tcPr>
+          <w:p>
+            <w:r>
+              <w:rPr>
+                <w:b/>
+                <w:bCs/>
+              </w:rPr>
+              <w:t>Règle générale</w:t>
+            </w:r>
+            <w:r>
+              <w:t> :</w:t>
+            </w:r>
+          </w:p>
+          <w:p>
+            <w:pPr>
+              <w:pStyle w:val="Paragraphedeliste"/>
+              <w:numPr>
+                <w:ilvl w:val="0"/>
+                <w:numId w:val="18"/>
+              </w:numPr>
+            </w:pPr>
+            <w:r>
+              <w:t>U</w:t>
+            </w:r>
+            <w:r>
+              <w:t>ne pile est constituée de deux cube</w:t>
+            </w:r>
+            <w:r>
+              <w:t>s ; ni plus, ni moins</w:t>
+            </w:r>
+            <w:r>
+              <w:t>.</w:t>
+            </w:r>
+          </w:p>
+          <w:p>
+            <w:pPr>
+              <w:pStyle w:val="Paragraphedeliste"/>
+              <w:numPr>
+                <w:ilvl w:val="0"/>
+                <w:numId w:val="18"/>
+              </w:numPr>
+            </w:pPr>
+            <w:r>
+              <w:t>Les cubes d’une pile ont la même couleur.</w:t>
+            </w:r>
+          </w:p>
+          <w:p>
+            <w:r>
+              <w:rPr>
+                <w:b/>
+                <w:bCs/>
+              </w:rPr>
+              <w:t>Exception du roi</w:t>
+            </w:r>
+            <w:r>
+              <w:t> : dans une pile, le roi doit être au sommet.</w:t>
+            </w:r>
+          </w:p>
+          <w:p>
+            <w:r>
+              <w:rPr>
+                <w:b/>
+                <w:bCs/>
+              </w:rPr>
+              <w:t>Exceptions de la montagne</w:t>
+            </w:r>
+            <w:r>
+              <w:t> :</w:t>
+            </w:r>
+          </w:p>
+          <w:p>
+            <w:pPr>
+              <w:pStyle w:val="Paragraphedeliste"/>
+              <w:numPr>
+                <w:ilvl w:val="0"/>
+                <w:numId w:val="19"/>
+              </w:numPr>
+            </w:pPr>
+            <w:r>
+              <w:t>Une montagne ne peut être empilée que sur une montagne.</w:t>
+            </w:r>
+          </w:p>
+          <w:p>
+            <w:pPr>
+              <w:pStyle w:val="Paragraphedeliste"/>
+              <w:numPr>
+                <w:ilvl w:val="0"/>
+                <w:numId w:val="19"/>
+              </w:numPr>
+            </w:pPr>
+            <w:r>
+              <w:t>Un cube, autre qu’une montagne, peut s’empiler sur une montagne d’une autre couleur.</w:t>
+            </w:r>
+          </w:p>
+        </w:tc>
+      </w:tr>
+    </w:tbl>
+    <w:p>
+      <w:pPr>
+        <w:pStyle w:val="Titre2"/>
+      </w:pPr>
+      <w:bookmarkStart w:id="9" w:name="_Toc40687013"/>
+      <w:r>
+        <w:t>Action « d</w:t>
+      </w:r>
+      <w:r>
+        <w:t xml:space="preserve">éplacer un </w:t>
+      </w:r>
+      <w:r>
+        <w:t>cube</w:t>
+      </w:r>
+      <w:r>
+        <w:t xml:space="preserve"> ou une pile</w:t>
+      </w:r>
+      <w:bookmarkEnd w:id="9"/>
+      <w:r>
+        <w:t> »</w:t>
+      </w:r>
+    </w:p>
+    <w:p>
+      <w:r>
+        <w:t>Le joueur doit respecter les règles de déplacement suivantes</w:t>
+      </w:r>
+      <w:r>
+        <w:t xml:space="preserve"> (en plus des règles de pile</w:t>
+      </w:r>
+      <w:r>
+        <w:t xml:space="preserve"> applicables</w:t>
+      </w:r>
+      <w:r>
+        <w:t>)</w:t>
+      </w:r>
+      <w:r>
+        <w:t> :</w:t>
       </w:r>
     </w:p>
     <w:tbl>
@@ -7538,9 +7723,15 @@
       </w:pPr>
       <w:bookmarkStart w:id="10" w:name="_Toc40687014"/>
       <w:r>
-        <w:t>Construire une pile</w:t>
+        <w:t>Action « c</w:t>
+      </w:r>
+      <w:r>
+        <w:t>onstruire une pile</w:t>
       </w:r>
       <w:bookmarkEnd w:id="10"/>
+      <w:r>
+        <w:t> »</w:t>
+      </w:r>
     </w:p>
     <w:p>
       <w:r>
@@ -7556,285 +7747,134 @@
         <w:t>e</w:t>
       </w:r>
       <w:r>
-        <w:t xml:space="preserve"> déposer au sommet d’un autre, en respectant les règles de déplacement et les règles de pile suivantes :</w:t>
-      </w:r>
-    </w:p>
-    <w:tbl>
-      <w:tblPr>
-        <w:tblStyle w:val="Grilledutableau"/>
-        <w:tblW w:w="0" w:type="auto"/>
-        <w:jc w:val="center"/>
-        <w:tblBorders>
-          <w:top w:val="single" w:sz="4" w:space="0" w:color="FFFFFF" w:themeColor="background1"/>
-          <w:left w:val="single" w:sz="4" w:space="0" w:color="FFFFFF" w:themeColor="background1"/>
-          <w:bottom w:val="single" w:sz="4" w:space="0" w:color="FFFFFF" w:themeColor="background1"/>
-          <w:right w:val="single" w:sz="4" w:space="0" w:color="FFFFFF" w:themeColor="background1"/>
-          <w:insideH w:val="single" w:sz="4" w:space="0" w:color="FFFFFF" w:themeColor="background1"/>
-          <w:insideV w:val="single" w:sz="4" w:space="0" w:color="FFFFFF" w:themeColor="background1"/>
-        </w:tblBorders>
-        <w:tblLook w:val="04A0" w:firstRow="1" w:lastRow="0" w:firstColumn="1" w:lastColumn="0" w:noHBand="0" w:noVBand="1"/>
-      </w:tblPr>
-      <w:tblGrid>
-        <w:gridCol w:w="8858"/>
-      </w:tblGrid>
-      <w:tr>
-        <w:trPr>
-          <w:jc w:val="center"/>
-        </w:trPr>
-        <w:tc>
-          <w:tcPr>
-            <w:tcW w:w="0" w:type="auto"/>
-            <w:shd w:val="pct5" w:color="auto" w:fill="A66D3C"/>
-          </w:tcPr>
-          <w:p>
-            <w:pPr>
-              <w:jc w:val="center"/>
-              <w:rPr>
-                <w:b/>
-                <w:bCs/>
-                <w:color w:val="FFFFFF" w:themeColor="background1"/>
-              </w:rPr>
-            </w:pPr>
-            <w:r>
-              <w:rPr>
-                <w:b/>
-                <w:bCs/>
-                <w:color w:val="FFFFFF" w:themeColor="background1"/>
-              </w:rPr>
-              <w:t>Règles de</w:t>
-            </w:r>
-            <w:r>
-              <w:rPr>
-                <w:b/>
-                <w:bCs/>
-                <w:color w:val="FFFFFF" w:themeColor="background1"/>
-              </w:rPr>
-              <w:t xml:space="preserve"> pile</w:t>
-            </w:r>
-          </w:p>
-        </w:tc>
-      </w:tr>
-      <w:tr>
-        <w:trPr>
-          <w:jc w:val="center"/>
-        </w:trPr>
-        <w:tc>
-          <w:tcPr>
-            <w:tcW w:w="0" w:type="auto"/>
-            <w:shd w:val="clear" w:color="auto" w:fill="F2CA80"/>
-          </w:tcPr>
-          <w:p>
-            <w:r>
-              <w:rPr>
-                <w:b/>
-                <w:bCs/>
-              </w:rPr>
-              <w:t>Règle générale</w:t>
-            </w:r>
-            <w:r>
-              <w:t> :</w:t>
-            </w:r>
-          </w:p>
-          <w:p>
-            <w:pPr>
-              <w:pStyle w:val="Paragraphedeliste"/>
-              <w:numPr>
-                <w:ilvl w:val="0"/>
-                <w:numId w:val="18"/>
-              </w:numPr>
-            </w:pPr>
-            <w:r>
-              <w:t>U</w:t>
-            </w:r>
-            <w:r>
-              <w:t xml:space="preserve">ne pile est constituée de deux </w:t>
-            </w:r>
-            <w:r>
-              <w:t>cube</w:t>
-            </w:r>
-            <w:r>
-              <w:t>s ;</w:t>
-            </w:r>
-            <w:r>
-              <w:t xml:space="preserve"> ni plus, ni moins</w:t>
-            </w:r>
-            <w:r>
-              <w:t>.</w:t>
-            </w:r>
-          </w:p>
-          <w:p>
-            <w:pPr>
-              <w:pStyle w:val="Paragraphedeliste"/>
-              <w:numPr>
-                <w:ilvl w:val="0"/>
-                <w:numId w:val="18"/>
-              </w:numPr>
-            </w:pPr>
-            <w:r>
-              <w:t>Les cubes d’une pile ont la même couleur.</w:t>
-            </w:r>
-          </w:p>
-          <w:p>
-            <w:r>
-              <w:rPr>
-                <w:b/>
-                <w:bCs/>
-              </w:rPr>
-              <w:t>Exception du roi</w:t>
-            </w:r>
-            <w:r>
-              <w:t> : dans une pile, le roi doit être au sommet.</w:t>
-            </w:r>
-          </w:p>
-          <w:p>
-            <w:r>
-              <w:rPr>
-                <w:b/>
-                <w:bCs/>
-              </w:rPr>
-              <w:t>Exceptions de la montagne</w:t>
-            </w:r>
-            <w:r>
-              <w:t> :</w:t>
-            </w:r>
-          </w:p>
-          <w:p>
-            <w:pPr>
-              <w:pStyle w:val="Paragraphedeliste"/>
-              <w:numPr>
-                <w:ilvl w:val="0"/>
-                <w:numId w:val="19"/>
-              </w:numPr>
-            </w:pPr>
-            <w:r>
-              <w:t>Une montagne ne peut être empilée que sur une montagne.</w:t>
-            </w:r>
-          </w:p>
-          <w:p>
-            <w:pPr>
-              <w:pStyle w:val="Paragraphedeliste"/>
-              <w:numPr>
-                <w:ilvl w:val="0"/>
-                <w:numId w:val="19"/>
-              </w:numPr>
-            </w:pPr>
-            <w:r>
-              <w:t xml:space="preserve">Un cube, </w:t>
-            </w:r>
-            <w:r>
-              <w:t>autre qu’une</w:t>
-            </w:r>
-            <w:r>
-              <w:t xml:space="preserve"> montagne, peut s’empiler sur une montagne d’une autre couleur.</w:t>
-            </w:r>
-          </w:p>
-        </w:tc>
-      </w:tr>
-    </w:tbl>
-    <w:p>
-      <w:pPr>
-        <w:pStyle w:val="Titre2"/>
-      </w:pPr>
-      <w:bookmarkStart w:id="11" w:name="_Toc40687015"/>
-      <w:r>
-        <w:t>Déconstruire une pile</w:t>
-      </w:r>
-      <w:bookmarkEnd w:id="11"/>
+        <w:t xml:space="preserve"> déposer au sommet d’un autre, en respectant les règles de déplacement et de pile</w:t>
+      </w:r>
+      <w:r>
+        <w:t>.</w:t>
+      </w:r>
     </w:p>
     <w:p>
-      <w:r>
-        <w:t>En respectant les règles de déplacement</w:t>
-      </w:r>
-      <w:r>
-        <w:t xml:space="preserve"> </w:t>
-      </w:r>
-      <w:r>
-        <w:t>(et de pile, le cas échant)</w:t>
-      </w:r>
-      <w:r>
-        <w:t xml:space="preserve">, le joueur doit déplacer </w:t>
-      </w:r>
-      <w:r>
-        <w:t>un seul cube</w:t>
-      </w:r>
-      <w:r>
-        <w:t>, choisi au sommet d’une pile. Ce déplacement s'accompagne éventuellement de la construction d’une nouvelle pile.</w:t>
+      <w:pPr>
+        <w:pStyle w:val="Titre2"/>
+      </w:pPr>
+      <w:bookmarkStart w:id="11" w:name="_Toc40687015"/>
+      <w:r>
+        <w:t>Action « d</w:t>
+      </w:r>
+      <w:r>
+        <w:t>éconstruire une pile</w:t>
+      </w:r>
+      <w:bookmarkEnd w:id="11"/>
+      <w:r>
+        <w:t> »</w:t>
       </w:r>
     </w:p>
     <w:p>
-      <w:pPr>
-        <w:pStyle w:val="Titre2"/>
-      </w:pPr>
-      <w:bookmarkStart w:id="12" w:name="_Toc40687016"/>
-      <w:r>
-        <w:t>Construire une pile, puis la déplacer</w:t>
-      </w:r>
-      <w:bookmarkEnd w:id="12"/>
+      <w:r>
+        <w:t>En respectant les règles de déplacement</w:t>
+      </w:r>
+      <w:r>
+        <w:t xml:space="preserve"> </w:t>
+      </w:r>
+      <w:r>
+        <w:t>(et de pile, le cas échant)</w:t>
+      </w:r>
+      <w:r>
+        <w:t xml:space="preserve">, le joueur doit déplacer </w:t>
+      </w:r>
+      <w:r>
+        <w:t>un seul cube</w:t>
+      </w:r>
+      <w:r>
+        <w:t>, choisi au sommet d’une pile. Ce déplacement s'accompagne éventuellement de la construction d’une nouvelle pile.</w:t>
+      </w:r>
     </w:p>
     <w:p>
-      <w:r>
-        <w:t>En deux étapes, l</w:t>
-      </w:r>
-      <w:r>
-        <w:t xml:space="preserve">e joueur enchaîne </w:t>
-      </w:r>
-      <w:r>
-        <w:t xml:space="preserve">ces </w:t>
-      </w:r>
-      <w:r>
-        <w:t>deux actions</w:t>
-      </w:r>
-      <w:r>
-        <w:t xml:space="preserve"> simples</w:t>
-      </w:r>
-      <w:r>
-        <w:t xml:space="preserve"> </w:t>
-      </w:r>
-      <w:r>
-        <w:t>en respectant les règles associées. Pour sa seconde action, le joueur doit obligatoirement déplacer la pile construite à sa première action.</w:t>
+      <w:pPr>
+        <w:pStyle w:val="Titre2"/>
+      </w:pPr>
+      <w:bookmarkStart w:id="12" w:name="_Toc40687016"/>
+      <w:r>
+        <w:t>Action « c</w:t>
+      </w:r>
+      <w:r>
+        <w:t>onstruire une pile, puis la déplacer</w:t>
+      </w:r>
+      <w:bookmarkEnd w:id="12"/>
+      <w:r>
+        <w:t> »</w:t>
       </w:r>
     </w:p>
     <w:p>
-      <w:pPr>
-        <w:pStyle w:val="Titre2"/>
-      </w:pPr>
-      <w:bookmarkStart w:id="13" w:name="_Toc40687017"/>
-      <w:r>
-        <w:t>Déplacer une pile, puis la déconstruire</w:t>
-      </w:r>
-      <w:bookmarkEnd w:id="13"/>
+      <w:r>
+        <w:t>En deux étapes, l</w:t>
+      </w:r>
+      <w:r>
+        <w:t xml:space="preserve">e joueur enchaîne </w:t>
+      </w:r>
+      <w:r>
+        <w:t xml:space="preserve">ces </w:t>
+      </w:r>
+      <w:r>
+        <w:t>deux actions</w:t>
+      </w:r>
+      <w:r>
+        <w:t xml:space="preserve"> simples</w:t>
+      </w:r>
       <w:r>
         <w:t xml:space="preserve"> </w:t>
+      </w:r>
+      <w:r>
+        <w:t>en respectant les règles associées. Pour sa seconde action, le joueur doit obligatoirement déplacer la pile construite à sa première action.</w:t>
       </w:r>
     </w:p>
     <w:p>
-      <w:r>
-        <w:t>En deux étapes, l</w:t>
-      </w:r>
-      <w:r>
-        <w:t xml:space="preserve">e joueur enchaîne </w:t>
-      </w:r>
-      <w:r>
-        <w:t xml:space="preserve">ces </w:t>
-      </w:r>
-      <w:r>
-        <w:t>deux actions</w:t>
-      </w:r>
-      <w:r>
-        <w:t xml:space="preserve"> simples</w:t>
-      </w:r>
-      <w:r>
-        <w:t xml:space="preserve"> en respectant les règles associées. Pour sa seconde action, le joueur doit obligatoirement déconstruire la pile déplacée à sa première action.</w:t>
+      <w:pPr>
+        <w:pStyle w:val="Titre2"/>
+      </w:pPr>
+      <w:bookmarkStart w:id="13" w:name="_Toc40687017"/>
+      <w:r>
+        <w:lastRenderedPageBreak/>
+        <w:t>Action « d</w:t>
+      </w:r>
+      <w:r>
+        <w:t>éplacer une pile, puis la déconstruire</w:t>
+      </w:r>
+      <w:bookmarkEnd w:id="13"/>
+      <w:r>
+        <w:t> »</w:t>
       </w:r>
     </w:p>
     <w:p>
+      <w:r>
+        <w:t>En deux étapes, l</w:t>
+      </w:r>
+      <w:r>
+        <w:t xml:space="preserve">e joueur enchaîne </w:t>
+      </w:r>
+      <w:r>
+        <w:t xml:space="preserve">ces </w:t>
+      </w:r>
+      <w:r>
+        <w:t>deux actions</w:t>
+      </w:r>
+      <w:r>
+        <w:t xml:space="preserve"> simples</w:t>
+      </w:r>
+      <w:r>
+        <w:t xml:space="preserve"> en respectant les règles associées. Pour sa seconde action, le joueur doit obligatoirement déconstruire la pile déplacée à sa première action.</w:t>
+      </w:r>
+    </w:p>
+    <w:p>
       <w:pPr>
         <w:pStyle w:val="Titre2"/>
       </w:pPr>
       <w:bookmarkStart w:id="14" w:name="_Toc40687018"/>
       <w:r>
-        <w:lastRenderedPageBreak/>
-        <w:t xml:space="preserve">Parachuter un ou deux </w:t>
+        <w:t>Action « p</w:t>
+      </w:r>
+      <w:r>
+        <w:t xml:space="preserve">arachuter un ou deux </w:t>
       </w:r>
       <w:r>
         <w:t>cubes</w:t>
@@ -7849,6 +7889,9 @@
         <w:t>a réserve</w:t>
       </w:r>
       <w:bookmarkEnd w:id="14"/>
+      <w:r>
+        <w:t> »</w:t>
+      </w:r>
     </w:p>
     <w:p>
       <w:r>
@@ -8613,22 +8656,11 @@
       </w:r>
     </w:p>
     <w:p>
-      <w:r>
-        <w:t xml:space="preserve">Voici des </w:t>
-      </w:r>
-      <w:r>
-        <w:t>réponses</w:t>
-      </w:r>
-      <w:r>
-        <w:t xml:space="preserve"> aux questions fréquemment posées :</w:t>
-      </w:r>
-    </w:p>
-    <w:p>
       <w:pPr>
         <w:pStyle w:val="Paragraphedeliste"/>
         <w:numPr>
           <w:ilvl w:val="0"/>
-          <w:numId w:val="23"/>
+          <w:numId w:val="26"/>
         </w:numPr>
       </w:pPr>
       <w:r>
@@ -8676,7 +8708,7 @@
         <w:pStyle w:val="Paragraphedeliste"/>
         <w:numPr>
           <w:ilvl w:val="0"/>
-          <w:numId w:val="23"/>
+          <w:numId w:val="26"/>
         </w:numPr>
       </w:pPr>
       <w:r>
@@ -8688,7 +8720,7 @@
         <w:pStyle w:val="Paragraphedeliste"/>
         <w:numPr>
           <w:ilvl w:val="0"/>
-          <w:numId w:val="23"/>
+          <w:numId w:val="26"/>
         </w:numPr>
       </w:pPr>
       <w:r>
@@ -8703,7 +8735,7 @@
         <w:pStyle w:val="Paragraphedeliste"/>
         <w:numPr>
           <w:ilvl w:val="0"/>
-          <w:numId w:val="23"/>
+          <w:numId w:val="26"/>
         </w:numPr>
       </w:pPr>
       <w:r>
@@ -9462,7 +9494,7 @@
                                 <pic:cNvPicPr/>
                               </pic:nvPicPr>
                               <pic:blipFill rotWithShape="1">
-                                <a:blip r:embed="rId57" cstate="print">
+                                <a:blip r:embed="rId25" cstate="print">
                                   <a:extLst>
                                     <a:ext uri="{28A0092B-C50C-407E-A947-70E740481C1C}">
                                       <a14:useLocalDpi xmlns:a14="http://schemas.microsoft.com/office/drawing/2010/main" val="0"/>
@@ -9856,7 +9888,7 @@
                 </mc:Choice>
                 <mc:Fallback>
                   <w:pict>
-                    <v:group w14:anchorId="418EDF07" id="Zone de dessin 535" o:spid="_x0000_s1026" editas="canvas" style="width:335.95pt;height:120.55pt;mso-position-horizontal-relative:char;mso-position-vertical-relative:line" coordsize="42665,15303" o:gfxdata="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">
+                    <v:group w14:anchorId="418EDF07" id="Zone de dessin 535" o:spid="_x0000_s1026" editas="canvas" style="width:335.95pt;height:120.55pt;mso-position-horizontal-relative:char;mso-position-vertical-relative:line" coordsize="42665,15303" o:gfxdata="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">
                       <v:shape id="_x0000_s1027" type="#_x0000_t75" style="position:absolute;width:42665;height:15303;visibility:visible;mso-wrap-style:square">
                         <v:fill o:detectmouseclick="t"/>
                         <v:path o:connecttype="none"/>
@@ -9982,7 +10014,7 @@
                       <v:shape id="Image 522" o:spid="_x0000_s1040" type="#_x0000_t75" style="position:absolute;left:24729;top:12588;width:1797;height:1797;visibility:visible;mso-wrap-style:square" o:gfxdata="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">
                         <v:imagedata r:id="rId75" o:title="" croptop="31885f" cropbottom="24360f" cropleft="19351f" cropright="39720f"/>
                       </v:shape>
-                      <v:shape id="Image 523" o:spid="_x0000_s1041" type="#_x0000_t75" style="position:absolute;left:37828;top:6746;width:1797;height:1797;visibility:visible;mso-wrap-style:square" o:gfxdata="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">
+                      <v:shape id="Image 523" o:spid="_x0000_s1041" type="#_x0000_t75" style="position:absolute;left:37828;top:6746;width:1797;height:1797;visibility:visible;mso-wrap-style:square" o:gfxdata="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">
                         <v:imagedata r:id="rId76" o:title="" croptop="31881f" cropbottom="24364f" cropleft="9758f" cropright="49340f"/>
                       </v:shape>
                       <v:shape id="Image 524" o:spid="_x0000_s1042" type="#_x0000_t75" style="position:absolute;left:24726;top:6746;width:1798;height:1797;visibility:visible;mso-wrap-style:square" o:gfxdata="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">
@@ -16690,21 +16722,8 @@
                 <w:sz w:val="18"/>
                 <w:szCs w:val="18"/>
               </w:rPr>
-              <w:t>f4=d</w:t>
-            </w:r>
-            <w:proofErr w:type="gramStart"/>
-            <w:r>
-              <w:rPr>
-                <w:rFonts w:ascii="Courier New" w:hAnsi="Courier New" w:cs="Courier New"/>
-                <w:b/>
-                <w:i/>
-                <w:iCs/>
-                <w:sz w:val="18"/>
-                <w:szCs w:val="18"/>
-              </w:rPr>
-              <w:t>3!</w:t>
-            </w:r>
-            <w:proofErr w:type="gramEnd"/>
+              <w:t>f4=d3!</w:t>
+            </w:r>
           </w:p>
           <w:p>
             <w:pPr>
@@ -16728,9 +16747,32 @@
                 <w:sz w:val="18"/>
                 <w:szCs w:val="18"/>
               </w:rPr>
-              <w:t>d5=d</w:t>
-            </w:r>
-            <w:proofErr w:type="gramStart"/>
+              <w:t xml:space="preserve">d5=d3!-e4     </w:t>
+            </w:r>
+            <w:r>
+              <w:rPr>
+                <w:rFonts w:ascii="Courier New" w:hAnsi="Courier New" w:cs="Courier New"/>
+                <w:b/>
+                <w:i/>
+                <w:iCs/>
+                <w:sz w:val="18"/>
+                <w:szCs w:val="18"/>
+              </w:rPr>
+              <w:t>M:f3/M:f4</w:t>
+            </w:r>
+          </w:p>
+          <w:p>
+            <w:pPr>
+              <w:spacing w:after="0"/>
+              <w:rPr>
+                <w:rFonts w:ascii="Courier New" w:hAnsi="Courier New" w:cs="Courier New"/>
+                <w:b/>
+                <w:i/>
+                <w:iCs/>
+                <w:sz w:val="18"/>
+                <w:szCs w:val="18"/>
+              </w:rPr>
+            </w:pPr>
             <w:r>
               <w:rPr>
                 <w:rFonts w:ascii="Courier New" w:hAnsi="Courier New" w:cs="Courier New"/>
@@ -16741,9 +16783,32 @@
                 <w:sz w:val="18"/>
                 <w:szCs w:val="18"/>
               </w:rPr>
-              <w:t>3!-</w:t>
-            </w:r>
-            <w:proofErr w:type="gramEnd"/>
+              <w:t xml:space="preserve">a4-a3=c2      </w:t>
+            </w:r>
+            <w:r>
+              <w:rPr>
+                <w:rFonts w:ascii="Courier New" w:hAnsi="Courier New" w:cs="Courier New"/>
+                <w:b/>
+                <w:i/>
+                <w:iCs/>
+                <w:sz w:val="18"/>
+                <w:szCs w:val="18"/>
+              </w:rPr>
+              <w:t>i1-i2=g3</w:t>
+            </w:r>
+          </w:p>
+          <w:p>
+            <w:pPr>
+              <w:spacing w:after="0"/>
+              <w:rPr>
+                <w:rFonts w:ascii="Courier New" w:hAnsi="Courier New" w:cs="Courier New"/>
+                <w:b/>
+                <w:i/>
+                <w:iCs/>
+                <w:sz w:val="18"/>
+                <w:szCs w:val="18"/>
+              </w:rPr>
+            </w:pPr>
             <w:r>
               <w:rPr>
                 <w:rFonts w:ascii="Courier New" w:hAnsi="Courier New" w:cs="Courier New"/>
@@ -16754,7 +16819,7 @@
                 <w:sz w:val="18"/>
                 <w:szCs w:val="18"/>
               </w:rPr>
-              <w:t xml:space="preserve">e4     </w:t>
+              <w:t xml:space="preserve">c2=e2         </w:t>
             </w:r>
             <w:r>
               <w:rPr>
@@ -16765,7 +16830,7 @@
                 <w:sz w:val="18"/>
                 <w:szCs w:val="18"/>
               </w:rPr>
-              <w:t>M:f3/M:f4</w:t>
+              <w:t>h1-h2=f1</w:t>
             </w:r>
           </w:p>
           <w:p>
@@ -16790,32 +16855,8 @@
                 <w:sz w:val="18"/>
                 <w:szCs w:val="18"/>
               </w:rPr>
-              <w:t xml:space="preserve">a4-a3=c2      </w:t>
-            </w:r>
-            <w:r>
-              <w:rPr>
-                <w:rFonts w:ascii="Courier New" w:hAnsi="Courier New" w:cs="Courier New"/>
-                <w:b/>
-                <w:i/>
-                <w:iCs/>
-                <w:sz w:val="18"/>
-                <w:szCs w:val="18"/>
-              </w:rPr>
-              <w:t>i1-i2=g3</w:t>
-            </w:r>
-          </w:p>
-          <w:p>
-            <w:pPr>
-              <w:spacing w:after="0"/>
-              <w:rPr>
-                <w:rFonts w:ascii="Courier New" w:hAnsi="Courier New" w:cs="Courier New"/>
-                <w:b/>
-                <w:i/>
-                <w:iCs/>
-                <w:sz w:val="18"/>
-                <w:szCs w:val="18"/>
-              </w:rPr>
-            </w:pPr>
+              <w:t xml:space="preserve">e2=g2-h2  </w:t>
+            </w:r>
             <w:r>
               <w:rPr>
                 <w:rFonts w:ascii="Courier New" w:hAnsi="Courier New" w:cs="Courier New"/>
@@ -16826,7 +16867,7 @@
                 <w:sz w:val="18"/>
                 <w:szCs w:val="18"/>
               </w:rPr>
-              <w:t xml:space="preserve">c2=e2         </w:t>
+              <w:t xml:space="preserve">    </w:t>
             </w:r>
             <w:r>
               <w:rPr>
@@ -16837,7 +16878,7 @@
                 <w:sz w:val="18"/>
                 <w:szCs w:val="18"/>
               </w:rPr>
-              <w:t>h1-h2=f1</w:t>
+              <w:t>f1=h2!!-g2!/K:a2</w:t>
             </w:r>
           </w:p>
           <w:p>
@@ -16862,19 +16903,7 @@
                 <w:sz w:val="18"/>
                 <w:szCs w:val="18"/>
               </w:rPr>
-              <w:t xml:space="preserve">e2=g2-h2  </w:t>
-            </w:r>
-            <w:r>
-              <w:rPr>
-                <w:rFonts w:ascii="Courier New" w:hAnsi="Courier New" w:cs="Courier New"/>
-                <w:b/>
-                <w:i/>
-                <w:iCs/>
-                <w:color w:val="FFFFFF" w:themeColor="background1"/>
-                <w:sz w:val="18"/>
-                <w:szCs w:val="18"/>
-              </w:rPr>
-              <w:t xml:space="preserve">    </w:t>
+              <w:t xml:space="preserve">e4-d3=f2      </w:t>
             </w:r>
             <w:r>
               <w:rPr>
@@ -16885,81 +16914,8 @@
                 <w:sz w:val="18"/>
                 <w:szCs w:val="18"/>
               </w:rPr>
-              <w:t>f1=h</w:t>
-            </w:r>
-            <w:proofErr w:type="gramStart"/>
-            <w:r>
-              <w:rPr>
-                <w:rFonts w:ascii="Courier New" w:hAnsi="Courier New" w:cs="Courier New"/>
-                <w:b/>
-                <w:i/>
-                <w:iCs/>
-                <w:sz w:val="18"/>
-                <w:szCs w:val="18"/>
-              </w:rPr>
-              <w:t>2!!</w:t>
-            </w:r>
-            <w:proofErr w:type="gramEnd"/>
-            <w:r>
-              <w:rPr>
-                <w:rFonts w:ascii="Courier New" w:hAnsi="Courier New" w:cs="Courier New"/>
-                <w:b/>
-                <w:i/>
-                <w:iCs/>
-                <w:sz w:val="18"/>
-                <w:szCs w:val="18"/>
-              </w:rPr>
-              <w:t>-g2!/K:a2</w:t>
-            </w:r>
-          </w:p>
-          <w:p>
-            <w:pPr>
-              <w:spacing w:after="0"/>
-              <w:rPr>
-                <w:rFonts w:ascii="Courier New" w:hAnsi="Courier New" w:cs="Courier New"/>
-                <w:b/>
-                <w:i/>
-                <w:iCs/>
-                <w:sz w:val="18"/>
-                <w:szCs w:val="18"/>
-              </w:rPr>
-            </w:pPr>
-            <w:r>
-              <w:rPr>
-                <w:rFonts w:ascii="Courier New" w:hAnsi="Courier New" w:cs="Courier New"/>
-                <w:b/>
-                <w:i/>
-                <w:iCs/>
-                <w:color w:val="FFFFFF" w:themeColor="background1"/>
-                <w:sz w:val="18"/>
-                <w:szCs w:val="18"/>
-              </w:rPr>
-              <w:t xml:space="preserve">e4-d3=f2      </w:t>
-            </w:r>
-            <w:r>
-              <w:rPr>
-                <w:rFonts w:ascii="Courier New" w:hAnsi="Courier New" w:cs="Courier New"/>
-                <w:b/>
-                <w:i/>
-                <w:iCs/>
-                <w:sz w:val="18"/>
-                <w:szCs w:val="18"/>
-              </w:rPr>
-              <w:t>g2-f</w:t>
-            </w:r>
-            <w:proofErr w:type="gramStart"/>
-            <w:r>
-              <w:rPr>
-                <w:rFonts w:ascii="Courier New" w:hAnsi="Courier New" w:cs="Courier New"/>
-                <w:b/>
-                <w:i/>
-                <w:iCs/>
-                <w:sz w:val="18"/>
-                <w:szCs w:val="18"/>
-              </w:rPr>
-              <w:t>2!</w:t>
-            </w:r>
-            <w:proofErr w:type="gramEnd"/>
+              <w:t>g2-f2!</w:t>
+            </w:r>
           </w:p>
           <w:p>
             <w:pPr>
@@ -17249,7 +17205,6 @@
                 <w:szCs w:val="18"/>
               </w:rPr>
             </w:pPr>
-            <w:proofErr w:type="gramStart"/>
             <w:r>
               <w:rPr>
                 <w:rFonts w:ascii="Courier New" w:hAnsi="Courier New" w:cs="Courier New"/>
@@ -17260,9 +17215,33 @@
                 <w:sz w:val="18"/>
                 <w:szCs w:val="18"/>
               </w:rPr>
-              <w:t>M:d</w:t>
-            </w:r>
-            <w:proofErr w:type="gramEnd"/>
+              <w:t xml:space="preserve">M:d4/M:d5     </w:t>
+            </w:r>
+            <w:r>
+              <w:rPr>
+                <w:rFonts w:ascii="Courier New" w:hAnsi="Courier New" w:cs="Courier New"/>
+                <w:b/>
+                <w:i/>
+                <w:iCs/>
+                <w:sz w:val="18"/>
+                <w:szCs w:val="18"/>
+              </w:rPr>
+              <w:t>h5-h6=f7</w:t>
+            </w:r>
+          </w:p>
+          <w:p>
+            <w:pPr>
+              <w:spacing w:after="0"/>
+              <w:rPr>
+                <w:rFonts w:ascii="Courier New" w:hAnsi="Courier New" w:cs="Courier New"/>
+                <w:b/>
+                <w:i/>
+                <w:iCs/>
+                <w:color w:val="808080" w:themeColor="background1" w:themeShade="80"/>
+                <w:sz w:val="18"/>
+                <w:szCs w:val="18"/>
+              </w:rPr>
+            </w:pPr>
             <w:r>
               <w:rPr>
                 <w:rFonts w:ascii="Courier New" w:hAnsi="Courier New" w:cs="Courier New"/>
@@ -17273,7 +17252,7 @@
                 <w:sz w:val="18"/>
                 <w:szCs w:val="18"/>
               </w:rPr>
-              <w:t xml:space="preserve">4/M:d5     </w:t>
+              <w:t xml:space="preserve">b5-b6=d7      </w:t>
             </w:r>
             <w:r>
               <w:rPr>
@@ -17284,7 +17263,79 @@
                 <w:sz w:val="18"/>
                 <w:szCs w:val="18"/>
               </w:rPr>
-              <w:t>h5-h6=f7</w:t>
+              <w:t>i6-i5=g6</w:t>
+            </w:r>
+          </w:p>
+          <w:p>
+            <w:pPr>
+              <w:spacing w:after="0"/>
+              <w:rPr>
+                <w:rFonts w:ascii="Courier New" w:hAnsi="Courier New" w:cs="Courier New"/>
+                <w:b/>
+                <w:i/>
+                <w:iCs/>
+                <w:sz w:val="18"/>
+                <w:szCs w:val="18"/>
+              </w:rPr>
+            </w:pPr>
+            <w:r>
+              <w:rPr>
+                <w:rFonts w:ascii="Courier New" w:hAnsi="Courier New" w:cs="Courier New"/>
+                <w:b/>
+                <w:i/>
+                <w:iCs/>
+                <w:color w:val="FFFFFF" w:themeColor="background1"/>
+                <w:sz w:val="18"/>
+                <w:szCs w:val="18"/>
+              </w:rPr>
+              <w:t xml:space="preserve">d7=f8-f7!     </w:t>
+            </w:r>
+            <w:r>
+              <w:rPr>
+                <w:rFonts w:ascii="Courier New" w:hAnsi="Courier New" w:cs="Courier New"/>
+                <w:b/>
+                <w:i/>
+                <w:iCs/>
+                <w:sz w:val="18"/>
+                <w:szCs w:val="18"/>
+              </w:rPr>
+              <w:t>g6=g7-f8!</w:t>
+            </w:r>
+          </w:p>
+          <w:p>
+            <w:pPr>
+              <w:spacing w:after="0"/>
+              <w:rPr>
+                <w:rFonts w:ascii="Courier New" w:hAnsi="Courier New" w:cs="Courier New"/>
+                <w:b/>
+                <w:i/>
+                <w:iCs/>
+                <w:sz w:val="18"/>
+                <w:szCs w:val="18"/>
+              </w:rPr>
+            </w:pPr>
+            <w:r>
+              <w:rPr>
+                <w:rFonts w:ascii="Courier New" w:hAnsi="Courier New" w:cs="Courier New"/>
+                <w:b/>
+                <w:i/>
+                <w:iCs/>
+                <w:color w:val="FFFFFF" w:themeColor="background1"/>
+                <w:sz w:val="18"/>
+                <w:szCs w:val="18"/>
+              </w:rPr>
+              <w:t xml:space="preserve">f7-f8!        </w:t>
+            </w:r>
+            <w:r>
+              <w:rPr>
+                <w:rFonts w:ascii="Courier New" w:hAnsi="Courier New" w:cs="Courier New"/>
+                <w:b/>
+                <w:i/>
+                <w:iCs/>
+                <w:sz w:val="18"/>
+                <w:szCs w:val="18"/>
+              </w:rPr>
+              <w:t>h8-g7=f8!</w:t>
             </w:r>
           </w:p>
           <w:p>
@@ -17310,7 +17361,7 @@
                 <w:sz w:val="18"/>
                 <w:szCs w:val="18"/>
               </w:rPr>
-              <w:t xml:space="preserve">b5-b6=d7      </w:t>
+              <w:t xml:space="preserve">a6-a5=b6      </w:t>
             </w:r>
             <w:r>
               <w:rPr>
@@ -17318,10 +17369,11 @@
                 <w:b/>
                 <w:i/>
                 <w:iCs/>
+                <w:color w:val="000000" w:themeColor="text1"/>
                 <w:sz w:val="18"/>
                 <w:szCs w:val="18"/>
               </w:rPr>
-              <w:t>i6-i5=g6</w:t>
+              <w:t>i7-h7=f6</w:t>
             </w:r>
           </w:p>
           <w:p>
@@ -17332,6 +17384,7 @@
                 <w:b/>
                 <w:i/>
                 <w:iCs/>
+                <w:color w:val="000000" w:themeColor="text1"/>
                 <w:sz w:val="18"/>
                 <w:szCs w:val="18"/>
               </w:rPr>
@@ -17346,9 +17399,34 @@
                 <w:sz w:val="18"/>
                 <w:szCs w:val="18"/>
               </w:rPr>
-              <w:t>d7=f8-f</w:t>
-            </w:r>
-            <w:proofErr w:type="gramStart"/>
+              <w:t xml:space="preserve">b8-a7         </w:t>
+            </w:r>
+            <w:r>
+              <w:rPr>
+                <w:rFonts w:ascii="Courier New" w:hAnsi="Courier New" w:cs="Courier New"/>
+                <w:b/>
+                <w:i/>
+                <w:iCs/>
+                <w:color w:val="000000" w:themeColor="text1"/>
+                <w:sz w:val="18"/>
+                <w:szCs w:val="18"/>
+              </w:rPr>
+              <w:t>g4=e6-e5</w:t>
+            </w:r>
+          </w:p>
+          <w:p>
+            <w:pPr>
+              <w:spacing w:after="0"/>
+              <w:rPr>
+                <w:rFonts w:ascii="Courier New" w:hAnsi="Courier New" w:cs="Courier New"/>
+                <w:b/>
+                <w:i/>
+                <w:iCs/>
+                <w:color w:val="000000" w:themeColor="text1"/>
+                <w:sz w:val="18"/>
+                <w:szCs w:val="18"/>
+              </w:rPr>
+            </w:pPr>
             <w:r>
               <w:rPr>
                 <w:rFonts w:ascii="Courier New" w:hAnsi="Courier New" w:cs="Courier New"/>
@@ -17359,9 +17437,34 @@
                 <w:sz w:val="18"/>
                 <w:szCs w:val="18"/>
               </w:rPr>
-              <w:t>7!</w:t>
-            </w:r>
-            <w:proofErr w:type="gramEnd"/>
+              <w:t xml:space="preserve">b6-b7=c6      </w:t>
+            </w:r>
+            <w:r>
+              <w:rPr>
+                <w:rFonts w:ascii="Courier New" w:hAnsi="Courier New" w:cs="Courier New"/>
+                <w:b/>
+                <w:i/>
+                <w:iCs/>
+                <w:color w:val="000000" w:themeColor="text1"/>
+                <w:sz w:val="18"/>
+                <w:szCs w:val="18"/>
+              </w:rPr>
+              <w:t>f8=d7-c6!</w:t>
+            </w:r>
+          </w:p>
+          <w:p>
+            <w:pPr>
+              <w:spacing w:after="0"/>
+              <w:rPr>
+                <w:rFonts w:ascii="Courier New" w:hAnsi="Courier New" w:cs="Courier New"/>
+                <w:b/>
+                <w:i/>
+                <w:iCs/>
+                <w:color w:val="000000" w:themeColor="text1"/>
+                <w:sz w:val="18"/>
+                <w:szCs w:val="18"/>
+              </w:rPr>
+            </w:pPr>
             <w:r>
               <w:rPr>
                 <w:rFonts w:ascii="Courier New" w:hAnsi="Courier New" w:cs="Courier New"/>
@@ -17372,132 +17475,7 @@
                 <w:sz w:val="18"/>
                 <w:szCs w:val="18"/>
               </w:rPr>
-              <w:t xml:space="preserve">     </w:t>
-            </w:r>
-            <w:r>
-              <w:rPr>
-                <w:rFonts w:ascii="Courier New" w:hAnsi="Courier New" w:cs="Courier New"/>
-                <w:b/>
-                <w:i/>
-                <w:iCs/>
-                <w:sz w:val="18"/>
-                <w:szCs w:val="18"/>
-              </w:rPr>
-              <w:t>g6=g7-f</w:t>
-            </w:r>
-            <w:proofErr w:type="gramStart"/>
-            <w:r>
-              <w:rPr>
-                <w:rFonts w:ascii="Courier New" w:hAnsi="Courier New" w:cs="Courier New"/>
-                <w:b/>
-                <w:i/>
-                <w:iCs/>
-                <w:sz w:val="18"/>
-                <w:szCs w:val="18"/>
-              </w:rPr>
-              <w:t>8!</w:t>
-            </w:r>
-            <w:proofErr w:type="gramEnd"/>
-          </w:p>
-          <w:p>
-            <w:pPr>
-              <w:spacing w:after="0"/>
-              <w:rPr>
-                <w:rFonts w:ascii="Courier New" w:hAnsi="Courier New" w:cs="Courier New"/>
-                <w:b/>
-                <w:i/>
-                <w:iCs/>
-                <w:sz w:val="18"/>
-                <w:szCs w:val="18"/>
-              </w:rPr>
-            </w:pPr>
-            <w:r>
-              <w:rPr>
-                <w:rFonts w:ascii="Courier New" w:hAnsi="Courier New" w:cs="Courier New"/>
-                <w:b/>
-                <w:i/>
-                <w:iCs/>
-                <w:color w:val="FFFFFF" w:themeColor="background1"/>
-                <w:sz w:val="18"/>
-                <w:szCs w:val="18"/>
-              </w:rPr>
-              <w:t>f7-f</w:t>
-            </w:r>
-            <w:proofErr w:type="gramStart"/>
-            <w:r>
-              <w:rPr>
-                <w:rFonts w:ascii="Courier New" w:hAnsi="Courier New" w:cs="Courier New"/>
-                <w:b/>
-                <w:i/>
-                <w:iCs/>
-                <w:color w:val="FFFFFF" w:themeColor="background1"/>
-                <w:sz w:val="18"/>
-                <w:szCs w:val="18"/>
-              </w:rPr>
-              <w:t>8!</w:t>
-            </w:r>
-            <w:proofErr w:type="gramEnd"/>
-            <w:r>
-              <w:rPr>
-                <w:rFonts w:ascii="Courier New" w:hAnsi="Courier New" w:cs="Courier New"/>
-                <w:b/>
-                <w:i/>
-                <w:iCs/>
-                <w:color w:val="FFFFFF" w:themeColor="background1"/>
-                <w:sz w:val="18"/>
-                <w:szCs w:val="18"/>
-              </w:rPr>
-              <w:t xml:space="preserve">        </w:t>
-            </w:r>
-            <w:r>
-              <w:rPr>
-                <w:rFonts w:ascii="Courier New" w:hAnsi="Courier New" w:cs="Courier New"/>
-                <w:b/>
-                <w:i/>
-                <w:iCs/>
-                <w:sz w:val="18"/>
-                <w:szCs w:val="18"/>
-              </w:rPr>
-              <w:t>h8-g7=f</w:t>
-            </w:r>
-            <w:proofErr w:type="gramStart"/>
-            <w:r>
-              <w:rPr>
-                <w:rFonts w:ascii="Courier New" w:hAnsi="Courier New" w:cs="Courier New"/>
-                <w:b/>
-                <w:i/>
-                <w:iCs/>
-                <w:sz w:val="18"/>
-                <w:szCs w:val="18"/>
-              </w:rPr>
-              <w:t>8!</w:t>
-            </w:r>
-            <w:proofErr w:type="gramEnd"/>
-          </w:p>
-          <w:p>
-            <w:pPr>
-              <w:spacing w:after="0"/>
-              <w:rPr>
-                <w:rFonts w:ascii="Courier New" w:hAnsi="Courier New" w:cs="Courier New"/>
-                <w:b/>
-                <w:i/>
-                <w:iCs/>
-                <w:color w:val="808080" w:themeColor="background1" w:themeShade="80"/>
-                <w:sz w:val="18"/>
-                <w:szCs w:val="18"/>
-              </w:rPr>
-            </w:pPr>
-            <w:r>
-              <w:rPr>
-                <w:rFonts w:ascii="Courier New" w:hAnsi="Courier New" w:cs="Courier New"/>
-                <w:b/>
-                <w:i/>
-                <w:iCs/>
-                <w:color w:val="FFFFFF" w:themeColor="background1"/>
-                <w:sz w:val="18"/>
-                <w:szCs w:val="18"/>
-              </w:rPr>
-              <w:t xml:space="preserve">a6-a5=b6      </w:t>
+              <w:t xml:space="preserve">a7=c6!-d7!    </w:t>
             </w:r>
             <w:r>
               <w:rPr>
@@ -17509,187 +17487,7 @@
                 <w:sz w:val="18"/>
                 <w:szCs w:val="18"/>
               </w:rPr>
-              <w:t>i7-h7=f6</w:t>
-            </w:r>
-          </w:p>
-          <w:p>
-            <w:pPr>
-              <w:spacing w:after="0"/>
-              <w:rPr>
-                <w:rFonts w:ascii="Courier New" w:hAnsi="Courier New" w:cs="Courier New"/>
-                <w:b/>
-                <w:i/>
-                <w:iCs/>
-                <w:color w:val="000000" w:themeColor="text1"/>
-                <w:sz w:val="18"/>
-                <w:szCs w:val="18"/>
-              </w:rPr>
-            </w:pPr>
-            <w:r>
-              <w:rPr>
-                <w:rFonts w:ascii="Courier New" w:hAnsi="Courier New" w:cs="Courier New"/>
-                <w:b/>
-                <w:i/>
-                <w:iCs/>
-                <w:color w:val="FFFFFF" w:themeColor="background1"/>
-                <w:sz w:val="18"/>
-                <w:szCs w:val="18"/>
-              </w:rPr>
-              <w:t xml:space="preserve">b8-a7         </w:t>
-            </w:r>
-            <w:r>
-              <w:rPr>
-                <w:rFonts w:ascii="Courier New" w:hAnsi="Courier New" w:cs="Courier New"/>
-                <w:b/>
-                <w:i/>
-                <w:iCs/>
-                <w:color w:val="000000" w:themeColor="text1"/>
-                <w:sz w:val="18"/>
-                <w:szCs w:val="18"/>
-              </w:rPr>
-              <w:t>g4=e6-e5</w:t>
-            </w:r>
-          </w:p>
-          <w:p>
-            <w:pPr>
-              <w:spacing w:after="0"/>
-              <w:rPr>
-                <w:rFonts w:ascii="Courier New" w:hAnsi="Courier New" w:cs="Courier New"/>
-                <w:b/>
-                <w:i/>
-                <w:iCs/>
-                <w:color w:val="000000" w:themeColor="text1"/>
-                <w:sz w:val="18"/>
-                <w:szCs w:val="18"/>
-              </w:rPr>
-            </w:pPr>
-            <w:r>
-              <w:rPr>
-                <w:rFonts w:ascii="Courier New" w:hAnsi="Courier New" w:cs="Courier New"/>
-                <w:b/>
-                <w:i/>
-                <w:iCs/>
-                <w:color w:val="FFFFFF" w:themeColor="background1"/>
-                <w:sz w:val="18"/>
-                <w:szCs w:val="18"/>
-              </w:rPr>
-              <w:t xml:space="preserve">b6-b7=c6      </w:t>
-            </w:r>
-            <w:r>
-              <w:rPr>
-                <w:rFonts w:ascii="Courier New" w:hAnsi="Courier New" w:cs="Courier New"/>
-                <w:b/>
-                <w:i/>
-                <w:iCs/>
-                <w:color w:val="000000" w:themeColor="text1"/>
-                <w:sz w:val="18"/>
-                <w:szCs w:val="18"/>
-              </w:rPr>
-              <w:t>f8=d7-c</w:t>
-            </w:r>
-            <w:proofErr w:type="gramStart"/>
-            <w:r>
-              <w:rPr>
-                <w:rFonts w:ascii="Courier New" w:hAnsi="Courier New" w:cs="Courier New"/>
-                <w:b/>
-                <w:i/>
-                <w:iCs/>
-                <w:color w:val="000000" w:themeColor="text1"/>
-                <w:sz w:val="18"/>
-                <w:szCs w:val="18"/>
-              </w:rPr>
-              <w:t>6!</w:t>
-            </w:r>
-            <w:proofErr w:type="gramEnd"/>
-          </w:p>
-          <w:p>
-            <w:pPr>
-              <w:spacing w:after="0"/>
-              <w:rPr>
-                <w:rFonts w:ascii="Courier New" w:hAnsi="Courier New" w:cs="Courier New"/>
-                <w:b/>
-                <w:i/>
-                <w:iCs/>
-                <w:color w:val="000000" w:themeColor="text1"/>
-                <w:sz w:val="18"/>
-                <w:szCs w:val="18"/>
-              </w:rPr>
-            </w:pPr>
-            <w:r>
-              <w:rPr>
-                <w:rFonts w:ascii="Courier New" w:hAnsi="Courier New" w:cs="Courier New"/>
-                <w:b/>
-                <w:i/>
-                <w:iCs/>
-                <w:color w:val="FFFFFF" w:themeColor="background1"/>
-                <w:sz w:val="18"/>
-                <w:szCs w:val="18"/>
-              </w:rPr>
-              <w:t>a7=c</w:t>
-            </w:r>
-            <w:proofErr w:type="gramStart"/>
-            <w:r>
-              <w:rPr>
-                <w:rFonts w:ascii="Courier New" w:hAnsi="Courier New" w:cs="Courier New"/>
-                <w:b/>
-                <w:i/>
-                <w:iCs/>
-                <w:color w:val="FFFFFF" w:themeColor="background1"/>
-                <w:sz w:val="18"/>
-                <w:szCs w:val="18"/>
-              </w:rPr>
-              <w:t>6!-</w:t>
-            </w:r>
-            <w:proofErr w:type="gramEnd"/>
-            <w:r>
-              <w:rPr>
-                <w:rFonts w:ascii="Courier New" w:hAnsi="Courier New" w:cs="Courier New"/>
-                <w:b/>
-                <w:i/>
-                <w:iCs/>
-                <w:color w:val="FFFFFF" w:themeColor="background1"/>
-                <w:sz w:val="18"/>
-                <w:szCs w:val="18"/>
-              </w:rPr>
-              <w:t xml:space="preserve">d7!    </w:t>
-            </w:r>
-            <w:r>
-              <w:rPr>
-                <w:rFonts w:ascii="Courier New" w:hAnsi="Courier New" w:cs="Courier New"/>
-                <w:b/>
-                <w:i/>
-                <w:iCs/>
-                <w:color w:val="000000" w:themeColor="text1"/>
-                <w:sz w:val="18"/>
-                <w:szCs w:val="18"/>
-              </w:rPr>
-              <w:t>f6=d</w:t>
-            </w:r>
-            <w:proofErr w:type="gramStart"/>
-            <w:r>
-              <w:rPr>
-                <w:rFonts w:ascii="Courier New" w:hAnsi="Courier New" w:cs="Courier New"/>
-                <w:b/>
-                <w:i/>
-                <w:iCs/>
-                <w:color w:val="000000" w:themeColor="text1"/>
-                <w:sz w:val="18"/>
-                <w:szCs w:val="18"/>
-              </w:rPr>
-              <w:t>7!=</w:t>
-            </w:r>
-            <w:proofErr w:type="gramEnd"/>
-            <w:r>
-              <w:rPr>
-                <w:rFonts w:ascii="Courier New" w:hAnsi="Courier New" w:cs="Courier New"/>
-                <w:b/>
-                <w:i/>
-                <w:iCs/>
-                <w:color w:val="000000" w:themeColor="text1"/>
-                <w:sz w:val="18"/>
-                <w:szCs w:val="18"/>
-              </w:rPr>
-              <w:t>e7</w:t>
+              <w:t>f6=d7!=e7</w:t>
             </w:r>
           </w:p>
         </w:tc>
@@ -17945,7 +17743,6 @@
                 <w:szCs w:val="18"/>
               </w:rPr>
             </w:pPr>
-            <w:proofErr w:type="gramStart"/>
             <w:r>
               <w:rPr>
                 <w:rFonts w:ascii="Courier New" w:hAnsi="Courier New" w:cs="Courier New"/>
@@ -17956,9 +17753,34 @@
                 <w:sz w:val="18"/>
                 <w:szCs w:val="18"/>
               </w:rPr>
-              <w:t>W:</w:t>
-            </w:r>
-            <w:proofErr w:type="gramEnd"/>
+              <w:t xml:space="preserve">W:c7/W:b7     </w:t>
+            </w:r>
+            <w:r>
+              <w:rPr>
+                <w:rFonts w:ascii="Courier New" w:hAnsi="Courier New" w:cs="Courier New"/>
+                <w:b/>
+                <w:i/>
+                <w:iCs/>
+                <w:color w:val="000000" w:themeColor="text1"/>
+                <w:sz w:val="18"/>
+                <w:szCs w:val="18"/>
+              </w:rPr>
+              <w:t>g3=g1-f1</w:t>
+            </w:r>
+          </w:p>
+          <w:p>
+            <w:pPr>
+              <w:spacing w:after="0"/>
+              <w:rPr>
+                <w:rFonts w:ascii="Courier New" w:hAnsi="Courier New" w:cs="Courier New"/>
+                <w:b/>
+                <w:i/>
+                <w:iCs/>
+                <w:color w:val="000000" w:themeColor="text1"/>
+                <w:sz w:val="18"/>
+                <w:szCs w:val="18"/>
+              </w:rPr>
+            </w:pPr>
             <w:r>
               <w:rPr>
                 <w:rFonts w:ascii="Courier New" w:hAnsi="Courier New" w:cs="Courier New"/>
@@ -17969,7 +17791,7 @@
                 <w:sz w:val="18"/>
                 <w:szCs w:val="18"/>
               </w:rPr>
-              <w:t xml:space="preserve">c7/W:b7     </w:t>
+              <w:t xml:space="preserve">c6-c7=e9      </w:t>
             </w:r>
             <w:r>
               <w:rPr>
@@ -17981,7 +17803,7 @@
                 <w:sz w:val="18"/>
                 <w:szCs w:val="18"/>
               </w:rPr>
-              <w:t>g3=g1-f1</w:t>
+              <w:t>e6-e7=e9!</w:t>
             </w:r>
           </w:p>
           <w:p>
@@ -18007,7 +17829,7 @@
                 <w:sz w:val="18"/>
                 <w:szCs w:val="18"/>
               </w:rPr>
-              <w:t xml:space="preserve">c6-c7=e9      </w:t>
+              <w:t xml:space="preserve">b7-b6=b4      </w:t>
             </w:r>
             <w:r>
               <w:rPr>
@@ -18019,10 +17841,12 @@
                 <w:sz w:val="18"/>
                 <w:szCs w:val="18"/>
               </w:rPr>
-              <w:t>e6-e7=e</w:t>
-            </w:r>
-            <w:proofErr w:type="gramStart"/>
-            <w:r>
+              <w:t>f1-f2=e3</w:t>
+            </w:r>
+          </w:p>
+          <w:p>
+            <w:pPr>
+              <w:spacing w:after="0"/>
               <w:rPr>
                 <w:rFonts w:ascii="Courier New" w:hAnsi="Courier New" w:cs="Courier New"/>
                 <w:b/>
@@ -18032,13 +17856,20 @@
                 <w:sz w:val="18"/>
                 <w:szCs w:val="18"/>
               </w:rPr>
-              <w:t>9!</w:t>
-            </w:r>
-            <w:proofErr w:type="gramEnd"/>
-          </w:p>
-          <w:p>
-            <w:pPr>
-              <w:spacing w:after="0"/>
+            </w:pPr>
+            <w:r>
+              <w:rPr>
+                <w:rFonts w:ascii="Courier New" w:hAnsi="Courier New" w:cs="Courier New"/>
+                <w:b/>
+                <w:i/>
+                <w:iCs/>
+                <w:color w:val="FFFFFF" w:themeColor="background1"/>
+                <w:sz w:val="18"/>
+                <w:szCs w:val="18"/>
+              </w:rPr>
+              <w:t xml:space="preserve">b4=d3-c3      </w:t>
+            </w:r>
+            <w:r>
               <w:rPr>
                 <w:rFonts w:ascii="Courier New" w:hAnsi="Courier New" w:cs="Courier New"/>
                 <w:b/>
@@ -18048,6 +17879,21 @@
                 <w:sz w:val="18"/>
                 <w:szCs w:val="18"/>
               </w:rPr>
+              <w:t>e3=c1-b1!</w:t>
+            </w:r>
+          </w:p>
+          <w:p>
+            <w:pPr>
+              <w:spacing w:after="0"/>
+              <w:rPr>
+                <w:rFonts w:ascii="Courier New" w:hAnsi="Courier New" w:cs="Courier New"/>
+                <w:b/>
+                <w:i/>
+                <w:iCs/>
+                <w:color w:val="000000" w:themeColor="text1"/>
+                <w:sz w:val="18"/>
+                <w:szCs w:val="18"/>
+              </w:rPr>
             </w:pPr>
             <w:r>
               <w:rPr>
@@ -18059,7 +17905,7 @@
                 <w:sz w:val="18"/>
                 <w:szCs w:val="18"/>
               </w:rPr>
-              <w:t xml:space="preserve">b7-b6=b4      </w:t>
+              <w:t xml:space="preserve">c2=b3-b4      </w:t>
             </w:r>
             <w:r>
               <w:rPr>
@@ -18071,7 +17917,7 @@
                 <w:sz w:val="18"/>
                 <w:szCs w:val="18"/>
               </w:rPr>
-              <w:t>f1-f2=e3</w:t>
+              <w:t>e9=e7-e6</w:t>
             </w:r>
           </w:p>
           <w:p>
@@ -18097,7 +17943,7 @@
                 <w:sz w:val="18"/>
                 <w:szCs w:val="18"/>
               </w:rPr>
-              <w:t xml:space="preserve">b4=d3-c3      </w:t>
+              <w:t xml:space="preserve">d3-c3=c1!     </w:t>
             </w:r>
             <w:r>
               <w:rPr>
@@ -18109,10 +17955,12 @@
                 <w:sz w:val="18"/>
                 <w:szCs w:val="18"/>
               </w:rPr>
-              <w:t>e3=c1-b</w:t>
-            </w:r>
-            <w:proofErr w:type="gramStart"/>
-            <w:r>
+              <w:t>e5-e6=c6</w:t>
+            </w:r>
+          </w:p>
+          <w:p>
+            <w:pPr>
+              <w:spacing w:after="0"/>
               <w:rPr>
                 <w:rFonts w:ascii="Courier New" w:hAnsi="Courier New" w:cs="Courier New"/>
                 <w:b/>
@@ -18122,13 +17970,20 @@
                 <w:sz w:val="18"/>
                 <w:szCs w:val="18"/>
               </w:rPr>
-              <w:t>1!</w:t>
-            </w:r>
-            <w:proofErr w:type="gramEnd"/>
-          </w:p>
-          <w:p>
-            <w:pPr>
-              <w:spacing w:after="0"/>
+            </w:pPr>
+            <w:r>
+              <w:rPr>
+                <w:rFonts w:ascii="Courier New" w:hAnsi="Courier New" w:cs="Courier New"/>
+                <w:b/>
+                <w:i/>
+                <w:iCs/>
+                <w:color w:val="FFFFFF" w:themeColor="background1"/>
+                <w:sz w:val="18"/>
+                <w:szCs w:val="18"/>
+              </w:rPr>
+              <w:t xml:space="preserve">M:b6/M:b7     </w:t>
+            </w:r>
+            <w:r>
               <w:rPr>
                 <w:rFonts w:ascii="Courier New" w:hAnsi="Courier New" w:cs="Courier New"/>
                 <w:b/>
@@ -18138,6 +17993,21 @@
                 <w:sz w:val="18"/>
                 <w:szCs w:val="18"/>
               </w:rPr>
+              <w:t>c6-d7=b8</w:t>
+            </w:r>
+          </w:p>
+          <w:p>
+            <w:pPr>
+              <w:spacing w:after="0"/>
+              <w:rPr>
+                <w:rFonts w:ascii="Courier New" w:hAnsi="Courier New" w:cs="Courier New"/>
+                <w:b/>
+                <w:i/>
+                <w:iCs/>
+                <w:color w:val="000000" w:themeColor="text1"/>
+                <w:sz w:val="18"/>
+                <w:szCs w:val="18"/>
+              </w:rPr>
             </w:pPr>
             <w:r>
               <w:rPr>
@@ -18149,187 +18019,7 @@
                 <w:sz w:val="18"/>
                 <w:szCs w:val="18"/>
               </w:rPr>
-              <w:t xml:space="preserve">c2=b3-b4      </w:t>
-            </w:r>
-            <w:r>
-              <w:rPr>
-                <w:rFonts w:ascii="Courier New" w:hAnsi="Courier New" w:cs="Courier New"/>
-                <w:b/>
-                <w:i/>
-                <w:iCs/>
-                <w:color w:val="000000" w:themeColor="text1"/>
-                <w:sz w:val="18"/>
-                <w:szCs w:val="18"/>
-              </w:rPr>
-              <w:t>e9=e7-e6</w:t>
-            </w:r>
-          </w:p>
-          <w:p>
-            <w:pPr>
-              <w:spacing w:after="0"/>
-              <w:rPr>
-                <w:rFonts w:ascii="Courier New" w:hAnsi="Courier New" w:cs="Courier New"/>
-                <w:b/>
-                <w:i/>
-                <w:iCs/>
-                <w:color w:val="000000" w:themeColor="text1"/>
-                <w:sz w:val="18"/>
-                <w:szCs w:val="18"/>
-              </w:rPr>
-            </w:pPr>
-            <w:r>
-              <w:rPr>
-                <w:rFonts w:ascii="Courier New" w:hAnsi="Courier New" w:cs="Courier New"/>
-                <w:b/>
-                <w:i/>
-                <w:iCs/>
-                <w:color w:val="FFFFFF" w:themeColor="background1"/>
-                <w:sz w:val="18"/>
-                <w:szCs w:val="18"/>
-              </w:rPr>
-              <w:t>d3-c3=c</w:t>
-            </w:r>
-            <w:proofErr w:type="gramStart"/>
-            <w:r>
-              <w:rPr>
-                <w:rFonts w:ascii="Courier New" w:hAnsi="Courier New" w:cs="Courier New"/>
-                <w:b/>
-                <w:i/>
-                <w:iCs/>
-                <w:color w:val="FFFFFF" w:themeColor="background1"/>
-                <w:sz w:val="18"/>
-                <w:szCs w:val="18"/>
-              </w:rPr>
-              <w:t>1!</w:t>
-            </w:r>
-            <w:proofErr w:type="gramEnd"/>
-            <w:r>
-              <w:rPr>
-                <w:rFonts w:ascii="Courier New" w:hAnsi="Courier New" w:cs="Courier New"/>
-                <w:b/>
-                <w:i/>
-                <w:iCs/>
-                <w:color w:val="FFFFFF" w:themeColor="background1"/>
-                <w:sz w:val="18"/>
-                <w:szCs w:val="18"/>
-              </w:rPr>
-              <w:t xml:space="preserve">     </w:t>
-            </w:r>
-            <w:r>
-              <w:rPr>
-                <w:rFonts w:ascii="Courier New" w:hAnsi="Courier New" w:cs="Courier New"/>
-                <w:b/>
-                <w:i/>
-                <w:iCs/>
-                <w:color w:val="000000" w:themeColor="text1"/>
-                <w:sz w:val="18"/>
-                <w:szCs w:val="18"/>
-              </w:rPr>
-              <w:t>e5-e6=c6</w:t>
-            </w:r>
-          </w:p>
-          <w:p>
-            <w:pPr>
-              <w:spacing w:after="0"/>
-              <w:rPr>
-                <w:rFonts w:ascii="Courier New" w:hAnsi="Courier New" w:cs="Courier New"/>
-                <w:b/>
-                <w:i/>
-                <w:iCs/>
-                <w:color w:val="000000" w:themeColor="text1"/>
-                <w:sz w:val="18"/>
-                <w:szCs w:val="18"/>
-              </w:rPr>
-            </w:pPr>
-            <w:proofErr w:type="gramStart"/>
-            <w:r>
-              <w:rPr>
-                <w:rFonts w:ascii="Courier New" w:hAnsi="Courier New" w:cs="Courier New"/>
-                <w:b/>
-                <w:i/>
-                <w:iCs/>
-                <w:color w:val="FFFFFF" w:themeColor="background1"/>
-                <w:sz w:val="18"/>
-                <w:szCs w:val="18"/>
-              </w:rPr>
-              <w:t>M:b</w:t>
-            </w:r>
-            <w:proofErr w:type="gramEnd"/>
-            <w:r>
-              <w:rPr>
-                <w:rFonts w:ascii="Courier New" w:hAnsi="Courier New" w:cs="Courier New"/>
-                <w:b/>
-                <w:i/>
-                <w:iCs/>
-                <w:color w:val="FFFFFF" w:themeColor="background1"/>
-                <w:sz w:val="18"/>
-                <w:szCs w:val="18"/>
-              </w:rPr>
-              <w:t xml:space="preserve">6/M:b7     </w:t>
-            </w:r>
-            <w:r>
-              <w:rPr>
-                <w:rFonts w:ascii="Courier New" w:hAnsi="Courier New" w:cs="Courier New"/>
-                <w:b/>
-                <w:i/>
-                <w:iCs/>
-                <w:color w:val="000000" w:themeColor="text1"/>
-                <w:sz w:val="18"/>
-                <w:szCs w:val="18"/>
-              </w:rPr>
-              <w:t>c6-d7=b8</w:t>
-            </w:r>
-          </w:p>
-          <w:p>
-            <w:pPr>
-              <w:spacing w:after="0"/>
-              <w:rPr>
-                <w:rFonts w:ascii="Courier New" w:hAnsi="Courier New" w:cs="Courier New"/>
-                <w:b/>
-                <w:i/>
-                <w:iCs/>
-                <w:color w:val="000000" w:themeColor="text1"/>
-                <w:sz w:val="18"/>
-                <w:szCs w:val="18"/>
-              </w:rPr>
-            </w:pPr>
-            <w:r>
-              <w:rPr>
-                <w:rFonts w:ascii="Courier New" w:hAnsi="Courier New" w:cs="Courier New"/>
-                <w:b/>
-                <w:i/>
-                <w:iCs/>
-                <w:color w:val="FFFFFF" w:themeColor="background1"/>
-                <w:sz w:val="18"/>
-                <w:szCs w:val="18"/>
-              </w:rPr>
-              <w:t>c1=b</w:t>
-            </w:r>
-            <w:proofErr w:type="gramStart"/>
-            <w:r>
-              <w:rPr>
-                <w:rFonts w:ascii="Courier New" w:hAnsi="Courier New" w:cs="Courier New"/>
-                <w:b/>
-                <w:i/>
-                <w:iCs/>
-                <w:color w:val="FFFFFF" w:themeColor="background1"/>
-                <w:sz w:val="18"/>
-                <w:szCs w:val="18"/>
-              </w:rPr>
-              <w:t>1!</w:t>
-            </w:r>
-            <w:proofErr w:type="gramEnd"/>
-            <w:r>
-              <w:rPr>
-                <w:rFonts w:ascii="Courier New" w:hAnsi="Courier New" w:cs="Courier New"/>
-                <w:b/>
-                <w:i/>
-                <w:iCs/>
-                <w:color w:val="FFFFFF" w:themeColor="background1"/>
-                <w:sz w:val="18"/>
-                <w:szCs w:val="18"/>
-              </w:rPr>
-              <w:t xml:space="preserve">        </w:t>
+              <w:t xml:space="preserve">c1=b1!        </w:t>
             </w:r>
             <w:r>
               <w:rPr>
@@ -18833,12 +18523,238 @@
         <v:path o:extrusionok="f" gradientshapeok="t" o:connecttype="rect"/>
         <o:lock v:ext="edit" aspectratio="t"/>
       </v:shapetype>
-      <v:shape id="_x0000_i1102" type="#_x0000_t75" style="width:1024.7pt;height:8in;visibility:visible;mso-wrap-style:square" o:bullet="t">
+      <v:shape id="_x0000_i1046" type="#_x0000_t75" style="width:1024.85pt;height:8in;visibility:visible;mso-wrap-style:square" o:bullet="t">
         <v:imagedata r:id="rId1" o:title=""/>
       </v:shape>
     </w:pict>
   </w:numPicBullet>
   <w:abstractNum w:abstractNumId="0" w15:restartNumberingAfterBreak="0">
+    <w:nsid w:val="02C610BC"/>
+    <w:multiLevelType w:val="hybridMultilevel"/>
+    <w:tmpl w:val="7FBE39BA"/>
+    <w:lvl w:ilvl="0" w:tplc="040C0001">
+      <w:start w:val="1"/>
+      <w:numFmt w:val="bullet"/>
+      <w:lvlText w:val=""/>
+      <w:lvlJc w:val="left"/>
+      <w:pPr>
+        <w:ind w:left="360" w:hanging="360"/>
+      </w:pPr>
+      <w:rPr>
+        <w:rFonts w:ascii="Symbol" w:hAnsi="Symbol" w:hint="default"/>
+      </w:rPr>
+    </w:lvl>
+    <w:lvl w:ilvl="1" w:tplc="040C0003" w:tentative="1">
+      <w:start w:val="1"/>
+      <w:numFmt w:val="bullet"/>
+      <w:lvlText w:val="o"/>
+      <w:lvlJc w:val="left"/>
+      <w:pPr>
+        <w:ind w:left="1080" w:hanging="360"/>
+      </w:pPr>
+      <w:rPr>
+        <w:rFonts w:ascii="Courier New" w:hAnsi="Courier New" w:cs="Courier New" w:hint="default"/>
+      </w:rPr>
+    </w:lvl>
+    <w:lvl w:ilvl="2" w:tplc="040C0005" w:tentative="1">
+      <w:start w:val="1"/>
+      <w:numFmt w:val="bullet"/>
+      <w:lvlText w:val=""/>
+      <w:lvlJc w:val="left"/>
+      <w:pPr>
+        <w:ind w:left="1800" w:hanging="360"/>
+      </w:pPr>
+      <w:rPr>
+        <w:rFonts w:ascii="Wingdings" w:hAnsi="Wingdings" w:hint="default"/>
+      </w:rPr>
+    </w:lvl>
+    <w:lvl w:ilvl="3" w:tplc="040C0001" w:tentative="1">
+      <w:start w:val="1"/>
+      <w:numFmt w:val="bullet"/>
+      <w:lvlText w:val=""/>
+      <w:lvlJc w:val="left"/>
+      <w:pPr>
+        <w:ind w:left="2520" w:hanging="360"/>
+      </w:pPr>
+      <w:rPr>
+        <w:rFonts w:ascii="Symbol" w:hAnsi="Symbol" w:hint="default"/>
+      </w:rPr>
+    </w:lvl>
+    <w:lvl w:ilvl="4" w:tplc="040C0003" w:tentative="1">
+      <w:start w:val="1"/>
+      <w:numFmt w:val="bullet"/>
+      <w:lvlText w:val="o"/>
+      <w:lvlJc w:val="left"/>
+      <w:pPr>
+        <w:ind w:left="3240" w:hanging="360"/>
+      </w:pPr>
+      <w:rPr>
+        <w:rFonts w:ascii="Courier New" w:hAnsi="Courier New" w:cs="Courier New" w:hint="default"/>
+      </w:rPr>
+    </w:lvl>
+    <w:lvl w:ilvl="5" w:tplc="040C0005" w:tentative="1">
+      <w:start w:val="1"/>
+      <w:numFmt w:val="bullet"/>
+      <w:lvlText w:val=""/>
+      <w:lvlJc w:val="left"/>
+      <w:pPr>
+        <w:ind w:left="3960" w:hanging="360"/>
+      </w:pPr>
+      <w:rPr>
+        <w:rFonts w:ascii="Wingdings" w:hAnsi="Wingdings" w:hint="default"/>
+      </w:rPr>
+    </w:lvl>
+    <w:lvl w:ilvl="6" w:tplc="040C0001" w:tentative="1">
+      <w:start w:val="1"/>
+      <w:numFmt w:val="bullet"/>
+      <w:lvlText w:val=""/>
+      <w:lvlJc w:val="left"/>
+      <w:pPr>
+        <w:ind w:left="4680" w:hanging="360"/>
+      </w:pPr>
+      <w:rPr>
+        <w:rFonts w:ascii="Symbol" w:hAnsi="Symbol" w:hint="default"/>
+      </w:rPr>
+    </w:lvl>
+    <w:lvl w:ilvl="7" w:tplc="040C0003" w:tentative="1">
+      <w:start w:val="1"/>
+      <w:numFmt w:val="bullet"/>
+      <w:lvlText w:val="o"/>
+      <w:lvlJc w:val="left"/>
+      <w:pPr>
+        <w:ind w:left="5400" w:hanging="360"/>
+      </w:pPr>
+      <w:rPr>
+        <w:rFonts w:ascii="Courier New" w:hAnsi="Courier New" w:cs="Courier New" w:hint="default"/>
+      </w:rPr>
+    </w:lvl>
+    <w:lvl w:ilvl="8" w:tplc="040C0005" w:tentative="1">
+      <w:start w:val="1"/>
+      <w:numFmt w:val="bullet"/>
+      <w:lvlText w:val=""/>
+      <w:lvlJc w:val="left"/>
+      <w:pPr>
+        <w:ind w:left="6120" w:hanging="360"/>
+      </w:pPr>
+      <w:rPr>
+        <w:rFonts w:ascii="Wingdings" w:hAnsi="Wingdings" w:hint="default"/>
+      </w:rPr>
+    </w:lvl>
+  </w:abstractNum>
+  <w:abstractNum w:abstractNumId="1" w15:restartNumberingAfterBreak="0">
+    <w:nsid w:val="02E3699A"/>
+    <w:multiLevelType w:val="hybridMultilevel"/>
+    <w:tmpl w:val="186A185A"/>
+    <w:lvl w:ilvl="0" w:tplc="040C000F">
+      <w:start w:val="1"/>
+      <w:numFmt w:val="decimal"/>
+      <w:lvlText w:val="%1."/>
+      <w:lvlJc w:val="left"/>
+      <w:pPr>
+        <w:ind w:left="360" w:hanging="360"/>
+      </w:pPr>
+      <w:rPr>
+        <w:rFonts w:hint="default"/>
+      </w:rPr>
+    </w:lvl>
+    <w:lvl w:ilvl="1" w:tplc="040C0003" w:tentative="1">
+      <w:start w:val="1"/>
+      <w:numFmt w:val="bullet"/>
+      <w:lvlText w:val="o"/>
+      <w:lvlJc w:val="left"/>
+      <w:pPr>
+        <w:ind w:left="1080" w:hanging="360"/>
+      </w:pPr>
+      <w:rPr>
+        <w:rFonts w:ascii="Courier New" w:hAnsi="Courier New" w:cs="Courier New" w:hint="default"/>
+      </w:rPr>
+    </w:lvl>
+    <w:lvl w:ilvl="2" w:tplc="040C0005" w:tentative="1">
+      <w:start w:val="1"/>
+      <w:numFmt w:val="bullet"/>
+      <w:lvlText w:val=""/>
+      <w:lvlJc w:val="left"/>
+      <w:pPr>
+        <w:ind w:left="1800" w:hanging="360"/>
+      </w:pPr>
+      <w:rPr>
+        <w:rFonts w:ascii="Wingdings" w:hAnsi="Wingdings" w:hint="default"/>
+      </w:rPr>
+    </w:lvl>
+    <w:lvl w:ilvl="3" w:tplc="040C0001" w:tentative="1">
+      <w:start w:val="1"/>
+      <w:numFmt w:val="bullet"/>
+      <w:lvlText w:val=""/>
+      <w:lvlJc w:val="left"/>
+      <w:pPr>
+        <w:ind w:left="2520" w:hanging="360"/>
+      </w:pPr>
+      <w:rPr>
+        <w:rFonts w:ascii="Symbol" w:hAnsi="Symbol" w:hint="default"/>
+      </w:rPr>
+    </w:lvl>
+    <w:lvl w:ilvl="4" w:tplc="040C0003" w:tentative="1">
+      <w:start w:val="1"/>
+      <w:numFmt w:val="bullet"/>
+      <w:lvlText w:val="o"/>
+      <w:lvlJc w:val="left"/>
+      <w:pPr>
+        <w:ind w:left="3240" w:hanging="360"/>
+      </w:pPr>
+      <w:rPr>
+        <w:rFonts w:ascii="Courier New" w:hAnsi="Courier New" w:cs="Courier New" w:hint="default"/>
+      </w:rPr>
+    </w:lvl>
+    <w:lvl w:ilvl="5" w:tplc="040C0005" w:tentative="1">
+      <w:start w:val="1"/>
+      <w:numFmt w:val="bullet"/>
+      <w:lvlText w:val=""/>
+      <w:lvlJc w:val="left"/>
+      <w:pPr>
+        <w:ind w:left="3960" w:hanging="360"/>
+      </w:pPr>
+      <w:rPr>
+        <w:rFonts w:ascii="Wingdings" w:hAnsi="Wingdings" w:hint="default"/>
+      </w:rPr>
+    </w:lvl>
+    <w:lvl w:ilvl="6" w:tplc="040C0001" w:tentative="1">
+      <w:start w:val="1"/>
+      <w:numFmt w:val="bullet"/>
+      <w:lvlText w:val=""/>
+      <w:lvlJc w:val="left"/>
+      <w:pPr>
+        <w:ind w:left="4680" w:hanging="360"/>
+      </w:pPr>
+      <w:rPr>
+        <w:rFonts w:ascii="Symbol" w:hAnsi="Symbol" w:hint="default"/>
+      </w:rPr>
+    </w:lvl>
+    <w:lvl w:ilvl="7" w:tplc="040C0003" w:tentative="1">
+      <w:start w:val="1"/>
+      <w:numFmt w:val="bullet"/>
+      <w:lvlText w:val="o"/>
+      <w:lvlJc w:val="left"/>
+      <w:pPr>
+        <w:ind w:left="5400" w:hanging="360"/>
+      </w:pPr>
+      <w:rPr>
+        <w:rFonts w:ascii="Courier New" w:hAnsi="Courier New" w:cs="Courier New" w:hint="default"/>
+      </w:rPr>
+    </w:lvl>
+    <w:lvl w:ilvl="8" w:tplc="040C0005" w:tentative="1">
+      <w:start w:val="1"/>
+      <w:numFmt w:val="bullet"/>
+      <w:lvlText w:val=""/>
+      <w:lvlJc w:val="left"/>
+      <w:pPr>
+        <w:ind w:left="6120" w:hanging="360"/>
+      </w:pPr>
+      <w:rPr>
+        <w:rFonts w:ascii="Wingdings" w:hAnsi="Wingdings" w:hint="default"/>
+      </w:rPr>
+    </w:lvl>
+  </w:abstractNum>
+  <w:abstractNum w:abstractNumId="2" w15:restartNumberingAfterBreak="0">
     <w:nsid w:val="077C54B6"/>
     <w:multiLevelType w:val="hybridMultilevel"/>
     <w:tmpl w:val="300A7A04"/>
@@ -18924,7 +18840,7 @@
       </w:pPr>
     </w:lvl>
   </w:abstractNum>
-  <w:abstractNum w:abstractNumId="1" w15:restartNumberingAfterBreak="0">
+  <w:abstractNum w:abstractNumId="3" w15:restartNumberingAfterBreak="0">
     <w:nsid w:val="0C9B4EEB"/>
     <w:multiLevelType w:val="hybridMultilevel"/>
     <w:tmpl w:val="B360DC8E"/>
@@ -19037,7 +18953,7 @@
       </w:rPr>
     </w:lvl>
   </w:abstractNum>
-  <w:abstractNum w:abstractNumId="2" w15:restartNumberingAfterBreak="0">
+  <w:abstractNum w:abstractNumId="4" w15:restartNumberingAfterBreak="0">
     <w:nsid w:val="117034BE"/>
     <w:multiLevelType w:val="hybridMultilevel"/>
     <w:tmpl w:val="2B92E82C"/>
@@ -19123,7 +19039,7 @@
       </w:pPr>
     </w:lvl>
   </w:abstractNum>
-  <w:abstractNum w:abstractNumId="3" w15:restartNumberingAfterBreak="0">
+  <w:abstractNum w:abstractNumId="5" w15:restartNumberingAfterBreak="0">
     <w:nsid w:val="13EC7188"/>
     <w:multiLevelType w:val="multilevel"/>
     <w:tmpl w:val="76F62486"/>
@@ -19272,7 +19188,7 @@
       </w:rPr>
     </w:lvl>
   </w:abstractNum>
-  <w:abstractNum w:abstractNumId="4" w15:restartNumberingAfterBreak="0">
+  <w:abstractNum w:abstractNumId="6" w15:restartNumberingAfterBreak="0">
     <w:nsid w:val="1E53166D"/>
     <w:multiLevelType w:val="multilevel"/>
     <w:tmpl w:val="16040D0A"/>
@@ -19385,7 +19301,7 @@
       </w:pPr>
     </w:lvl>
   </w:abstractNum>
-  <w:abstractNum w:abstractNumId="5" w15:restartNumberingAfterBreak="0">
+  <w:abstractNum w:abstractNumId="7" w15:restartNumberingAfterBreak="0">
     <w:nsid w:val="22960594"/>
     <w:multiLevelType w:val="hybridMultilevel"/>
     <w:tmpl w:val="83087216"/>
@@ -19526,7 +19442,7 @@
       </w:rPr>
     </w:lvl>
   </w:abstractNum>
-  <w:abstractNum w:abstractNumId="6" w15:restartNumberingAfterBreak="0">
+  <w:abstractNum w:abstractNumId="8" w15:restartNumberingAfterBreak="0">
     <w:nsid w:val="25E86983"/>
     <w:multiLevelType w:val="hybridMultilevel"/>
     <w:tmpl w:val="312241E0"/>
@@ -19612,7 +19528,7 @@
       </w:pPr>
     </w:lvl>
   </w:abstractNum>
-  <w:abstractNum w:abstractNumId="7" w15:restartNumberingAfterBreak="0">
+  <w:abstractNum w:abstractNumId="9" w15:restartNumberingAfterBreak="0">
     <w:nsid w:val="2CE639B4"/>
     <w:multiLevelType w:val="hybridMultilevel"/>
     <w:tmpl w:val="C846D89A"/>
@@ -19724,7 +19640,7 @@
       </w:rPr>
     </w:lvl>
   </w:abstractNum>
-  <w:abstractNum w:abstractNumId="8" w15:restartNumberingAfterBreak="0">
+  <w:abstractNum w:abstractNumId="10" w15:restartNumberingAfterBreak="0">
     <w:nsid w:val="353277CC"/>
     <w:multiLevelType w:val="hybridMultilevel"/>
     <w:tmpl w:val="2EE22246"/>
@@ -19837,7 +19753,7 @@
       </w:rPr>
     </w:lvl>
   </w:abstractNum>
-  <w:abstractNum w:abstractNumId="9" w15:restartNumberingAfterBreak="0">
+  <w:abstractNum w:abstractNumId="11" w15:restartNumberingAfterBreak="0">
     <w:nsid w:val="3D954A0D"/>
     <w:multiLevelType w:val="hybridMultilevel"/>
     <w:tmpl w:val="BA921C54"/>
@@ -19949,7 +19865,7 @@
       </w:rPr>
     </w:lvl>
   </w:abstractNum>
-  <w:abstractNum w:abstractNumId="10" w15:restartNumberingAfterBreak="0">
+  <w:abstractNum w:abstractNumId="12" w15:restartNumberingAfterBreak="0">
     <w:nsid w:val="3EDB1F88"/>
     <w:multiLevelType w:val="hybridMultilevel"/>
     <w:tmpl w:val="BBDECD20"/>
@@ -20062,7 +19978,7 @@
       </w:rPr>
     </w:lvl>
   </w:abstractNum>
-  <w:abstractNum w:abstractNumId="11" w15:restartNumberingAfterBreak="0">
+  <w:abstractNum w:abstractNumId="13" w15:restartNumberingAfterBreak="0">
     <w:nsid w:val="425506E9"/>
     <w:multiLevelType w:val="multilevel"/>
     <w:tmpl w:val="8DF8D822"/>
@@ -20211,7 +20127,7 @@
       </w:rPr>
     </w:lvl>
   </w:abstractNum>
-  <w:abstractNum w:abstractNumId="12" w15:restartNumberingAfterBreak="0">
+  <w:abstractNum w:abstractNumId="14" w15:restartNumberingAfterBreak="0">
     <w:nsid w:val="43794308"/>
     <w:multiLevelType w:val="hybridMultilevel"/>
     <w:tmpl w:val="8EB671D4"/>
@@ -20324,7 +20240,7 @@
       </w:rPr>
     </w:lvl>
   </w:abstractNum>
-  <w:abstractNum w:abstractNumId="13" w15:restartNumberingAfterBreak="0">
+  <w:abstractNum w:abstractNumId="15" w15:restartNumberingAfterBreak="0">
     <w:nsid w:val="43E27D0F"/>
     <w:multiLevelType w:val="hybridMultilevel"/>
     <w:tmpl w:val="D90C5234"/>
@@ -20410,7 +20326,7 @@
       </w:pPr>
     </w:lvl>
   </w:abstractNum>
-  <w:abstractNum w:abstractNumId="14" w15:restartNumberingAfterBreak="0">
+  <w:abstractNum w:abstractNumId="16" w15:restartNumberingAfterBreak="0">
     <w:nsid w:val="4B827555"/>
     <w:multiLevelType w:val="hybridMultilevel"/>
     <w:tmpl w:val="EAF8E8DC"/>
@@ -20523,7 +20439,7 @@
       </w:rPr>
     </w:lvl>
   </w:abstractNum>
-  <w:abstractNum w:abstractNumId="15" w15:restartNumberingAfterBreak="0">
+  <w:abstractNum w:abstractNumId="17" w15:restartNumberingAfterBreak="0">
     <w:nsid w:val="4E747504"/>
     <w:multiLevelType w:val="hybridMultilevel"/>
     <w:tmpl w:val="D6D8A2A0"/>
@@ -20636,7 +20552,7 @@
       </w:rPr>
     </w:lvl>
   </w:abstractNum>
-  <w:abstractNum w:abstractNumId="16" w15:restartNumberingAfterBreak="0">
+  <w:abstractNum w:abstractNumId="18" w15:restartNumberingAfterBreak="0">
     <w:nsid w:val="56DA32BD"/>
     <w:multiLevelType w:val="hybridMultilevel"/>
     <w:tmpl w:val="3EACD0C0"/>
@@ -20748,7 +20664,7 @@
       </w:rPr>
     </w:lvl>
   </w:abstractNum>
-  <w:abstractNum w:abstractNumId="17" w15:restartNumberingAfterBreak="0">
+  <w:abstractNum w:abstractNumId="19" w15:restartNumberingAfterBreak="0">
     <w:nsid w:val="5FE23D4B"/>
     <w:multiLevelType w:val="hybridMultilevel"/>
     <w:tmpl w:val="4886BCF2"/>
@@ -20861,7 +20777,7 @@
       </w:rPr>
     </w:lvl>
   </w:abstractNum>
-  <w:abstractNum w:abstractNumId="18" w15:restartNumberingAfterBreak="0">
+  <w:abstractNum w:abstractNumId="20" w15:restartNumberingAfterBreak="0">
     <w:nsid w:val="6D8F462C"/>
     <w:multiLevelType w:val="hybridMultilevel"/>
     <w:tmpl w:val="77A20030"/>
@@ -20974,7 +20890,7 @@
       </w:rPr>
     </w:lvl>
   </w:abstractNum>
-  <w:abstractNum w:abstractNumId="19" w15:restartNumberingAfterBreak="0">
+  <w:abstractNum w:abstractNumId="21" w15:restartNumberingAfterBreak="0">
     <w:nsid w:val="70D20297"/>
     <w:multiLevelType w:val="hybridMultilevel"/>
     <w:tmpl w:val="F56E35EE"/>
@@ -21087,7 +21003,7 @@
       </w:rPr>
     </w:lvl>
   </w:abstractNum>
-  <w:abstractNum w:abstractNumId="20" w15:restartNumberingAfterBreak="0">
+  <w:abstractNum w:abstractNumId="22" w15:restartNumberingAfterBreak="0">
     <w:nsid w:val="71411D92"/>
     <w:multiLevelType w:val="hybridMultilevel"/>
     <w:tmpl w:val="22B6F250"/>
@@ -21200,7 +21116,7 @@
       </w:rPr>
     </w:lvl>
   </w:abstractNum>
-  <w:abstractNum w:abstractNumId="21" w15:restartNumberingAfterBreak="0">
+  <w:abstractNum w:abstractNumId="23" w15:restartNumberingAfterBreak="0">
     <w:nsid w:val="71481929"/>
     <w:multiLevelType w:val="hybridMultilevel"/>
     <w:tmpl w:val="DB82BCBA"/>
@@ -21286,7 +21202,7 @@
       </w:pPr>
     </w:lvl>
   </w:abstractNum>
-  <w:abstractNum w:abstractNumId="22" w15:restartNumberingAfterBreak="0">
+  <w:abstractNum w:abstractNumId="24" w15:restartNumberingAfterBreak="0">
     <w:nsid w:val="789E115E"/>
     <w:multiLevelType w:val="hybridMultilevel"/>
     <w:tmpl w:val="F0C42C84"/>
@@ -21398,7 +21314,7 @@
       </w:rPr>
     </w:lvl>
   </w:abstractNum>
-  <w:abstractNum w:abstractNumId="23" w15:restartNumberingAfterBreak="0">
+  <w:abstractNum w:abstractNumId="25" w15:restartNumberingAfterBreak="0">
     <w:nsid w:val="7CA22345"/>
     <w:multiLevelType w:val="hybridMultilevel"/>
     <w:tmpl w:val="6EAC4CC0"/>
@@ -21512,76 +21428,82 @@
     </w:lvl>
   </w:abstractNum>
   <w:num w:numId="1">
+    <w:abstractNumId w:val="11"/>
+  </w:num>
+  <w:num w:numId="2">
+    <w:abstractNumId w:val="2"/>
+  </w:num>
+  <w:num w:numId="3">
+    <w:abstractNumId w:val="15"/>
+  </w:num>
+  <w:num w:numId="4">
+    <w:abstractNumId w:val="4"/>
+  </w:num>
+  <w:num w:numId="5">
+    <w:abstractNumId w:val="8"/>
+  </w:num>
+  <w:num w:numId="6">
+    <w:abstractNumId w:val="23"/>
+  </w:num>
+  <w:num w:numId="7">
+    <w:abstractNumId w:val="20"/>
+  </w:num>
+  <w:num w:numId="8">
+    <w:abstractNumId w:val="3"/>
+  </w:num>
+  <w:num w:numId="9">
+    <w:abstractNumId w:val="16"/>
+  </w:num>
+  <w:num w:numId="10">
+    <w:abstractNumId w:val="14"/>
+  </w:num>
+  <w:num w:numId="11">
+    <w:abstractNumId w:val="6"/>
+  </w:num>
+  <w:num w:numId="12">
+    <w:abstractNumId w:val="24"/>
+  </w:num>
+  <w:num w:numId="13">
+    <w:abstractNumId w:val="5"/>
+  </w:num>
+  <w:num w:numId="14">
+    <w:abstractNumId w:val="13"/>
+  </w:num>
+  <w:num w:numId="15">
+    <w:abstractNumId w:val="18"/>
+  </w:num>
+  <w:num w:numId="16">
     <w:abstractNumId w:val="9"/>
   </w:num>
-  <w:num w:numId="2">
-    <w:abstractNumId w:val="0"/>
-  </w:num>
-  <w:num w:numId="3">
-    <w:abstractNumId w:val="13"/>
-  </w:num>
-  <w:num w:numId="4">
-    <w:abstractNumId w:val="2"/>
-  </w:num>
-  <w:num w:numId="5">
-    <w:abstractNumId w:val="6"/>
-  </w:num>
-  <w:num w:numId="6">
+  <w:num w:numId="17">
     <w:abstractNumId w:val="21"/>
   </w:num>
-  <w:num w:numId="7">
-    <w:abstractNumId w:val="18"/>
+  <w:num w:numId="18">
+    <w:abstractNumId w:val="10"/>
   </w:num>
-  <w:num w:numId="8">
+  <w:num w:numId="19">
+    <w:abstractNumId w:val="25"/>
+  </w:num>
+  <w:num w:numId="20">
+    <w:abstractNumId w:val="19"/>
+  </w:num>
+  <w:num w:numId="21">
+    <w:abstractNumId w:val="17"/>
+  </w:num>
+  <w:num w:numId="22">
+    <w:abstractNumId w:val="22"/>
+  </w:num>
+  <w:num w:numId="23">
+    <w:abstractNumId w:val="12"/>
+  </w:num>
+  <w:num w:numId="24">
+    <w:abstractNumId w:val="7"/>
+  </w:num>
+  <w:num w:numId="25">
     <w:abstractNumId w:val="1"/>
   </w:num>
-  <w:num w:numId="9">
-    <w:abstractNumId w:val="14"/>
-  </w:num>
-  <w:num w:numId="10">
-    <w:abstractNumId w:val="12"/>
-  </w:num>
-  <w:num w:numId="11">
-    <w:abstractNumId w:val="4"/>
-  </w:num>
-  <w:num w:numId="12">
-    <w:abstractNumId w:val="22"/>
-  </w:num>
-  <w:num w:numId="13">
-    <w:abstractNumId w:val="3"/>
-  </w:num>
-  <w:num w:numId="14">
-    <w:abstractNumId w:val="11"/>
-  </w:num>
-  <w:num w:numId="15">
-    <w:abstractNumId w:val="16"/>
-  </w:num>
-  <w:num w:numId="16">
-    <w:abstractNumId w:val="7"/>
-  </w:num>
-  <w:num w:numId="17">
-    <w:abstractNumId w:val="19"/>
-  </w:num>
-  <w:num w:numId="18">
-    <w:abstractNumId w:val="8"/>
-  </w:num>
-  <w:num w:numId="19">
-    <w:abstractNumId w:val="23"/>
-  </w:num>
-  <w:num w:numId="20">
-    <w:abstractNumId w:val="17"/>
-  </w:num>
-  <w:num w:numId="21">
-    <w:abstractNumId w:val="15"/>
-  </w:num>
-  <w:num w:numId="22">
-    <w:abstractNumId w:val="20"/>
-  </w:num>
-  <w:num w:numId="23">
-    <w:abstractNumId w:val="10"/>
-  </w:num>
-  <w:num w:numId="24">
-    <w:abstractNumId w:val="5"/>
+  <w:num w:numId="26">
+    <w:abstractNumId w:val="0"/>
   </w:num>
 </w:numbering>
 </file>

</xml_diff>

<commit_message>
Table instead of list for actions
</commit_message>
<xml_diff>
--- a/Jersi-les-regles.docx
+++ b/Jersi-les-regles.docx
@@ -370,7 +370,7 @@
         <w:t>2</w:t>
       </w:r>
       <w:r>
-        <w:t>6</w:t>
+        <w:t>7</w:t>
       </w:r>
       <w:r>
         <w:t xml:space="preserve"> </w:t>
@@ -7119,126 +7119,168 @@
         <w:t>(en deux étapes)</w:t>
       </w:r>
       <w:r>
-        <w:t xml:space="preserve"> </w:t>
-      </w:r>
-      <w:r>
-        <w:t>:</w:t>
+        <w:t> :</w:t>
       </w:r>
     </w:p>
-    <w:p>
-      <w:pPr>
-        <w:pStyle w:val="Paragraphedeliste"/>
-        <w:numPr>
-          <w:ilvl w:val="0"/>
-          <w:numId w:val="17"/>
-        </w:numPr>
-      </w:pPr>
-      <w:r>
-        <w:t xml:space="preserve">déplacer un </w:t>
-      </w:r>
-      <w:r>
-        <w:t>cube</w:t>
-      </w:r>
-      <w:r>
-        <w:t xml:space="preserve"> ou une pile</w:t>
-      </w:r>
-      <w:r>
-        <w:t> ;</w:t>
-      </w:r>
-    </w:p>
-    <w:p>
-      <w:pPr>
-        <w:pStyle w:val="Paragraphedeliste"/>
-        <w:numPr>
-          <w:ilvl w:val="0"/>
-          <w:numId w:val="17"/>
-        </w:numPr>
-      </w:pPr>
-      <w:r>
-        <w:t>construire ou déconstruire une pile</w:t>
-      </w:r>
-      <w:r>
-        <w:t> ;</w:t>
-      </w:r>
-    </w:p>
-    <w:p>
-      <w:pPr>
-        <w:pStyle w:val="Paragraphedeliste"/>
-        <w:numPr>
-          <w:ilvl w:val="0"/>
-          <w:numId w:val="17"/>
-        </w:numPr>
-      </w:pPr>
-      <w:r>
-        <w:t>construire une pile, puis la déplacer</w:t>
-      </w:r>
-      <w:r>
-        <w:t> </w:t>
-      </w:r>
-      <w:r>
-        <w:t xml:space="preserve">(deux étapes) </w:t>
-      </w:r>
-      <w:r>
-        <w:t>;</w:t>
-      </w:r>
-    </w:p>
-    <w:p>
-      <w:pPr>
-        <w:pStyle w:val="Paragraphedeliste"/>
-        <w:numPr>
-          <w:ilvl w:val="0"/>
-          <w:numId w:val="17"/>
-        </w:numPr>
-      </w:pPr>
-      <w:r>
-        <w:t>déplacer une pile, puis la déconstruire</w:t>
-      </w:r>
-      <w:r>
-        <w:t> </w:t>
-      </w:r>
-      <w:r>
-        <w:t xml:space="preserve">(deux étapes) </w:t>
-      </w:r>
-      <w:r>
-        <w:t>;</w:t>
-      </w:r>
-    </w:p>
-    <w:p>
-      <w:pPr>
-        <w:pStyle w:val="Paragraphedeliste"/>
-        <w:numPr>
-          <w:ilvl w:val="0"/>
-          <w:numId w:val="17"/>
-        </w:numPr>
-      </w:pPr>
-      <w:r>
-        <w:t xml:space="preserve">parachuter un ou deux </w:t>
-      </w:r>
-      <w:r>
-        <w:t>cubes</w:t>
-      </w:r>
-      <w:r>
-        <w:t xml:space="preserve"> de </w:t>
-      </w:r>
-      <w:r>
-        <w:t>s</w:t>
-      </w:r>
-      <w:r>
-        <w:t>a réserve</w:t>
-      </w:r>
-      <w:r>
-        <w:t xml:space="preserve"> (deux étapes </w:t>
-      </w:r>
-      <w:r>
-        <w:t>si</w:t>
-      </w:r>
-      <w:r>
-        <w:t xml:space="preserve"> deux cubes)</w:t>
-      </w:r>
-      <w:r>
-        <w:t>.</w:t>
-      </w:r>
-    </w:p>
+    <w:tbl>
+      <w:tblPr>
+        <w:tblStyle w:val="Grilledutableau"/>
+        <w:tblW w:w="0" w:type="auto"/>
+        <w:jc w:val="center"/>
+        <w:tblBorders>
+          <w:top w:val="single" w:sz="4" w:space="0" w:color="FFFFFF"/>
+          <w:left w:val="single" w:sz="4" w:space="0" w:color="FFFFFF"/>
+          <w:bottom w:val="single" w:sz="4" w:space="0" w:color="FFFFFF"/>
+          <w:right w:val="single" w:sz="4" w:space="0" w:color="FFFFFF"/>
+          <w:insideH w:val="single" w:sz="4" w:space="0" w:color="FFFFFF"/>
+          <w:insideV w:val="single" w:sz="4" w:space="0" w:color="FFFFFF"/>
+        </w:tblBorders>
+        <w:tblLook w:val="04A0" w:firstRow="1" w:lastRow="0" w:firstColumn="1" w:lastColumn="0" w:noHBand="0" w:noVBand="1"/>
+      </w:tblPr>
+      <w:tblGrid>
+        <w:gridCol w:w="3201"/>
+        <w:gridCol w:w="3624"/>
+      </w:tblGrid>
+      <w:tr>
+        <w:trPr>
+          <w:jc w:val="center"/>
+        </w:trPr>
+        <w:tc>
+          <w:tcPr>
+            <w:tcW w:w="0" w:type="auto"/>
+            <w:shd w:val="pct5" w:color="auto" w:fill="A66D3C"/>
+          </w:tcPr>
+          <w:p>
+            <w:pPr>
+              <w:jc w:val="center"/>
+              <w:rPr>
+                <w:color w:val="FFFFFF" w:themeColor="background1"/>
+              </w:rPr>
+            </w:pPr>
+            <w:r>
+              <w:rPr>
+                <w:color w:val="FFFFFF" w:themeColor="background1"/>
+              </w:rPr>
+              <w:t>Action en 1 étape</w:t>
+            </w:r>
+          </w:p>
+        </w:tc>
+        <w:tc>
+          <w:tcPr>
+            <w:tcW w:w="0" w:type="auto"/>
+            <w:shd w:val="pct5" w:color="auto" w:fill="A66D3C"/>
+          </w:tcPr>
+          <w:p>
+            <w:pPr>
+              <w:jc w:val="center"/>
+              <w:rPr>
+                <w:color w:val="FFFFFF" w:themeColor="background1"/>
+              </w:rPr>
+            </w:pPr>
+            <w:r>
+              <w:rPr>
+                <w:color w:val="FFFFFF" w:themeColor="background1"/>
+              </w:rPr>
+              <w:t>Action en 2 étapes</w:t>
+            </w:r>
+          </w:p>
+        </w:tc>
+      </w:tr>
+      <w:tr>
+        <w:trPr>
+          <w:jc w:val="center"/>
+        </w:trPr>
+        <w:tc>
+          <w:tcPr>
+            <w:tcW w:w="0" w:type="auto"/>
+            <w:shd w:val="clear" w:color="auto" w:fill="F2CA80"/>
+          </w:tcPr>
+          <w:p>
+            <w:r>
+              <w:t>d</w:t>
+            </w:r>
+            <w:r>
+              <w:t>éplacer un cube</w:t>
+            </w:r>
+          </w:p>
+        </w:tc>
+        <w:tc>
+          <w:tcPr>
+            <w:tcW w:w="0" w:type="auto"/>
+            <w:shd w:val="clear" w:color="auto" w:fill="F2CA80"/>
+          </w:tcPr>
+          <w:p>
+            <w:r>
+              <w:t>construire une pile, puis la déplacer</w:t>
+            </w:r>
+          </w:p>
+        </w:tc>
+      </w:tr>
+      <w:tr>
+        <w:trPr>
+          <w:jc w:val="center"/>
+        </w:trPr>
+        <w:tc>
+          <w:tcPr>
+            <w:tcW w:w="0" w:type="auto"/>
+            <w:shd w:val="clear" w:color="auto" w:fill="F2CA80"/>
+          </w:tcPr>
+          <w:p>
+            <w:r>
+              <w:t>déplacer un</w:t>
+            </w:r>
+            <w:r>
+              <w:t>e</w:t>
+            </w:r>
+            <w:r>
+              <w:t xml:space="preserve"> </w:t>
+            </w:r>
+            <w:r>
+              <w:t>pile</w:t>
+            </w:r>
+          </w:p>
+        </w:tc>
+        <w:tc>
+          <w:tcPr>
+            <w:tcW w:w="0" w:type="auto"/>
+            <w:shd w:val="clear" w:color="auto" w:fill="F2CA80"/>
+          </w:tcPr>
+          <w:p>
+            <w:r>
+              <w:t>déplacer une pile, puis la déconstruire</w:t>
+            </w:r>
+          </w:p>
+        </w:tc>
+      </w:tr>
+      <w:tr>
+        <w:trPr>
+          <w:jc w:val="center"/>
+        </w:trPr>
+        <w:tc>
+          <w:tcPr>
+            <w:tcW w:w="0" w:type="auto"/>
+            <w:shd w:val="clear" w:color="auto" w:fill="F2CA80"/>
+          </w:tcPr>
+          <w:p>
+            <w:r>
+              <w:t>parachuter un cube de sa réserve</w:t>
+            </w:r>
+          </w:p>
+        </w:tc>
+        <w:tc>
+          <w:tcPr>
+            <w:tcW w:w="0" w:type="auto"/>
+            <w:shd w:val="clear" w:color="auto" w:fill="F2CA80"/>
+          </w:tcPr>
+          <w:p>
+            <w:r>
+              <w:t>parachuter deux cubes de sa réserve</w:t>
+            </w:r>
+          </w:p>
+        </w:tc>
+      </w:tr>
+    </w:tbl>
+    <w:p/>
     <w:p>
       <w:r>
         <w:t>Une pile est composée de deux cubes</w:t>
@@ -7361,6 +7403,12 @@
         <w:tc>
           <w:tcPr>
             <w:tcW w:w="0" w:type="auto"/>
+            <w:tcBorders>
+              <w:top w:val="single" w:sz="4" w:space="0" w:color="FFFFFF"/>
+              <w:left w:val="single" w:sz="4" w:space="0" w:color="FFFFFF"/>
+              <w:bottom w:val="single" w:sz="4" w:space="0" w:color="FFFFFF"/>
+              <w:right w:val="single" w:sz="4" w:space="0" w:color="FFFFFF"/>
+            </w:tcBorders>
             <w:shd w:val="pct5" w:color="auto" w:fill="A66D3C"/>
           </w:tcPr>
           <w:p>
@@ -7398,6 +7446,9 @@
         <w:tc>
           <w:tcPr>
             <w:tcW w:w="0" w:type="auto"/>
+            <w:tcBorders>
+              <w:top w:val="single" w:sz="4" w:space="0" w:color="FFFFFF"/>
+            </w:tcBorders>
             <w:shd w:val="clear" w:color="auto" w:fill="F2CA80"/>
           </w:tcPr>
           <w:p>
@@ -15575,19 +15626,7 @@
         <w:t xml:space="preserve"> de montagne</w:t>
       </w:r>
       <w:r>
-        <w:t xml:space="preserve"> </w:t>
-      </w:r>
-      <w:r>
-        <w:t>allié</w:t>
-      </w:r>
-      <w:r>
-        <w:t>e</w:t>
-      </w:r>
-      <w:r>
-        <w:t xml:space="preserve"> ou ennemi</w:t>
-      </w:r>
-      <w:r>
-        <w:t>e</w:t>
+        <w:t xml:space="preserve"> alliée ou ennemie</w:t>
       </w:r>
       <w:r>
         <w:t>.</w:t>
@@ -18837,27 +18876,14 @@
         <w:r>
           <w:t>/</w:t>
         </w:r>
-        <w:r>
-          <w:fldChar w:fldCharType="begin"/>
-        </w:r>
-        <w:r>
-          <w:instrText xml:space="preserve"> NUMPAGES   \* MERGEFORMAT </w:instrText>
-        </w:r>
-        <w:r>
-          <w:fldChar w:fldCharType="separate"/>
-        </w:r>
-        <w:r>
-          <w:rPr>
-            <w:noProof/>
-          </w:rPr>
-          <w:t>4</w:t>
-        </w:r>
-        <w:r>
-          <w:rPr>
-            <w:noProof/>
-          </w:rPr>
-          <w:fldChar w:fldCharType="end"/>
-        </w:r>
+        <w:fldSimple w:instr=" NUMPAGES   \* MERGEFORMAT ">
+          <w:r>
+            <w:rPr>
+              <w:noProof/>
+            </w:rPr>
+            <w:t>4</w:t>
+          </w:r>
+        </w:fldSimple>
       </w:p>
     </w:sdtContent>
   </w:sdt>
@@ -18877,27 +18903,14 @@
       <w:pStyle w:val="En-tte"/>
       <w:jc w:val="center"/>
     </w:pPr>
-    <w:r>
-      <w:fldChar w:fldCharType="begin"/>
-    </w:r>
-    <w:r>
-      <w:instrText xml:space="preserve"> FILENAME \* MERGEFORMAT </w:instrText>
-    </w:r>
-    <w:r>
-      <w:fldChar w:fldCharType="separate"/>
-    </w:r>
-    <w:r>
-      <w:rPr>
-        <w:noProof/>
-      </w:rPr>
-      <w:t>Jersi-les-regles</w:t>
-    </w:r>
-    <w:r>
-      <w:rPr>
-        <w:noProof/>
-      </w:rPr>
-      <w:fldChar w:fldCharType="end"/>
-    </w:r>
+    <w:fldSimple w:instr=" FILENAME \* MERGEFORMAT ">
+      <w:r>
+        <w:rPr>
+          <w:noProof/>
+        </w:rPr>
+        <w:t>Jersi-les-regles</w:t>
+      </w:r>
+    </w:fldSimple>
   </w:p>
 </w:ftr>
 </file>
@@ -18983,7 +18996,7 @@
         <v:path o:extrusionok="f" gradientshapeok="t" o:connecttype="rect"/>
         <o:lock v:ext="edit" aspectratio="t"/>
       </v:shapetype>
-      <v:shape id="_x0000_i1072" type="#_x0000_t75" style="width:1024.85pt;height:8in;visibility:visible;mso-wrap-style:square" o:bullet="t">
+      <v:shape id="_x0000_i1053" type="#_x0000_t75" style="width:1024.85pt;height:8in;visibility:visible;mso-wrap-style:square" o:bullet="t">
         <v:imagedata r:id="rId1" o:title=""/>
       </v:shape>
     </w:pict>

</xml_diff>

<commit_message>
Preparation of vesion 4.8
</commit_message>
<xml_diff>
--- a/Jersi-les-regles.docx
+++ b/Jersi-les-regles.docx
@@ -367,16 +367,13 @@
         <w:t xml:space="preserve">Ce document du </w:t>
       </w:r>
       <w:r>
-        <w:t>2</w:t>
-      </w:r>
-      <w:r>
-        <w:t>7</w:t>
+        <w:t>18</w:t>
       </w:r>
       <w:r>
         <w:t xml:space="preserve"> </w:t>
       </w:r>
       <w:r>
-        <w:t>septembre</w:t>
+        <w:t>novembre</w:t>
       </w:r>
       <w:r>
         <w:t xml:space="preserve"> 2020 décrit la version 4.</w:t>
@@ -412,6 +409,9 @@
       </w:r>
       <w:r>
         <w:t> ; graphisme « simple » mentionné</w:t>
+      </w:r>
+      <w:r>
+        <w:t> ; mise en cohérence avec les vidéo-règles</w:t>
       </w:r>
       <w:r>
         <w:t>.</w:t>
@@ -7073,7 +7073,14 @@
           <w:b/>
         </w:rPr>
         <w:lastRenderedPageBreak/>
-        <w:t>Déroulement du jeu</w:t>
+        <w:t>Mécanique</w:t>
+      </w:r>
+      <w:r>
+        <w:rPr>
+          <w:rStyle w:val="Titre1Car"/>
+          <w:b/>
+        </w:rPr>
+        <w:t xml:space="preserve"> du jeu</w:t>
       </w:r>
       <w:bookmarkEnd w:id="7"/>
       <w:bookmarkEnd w:id="8"/>
@@ -9072,7 +9079,7 @@
               <mc:AlternateContent>
                 <mc:Choice Requires="wpc">
                   <w:drawing>
-                    <wp:inline distT="0" distB="0" distL="0" distR="0" wp14:anchorId="418EDF07" wp14:editId="352844F8">
+                    <wp:inline distT="0" distB="0" distL="0" distR="0" wp14:anchorId="418EDF07" wp14:editId="34E133AA">
                       <wp:extent cx="4266565" cy="1530765"/>
                       <wp:effectExtent l="0" t="0" r="0" b="0"/>
                       <wp:docPr id="535" name="Zone de dessin 535"/>
@@ -9576,41 +9583,6 @@
                             </pic:pic>
                             <pic:pic xmlns:pic="http://schemas.openxmlformats.org/drawingml/2006/picture">
                               <pic:nvPicPr>
-                                <pic:cNvPr id="523" name="Image 523"/>
-                                <pic:cNvPicPr/>
-                              </pic:nvPicPr>
-                              <pic:blipFill rotWithShape="1">
-                                <a:blip r:embed="rId25" cstate="print">
-                                  <a:extLst>
-                                    <a:ext uri="{28A0092B-C50C-407E-A947-70E740481C1C}">
-                                      <a14:useLocalDpi xmlns:a14="http://schemas.microsoft.com/office/drawing/2010/main" val="0"/>
-                                    </a:ext>
-                                  </a:extLst>
-                                </a:blip>
-                                <a:srcRect l="14889" t="48647" r="75287" b="37176"/>
-                                <a:stretch/>
-                              </pic:blipFill>
-                              <pic:spPr bwMode="auto">
-                                <a:xfrm>
-                                  <a:off x="3782845" y="674686"/>
-                                  <a:ext cx="179705" cy="179705"/>
-                                </a:xfrm>
-                                <a:prstGeom prst="rect">
-                                  <a:avLst/>
-                                </a:prstGeom>
-                                <a:noFill/>
-                                <a:ln>
-                                  <a:noFill/>
-                                </a:ln>
-                                <a:extLst>
-                                  <a:ext uri="{53640926-AAD7-44D8-BBD7-CCE9431645EC}">
-                                    <a14:shadowObscured xmlns:a14="http://schemas.microsoft.com/office/drawing/2010/main"/>
-                                  </a:ext>
-                                </a:extLst>
-                              </pic:spPr>
-                            </pic:pic>
-                            <pic:pic xmlns:pic="http://schemas.openxmlformats.org/drawingml/2006/picture">
-                              <pic:nvPicPr>
                                 <pic:cNvPr id="524" name="Image 524"/>
                                 <pic:cNvPicPr/>
                               </pic:nvPicPr>
@@ -9966,6 +9938,41 @@
                               </wps:style>
                               <wps:bodyPr/>
                             </wps:wsp>
+                            <pic:pic xmlns:pic="http://schemas.openxmlformats.org/drawingml/2006/picture">
+                              <pic:nvPicPr>
+                                <pic:cNvPr id="212" name="Image 212"/>
+                                <pic:cNvPicPr/>
+                              </pic:nvPicPr>
+                              <pic:blipFill rotWithShape="1">
+                                <a:blip r:embed="rId41" cstate="print">
+                                  <a:extLst>
+                                    <a:ext uri="{28A0092B-C50C-407E-A947-70E740481C1C}">
+                                      <a14:useLocalDpi xmlns:a14="http://schemas.microsoft.com/office/drawing/2010/main" val="0"/>
+                                    </a:ext>
+                                  </a:extLst>
+                                </a:blip>
+                                <a:srcRect l="14889" t="48647" r="75287" b="37176"/>
+                                <a:stretch/>
+                              </pic:blipFill>
+                              <pic:spPr bwMode="auto">
+                                <a:xfrm>
+                                  <a:off x="3761380" y="629523"/>
+                                  <a:ext cx="179705" cy="179070"/>
+                                </a:xfrm>
+                                <a:prstGeom prst="rect">
+                                  <a:avLst/>
+                                </a:prstGeom>
+                                <a:noFill/>
+                                <a:ln>
+                                  <a:noFill/>
+                                </a:ln>
+                                <a:extLst>
+                                  <a:ext uri="{53640926-AAD7-44D8-BBD7-CCE9431645EC}">
+                                    <a14:shadowObscured xmlns:a14="http://schemas.microsoft.com/office/drawing/2010/main"/>
+                                  </a:ext>
+                                </a:extLst>
+                              </pic:spPr>
+                            </pic:pic>
                           </wpc:wpc>
                         </a:graphicData>
                       </a:graphic>
@@ -9974,7 +9981,7 @@
                 </mc:Choice>
                 <mc:Fallback>
                   <w:pict>
-                    <v:group w14:anchorId="418EDF07" id="Zone de dessin 535" o:spid="_x0000_s1026" editas="canvas" style="width:335.95pt;height:120.55pt;mso-position-horizontal-relative:char;mso-position-vertical-relative:line" coordsize="42665,15303" o:gfxdata="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">
+                    <v:group w14:anchorId="418EDF07" id="Zone de dessin 535" o:spid="_x0000_s1026" editas="canvas" style="width:335.95pt;height:120.55pt;mso-position-horizontal-relative:char;mso-position-vertical-relative:line" coordsize="42665,15303" o:gfxdata="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">
                       <v:shape id="_x0000_s1027" type="#_x0000_t75" style="position:absolute;width:42665;height:15303;visibility:visible;mso-wrap-style:square">
                         <v:fill o:detectmouseclick="t"/>
                         <v:path o:connecttype="none"/>
@@ -10100,13 +10107,10 @@
                       <v:shape id="Image 522" o:spid="_x0000_s1040" type="#_x0000_t75" style="position:absolute;left:24729;top:12588;width:1797;height:1797;visibility:visible;mso-wrap-style:square" o:gfxdata="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">
                         <v:imagedata r:id="rId75" o:title="" croptop="31885f" cropbottom="24360f" cropleft="19351f" cropright="39720f"/>
                       </v:shape>
-                      <v:shape id="Image 523" o:spid="_x0000_s1041" type="#_x0000_t75" style="position:absolute;left:37828;top:6746;width:1797;height:1797;visibility:visible;mso-wrap-style:square" o:gfxdata="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">
-                        <v:imagedata r:id="rId76" o:title="" croptop="31881f" cropbottom="24364f" cropleft="9758f" cropright="49340f"/>
+                      <v:shape id="Image 524" o:spid="_x0000_s1041" type="#_x0000_t75" style="position:absolute;left:24726;top:6746;width:1798;height:1797;visibility:visible;mso-wrap-style:square" o:gfxdata="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">
+                        <v:imagedata r:id="rId76" o:title="" croptop="18476f" cropbottom="38069f" cropleft="9757f" cropright="49350f"/>
                       </v:shape>
-                      <v:shape id="Image 524" o:spid="_x0000_s1042" type="#_x0000_t75" style="position:absolute;left:24726;top:6746;width:1798;height:1797;visibility:visible;mso-wrap-style:square" o:gfxdata="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">
-                        <v:imagedata r:id="rId77" o:title="" croptop="18476f" cropbottom="38069f" cropleft="9757f" cropright="49350f"/>
-                      </v:shape>
-                      <v:shape id="Zone de texte 2" o:spid="_x0000_s1043" type="#_x0000_t202" style="position:absolute;left:22322;top:4757;width:3791;height:2432;visibility:visible;mso-wrap-style:none;v-text-anchor:top" o:gfxdata="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" filled="f" stroked="f" strokeweight=".5pt">
+                      <v:shape id="Zone de texte 2" o:spid="_x0000_s1042" type="#_x0000_t202" style="position:absolute;left:22322;top:4757;width:3791;height:2432;visibility:visible;mso-wrap-style:none;v-text-anchor:top" o:gfxdata="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" filled="f" stroked="f" strokeweight=".5pt">
                         <v:textbox>
                           <w:txbxContent>
                             <w:p>
@@ -10127,7 +10131,7 @@
                           </w:txbxContent>
                         </v:textbox>
                       </v:shape>
-                      <v:shape id="Zone de texte 2" o:spid="_x0000_s1044" type="#_x0000_t202" style="position:absolute;left:34970;top:7730;width:7702;height:2983;visibility:visible;mso-wrap-style:none;v-text-anchor:top" o:gfxdata="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" filled="f" stroked="f" strokeweight=".5pt">
+                      <v:shape id="Zone de texte 2" o:spid="_x0000_s1043" type="#_x0000_t202" style="position:absolute;left:34970;top:7730;width:7702;height:2983;visibility:visible;mso-wrap-style:none;v-text-anchor:top" o:gfxdata="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" filled="f" stroked="f" strokeweight=".5pt">
                         <v:textbox>
                           <w:txbxContent>
                             <w:p>
@@ -10148,7 +10152,7 @@
                           </w:txbxContent>
                         </v:textbox>
                       </v:shape>
-                      <v:shape id="Zone de texte 2" o:spid="_x0000_s1045" type="#_x0000_t202" style="position:absolute;left:25872;top:11901;width:4464;height:3050;visibility:visible;mso-wrap-style:none;v-text-anchor:top" o:gfxdata="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" filled="f" stroked="f" strokeweight=".5pt">
+                      <v:shape id="Zone de texte 2" o:spid="_x0000_s1044" type="#_x0000_t202" style="position:absolute;left:25872;top:11901;width:4464;height:3050;visibility:visible;mso-wrap-style:none;v-text-anchor:top" o:gfxdata="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" filled="f" stroked="f" strokeweight=".5pt">
                         <v:textbox>
                           <w:txbxContent>
                             <w:p>
@@ -10173,10 +10177,10 @@
                         <v:path arrowok="t" fillok="f" o:connecttype="none"/>
                         <o:lock v:ext="edit" shapetype="t"/>
                       </v:shapetype>
-                      <v:shape id="Connecteur : en arc 530" o:spid="_x0000_s1046" type="#_x0000_t32" style="position:absolute;left:16193;top:1663;width:8546;height:1638;flip:y;visibility:visible;mso-wrap-style:square" o:connectortype="straight" o:gfxdata="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" strokecolor="black [3213]" strokeweight="1pt">
+                      <v:shape id="Connecteur : en arc 530" o:spid="_x0000_s1045" type="#_x0000_t32" style="position:absolute;left:16193;top:1663;width:8546;height:1638;flip:y;visibility:visible;mso-wrap-style:square" o:connectortype="straight" o:gfxdata="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" strokecolor="black [3213]" strokeweight="1pt">
                         <v:stroke dashstyle="1 1" endarrow="classic" endarrowwidth="wide" joinstyle="miter"/>
                       </v:shape>
-                      <v:shape id="Connecteur : en arc 531" o:spid="_x0000_s1047" type="#_x0000_t32" style="position:absolute;left:16193;top:11987;width:8536;height:1499;visibility:visible;mso-wrap-style:square" o:connectortype="straight" o:gfxdata="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" strokecolor="black [3213]" strokeweight="1pt">
+                      <v:shape id="Connecteur : en arc 531" o:spid="_x0000_s1046" type="#_x0000_t32" style="position:absolute;left:16193;top:11987;width:8536;height:1499;visibility:visible;mso-wrap-style:square" o:connectortype="straight" o:gfxdata="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" strokecolor="black [3213]" strokeweight="1pt">
                         <v:stroke dashstyle="1 1" endarrow="classic" endarrowwidth="wide" joinstyle="miter"/>
                       </v:shape>
                       <v:shapetype id="_x0000_t39" coordsize="21600,21600" o:spt="39" o:oned="t" path="m,c@0,0@1@6@1@5@1@7@3@8@2@8@4@8,21600@9,21600,21600e" filled="f">
@@ -10199,14 +10203,17 @@
                         </v:handles>
                         <o:lock v:ext="edit" shapetype="t"/>
                       </v:shapetype>
-                      <v:shape id="Connecteur : en arc 534" o:spid="_x0000_s1048" type="#_x0000_t39" style="position:absolute;left:25625;top:6746;width:899;height:899;rotation:90;flip:x;visibility:visible;mso-wrap-style:square" o:connectortype="curved" o:gfxdata="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" adj="-54954,76554" strokecolor="black [3213]" strokeweight="1pt">
+                      <v:shape id="Connecteur : en arc 534" o:spid="_x0000_s1047" type="#_x0000_t39" style="position:absolute;left:25625;top:6746;width:899;height:899;rotation:90;flip:x;visibility:visible;mso-wrap-style:square" o:connectortype="curved" o:gfxdata="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" adj="-54954,76554" strokecolor="black [3213]" strokeweight="1pt">
                         <v:stroke dashstyle="1 1" endarrow="classic" endarrowwidth="wide" joinstyle="miter"/>
                       </v:shape>
-                      <v:shape id="Connecteur : en arc 160" o:spid="_x0000_s1049" type="#_x0000_t38" style="position:absolute;left:23532;top:4654;width:4183;height:2;rotation:90;flip:y;visibility:visible;mso-wrap-style:square" o:connectortype="curved" o:gfxdata="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" adj="10800" strokecolor="black [3213]" strokeweight="1pt">
+                      <v:shape id="Connecteur : en arc 160" o:spid="_x0000_s1048" type="#_x0000_t38" style="position:absolute;left:23532;top:4654;width:4183;height:2;rotation:90;flip:y;visibility:visible;mso-wrap-style:square" o:connectortype="curved" o:gfxdata="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" adj="10800" strokecolor="black [3213]" strokeweight="1pt">
                         <v:stroke dashstyle="1 1" endarrow="classic" endarrowwidth="wide" joinstyle="miter"/>
                       </v:shape>
-                      <v:shape id="Connecteur : en arc 187" o:spid="_x0000_s1050" type="#_x0000_t32" style="position:absolute;left:18971;top:7644;width:5755;height:1;flip:x y;visibility:visible;mso-wrap-style:square" o:connectortype="straight" o:gfxdata="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" strokecolor="black [3213]" strokeweight="1pt">
+                      <v:shape id="Connecteur : en arc 187" o:spid="_x0000_s1049" type="#_x0000_t32" style="position:absolute;left:18971;top:7644;width:5755;height:1;flip:x y;visibility:visible;mso-wrap-style:square" o:connectortype="straight" o:gfxdata="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" strokecolor="black [3213]" strokeweight="1pt">
                         <v:stroke dashstyle="1 1" startarrow="classic" startarrowwidth="wide" endarrow="classic" endarrowwidth="wide" joinstyle="miter"/>
+                      </v:shape>
+                      <v:shape id="Image 212" o:spid="_x0000_s1050" type="#_x0000_t75" style="position:absolute;left:37613;top:6295;width:1797;height:1790;visibility:visible;mso-wrap-style:square" o:gfxdata="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">
+                        <v:imagedata r:id="rId77" o:title="" croptop="31881f" cropbottom="24364f" cropleft="9758f" cropright="49340f"/>
                       </v:shape>
                       <w10:anchorlock/>
                     </v:group>
@@ -18996,7 +19003,7 @@
         <v:path o:extrusionok="f" gradientshapeok="t" o:connecttype="rect"/>
         <o:lock v:ext="edit" aspectratio="t"/>
       </v:shapetype>
-      <v:shape id="_x0000_i1053" type="#_x0000_t75" style="width:1024.85pt;height:8in;visibility:visible;mso-wrap-style:square" o:bullet="t">
+      <v:shape id="_x0000_i1042" type="#_x0000_t75" style="width:1024.65pt;height:8in;visibility:visible;mso-wrap-style:square" o:bullet="t">
         <v:imagedata r:id="rId1" o:title=""/>
       </v:shape>
     </w:pict>

</xml_diff>